<commit_message>
Cập nhật công việc (30/11/22)
</commit_message>
<xml_diff>
--- a/20127172_20127456_20127625.docx
+++ b/20127172_20127456_20127625.docx
@@ -2,73 +2,1312 @@
 <file path=word/document.xml><?xml version="1.0" encoding="utf-8"?>
 <w:document xmlns:wpc="http://schemas.microsoft.com/office/word/2010/wordprocessingCanvas" xmlns:cx="http://schemas.microsoft.com/office/drawing/2014/chartex" xmlns:cx1="http://schemas.microsoft.com/office/drawing/2015/9/8/chartex" xmlns:cx2="http://schemas.microsoft.com/office/drawing/2015/10/21/chartex" xmlns:cx3="http://schemas.microsoft.com/office/drawing/2016/5/9/chartex" xmlns:cx4="http://schemas.microsoft.com/office/drawing/2016/5/10/chartex" xmlns:cx5="http://schemas.microsoft.com/office/drawing/2016/5/11/chartex" xmlns:cx6="http://schemas.microsoft.com/office/drawing/2016/5/12/chartex" xmlns:cx7="http://schemas.microsoft.com/office/drawing/2016/5/13/chartex" xmlns:cx8="http://schemas.microsoft.com/office/drawing/2016/5/14/chartex" xmlns:mc="http://schemas.openxmlformats.org/markup-compatibility/2006" xmlns:aink="http://schemas.microsoft.com/office/drawing/2016/ink" xmlns:am3d="http://schemas.microsoft.com/office/drawing/2017/model3d" xmlns:o="urn:schemas-microsoft-com:office:office" xmlns:oel="http://schemas.microsoft.com/office/2019/extlst" xmlns:r="http://schemas.openxmlformats.org/officeDocument/2006/relationships" xmlns:m="http://schemas.openxmlformats.org/officeDocument/2006/math" xmlns:v="urn:schemas-microsoft-com:vml" xmlns:wp14="http://schemas.microsoft.com/office/word/2010/wordprocessingDrawing" xmlns:wp="http://schemas.openxmlformats.org/drawingml/2006/wordprocessingDrawing" xmlns:w10="urn:schemas-microsoft-com:office:word" xmlns:w="http://schemas.openxmlformats.org/wordprocessingml/2006/main" xmlns:w14="http://schemas.microsoft.com/office/word/2010/wordml" xmlns:w15="http://schemas.microsoft.com/office/word/2012/wordml" xmlns:w16cex="http://schemas.microsoft.com/office/word/2018/wordml/cex" xmlns:w16cid="http://schemas.microsoft.com/office/word/2016/wordml/cid" xmlns:w16="http://schemas.microsoft.com/office/word/2018/wordml" xmlns:w16sdtdh="http://schemas.microsoft.com/office/word/2020/wordml/sdtdatahash" xmlns:w16se="http://schemas.microsoft.com/office/word/2015/wordml/symex" xmlns:wpg="http://schemas.microsoft.com/office/word/2010/wordprocessingGroup" xmlns:wpi="http://schemas.microsoft.com/office/word/2010/wordprocessingInk" xmlns:wne="http://schemas.microsoft.com/office/word/2006/wordml" xmlns:wps="http://schemas.microsoft.com/office/word/2010/wordprocessingShape" mc:Ignorable="w14 w15 w16se w16cid w16 w16cex w16sdtdh wp14">
   <w:body>
-    <w:p>
-      <w:pPr>
-        <w:pStyle w:val="Heading1"/>
-        <w:rPr>
-          <w:rFonts w:cstheme="majorHAnsi"/>
+    <w:sdt>
+      <w:sdtPr>
+        <w:rPr>
+          <w:rFonts w:asciiTheme="majorHAnsi" w:hAnsiTheme="majorHAnsi" w:cstheme="majorHAnsi"/>
+          <w:color w:val="4472C4" w:themeColor="accent1"/>
+        </w:rPr>
+        <w:id w:val="-1169949123"/>
+        <w:docPartObj>
+          <w:docPartGallery w:val="Cover Pages"/>
+          <w:docPartUnique/>
+        </w:docPartObj>
+      </w:sdtPr>
+      <w:sdtEndPr>
+        <w:rPr>
+          <w:rFonts w:eastAsiaTheme="minorHAnsi"/>
+          <w:color w:val="auto"/>
           <w:sz w:val="28"/>
           <w:szCs w:val="28"/>
-          <w:lang w:val="en-US"/>
-        </w:rPr>
-      </w:pPr>
-      <w:r>
-        <w:rPr>
-          <w:rFonts w:cstheme="majorHAnsi"/>
+        </w:rPr>
+      </w:sdtEndPr>
+      <w:sdtContent>
+        <w:p>
+          <w:pPr>
+            <w:pStyle w:val="NoSpacing"/>
+            <w:spacing w:before="1540" w:after="240"/>
+            <w:jc w:val="center"/>
+            <w:rPr>
+              <w:rFonts w:asciiTheme="majorHAnsi" w:hAnsiTheme="majorHAnsi" w:cstheme="majorHAnsi"/>
+              <w:color w:val="4472C4" w:themeColor="accent1"/>
+            </w:rPr>
+          </w:pPr>
+          <w:r>
+            <w:rPr>
+              <w:rFonts w:asciiTheme="majorHAnsi" w:hAnsiTheme="majorHAnsi" w:cstheme="majorHAnsi"/>
+              <w:noProof/>
+              <w:color w:val="4472C4" w:themeColor="accent1"/>
+            </w:rPr>
+            <w:drawing>
+              <wp:inline distT="0" distB="0" distL="0" distR="0" wp14:anchorId="0324F0AC" wp14:editId="3B31A9E3">
+                <wp:extent cx="1417320" cy="750898"/>
+                <wp:effectExtent l="0" t="0" r="0" b="0"/>
+                <wp:docPr id="143" name="Picture 143"/>
+                <wp:cNvGraphicFramePr>
+                  <a:graphicFrameLocks xmlns:a="http://schemas.openxmlformats.org/drawingml/2006/main" noChangeAspect="1"/>
+                </wp:cNvGraphicFramePr>
+                <a:graphic xmlns:a="http://schemas.openxmlformats.org/drawingml/2006/main">
+                  <a:graphicData uri="http://schemas.openxmlformats.org/drawingml/2006/picture">
+                    <pic:pic xmlns:pic="http://schemas.openxmlformats.org/drawingml/2006/picture">
+                      <pic:nvPicPr>
+                        <pic:cNvPr id="3" name="t55.png"/>
+                        <pic:cNvPicPr/>
+                      </pic:nvPicPr>
+                      <pic:blipFill>
+                        <a:blip r:embed="rId7" cstate="print">
+                          <a:duotone>
+                            <a:schemeClr val="accent1">
+                              <a:shade val="45000"/>
+                              <a:satMod val="135000"/>
+                            </a:schemeClr>
+                            <a:prstClr val="white"/>
+                          </a:duotone>
+                          <a:extLst>
+                            <a:ext uri="{28A0092B-C50C-407E-A947-70E740481C1C}">
+                              <a14:useLocalDpi xmlns:a14="http://schemas.microsoft.com/office/drawing/2010/main" val="0"/>
+                            </a:ext>
+                          </a:extLst>
+                        </a:blip>
+                        <a:stretch>
+                          <a:fillRect/>
+                        </a:stretch>
+                      </pic:blipFill>
+                      <pic:spPr>
+                        <a:xfrm>
+                          <a:off x="0" y="0"/>
+                          <a:ext cx="1417320" cy="750898"/>
+                        </a:xfrm>
+                        <a:prstGeom prst="rect">
+                          <a:avLst/>
+                        </a:prstGeom>
+                        <a:noFill/>
+                        <a:ln>
+                          <a:noFill/>
+                        </a:ln>
+                      </pic:spPr>
+                    </pic:pic>
+                  </a:graphicData>
+                </a:graphic>
+              </wp:inline>
+            </w:drawing>
+          </w:r>
+        </w:p>
+        <w:sdt>
+          <w:sdtPr>
+            <w:rPr>
+              <w:rFonts w:asciiTheme="majorHAnsi" w:eastAsiaTheme="majorEastAsia" w:hAnsiTheme="majorHAnsi" w:cstheme="majorHAnsi"/>
+              <w:b/>
+              <w:bCs/>
+              <w:caps/>
+              <w:color w:val="FF0000"/>
+              <w:sz w:val="56"/>
+              <w:szCs w:val="56"/>
+            </w:rPr>
+            <w:alias w:val="Title"/>
+            <w:tag w:val=""/>
+            <w:id w:val="1735040861"/>
+            <w:placeholder>
+              <w:docPart w:val="AD2A35281DA04F7097B0E5986E44FC67"/>
+            </w:placeholder>
+            <w:dataBinding w:prefixMappings="xmlns:ns0='http://purl.org/dc/elements/1.1/' xmlns:ns1='http://schemas.openxmlformats.org/package/2006/metadata/core-properties' " w:xpath="/ns1:coreProperties[1]/ns0:title[1]" w:storeItemID="{6C3C8BC8-F283-45AE-878A-BAB7291924A1}"/>
+            <w:text/>
+          </w:sdtPr>
+          <w:sdtContent>
+            <w:p>
+              <w:pPr>
+                <w:pStyle w:val="NoSpacing"/>
+                <w:pBdr>
+                  <w:top w:val="single" w:sz="6" w:space="6" w:color="4472C4" w:themeColor="accent1"/>
+                  <w:bottom w:val="single" w:sz="6" w:space="6" w:color="4472C4" w:themeColor="accent1"/>
+                </w:pBdr>
+                <w:spacing w:after="240"/>
+                <w:jc w:val="center"/>
+                <w:rPr>
+                  <w:rFonts w:asciiTheme="majorHAnsi" w:eastAsiaTheme="majorEastAsia" w:hAnsiTheme="majorHAnsi" w:cstheme="majorHAnsi"/>
+                  <w:b/>
+                  <w:bCs/>
+                  <w:caps/>
+                  <w:color w:val="FF0000"/>
+                  <w:sz w:val="56"/>
+                  <w:szCs w:val="56"/>
+                </w:rPr>
+              </w:pPr>
+              <w:r>
+                <w:rPr>
+                  <w:rFonts w:asciiTheme="majorHAnsi" w:eastAsiaTheme="majorEastAsia" w:hAnsiTheme="majorHAnsi" w:cstheme="majorHAnsi"/>
+                  <w:b/>
+                  <w:bCs/>
+                  <w:caps/>
+                  <w:color w:val="FF0000"/>
+                  <w:sz w:val="56"/>
+                  <w:szCs w:val="56"/>
+                </w:rPr>
+                <w:t>Báo cáo đề cương thực hiện đồ án cuối kỳ</w:t>
+              </w:r>
+            </w:p>
+          </w:sdtContent>
+        </w:sdt>
+        <w:sdt>
+          <w:sdtPr>
+            <w:rPr>
+              <w:rFonts w:asciiTheme="majorHAnsi" w:eastAsia="Times New Roman" w:hAnsiTheme="majorHAnsi" w:cstheme="majorHAnsi"/>
+              <w:color w:val="002060"/>
+              <w:kern w:val="36"/>
+              <w:sz w:val="32"/>
+              <w:szCs w:val="32"/>
+              <w:lang w:eastAsia="vi-VN"/>
+            </w:rPr>
+            <w:alias w:val="Subtitle"/>
+            <w:tag w:val=""/>
+            <w:id w:val="328029620"/>
+            <w:placeholder>
+              <w:docPart w:val="183317A6556E4136BD75B71CC9B0F1C9"/>
+            </w:placeholder>
+            <w:dataBinding w:prefixMappings="xmlns:ns0='http://purl.org/dc/elements/1.1/' xmlns:ns1='http://schemas.openxmlformats.org/package/2006/metadata/core-properties' " w:xpath="/ns1:coreProperties[1]/ns0:subject[1]" w:storeItemID="{6C3C8BC8-F283-45AE-878A-BAB7291924A1}"/>
+            <w:text/>
+          </w:sdtPr>
+          <w:sdtContent>
+            <w:p>
+              <w:pPr>
+                <w:pStyle w:val="NoSpacing"/>
+                <w:jc w:val="center"/>
+                <w:rPr>
+                  <w:rFonts w:asciiTheme="majorHAnsi" w:hAnsiTheme="majorHAnsi" w:cstheme="majorHAnsi"/>
+                  <w:color w:val="4472C4" w:themeColor="accent1"/>
+                  <w:sz w:val="28"/>
+                  <w:szCs w:val="28"/>
+                </w:rPr>
+              </w:pPr>
+              <w:r>
+                <w:rPr>
+                  <w:rFonts w:asciiTheme="majorHAnsi" w:eastAsia="Times New Roman" w:hAnsiTheme="majorHAnsi" w:cstheme="majorHAnsi"/>
+                  <w:color w:val="002060"/>
+                  <w:kern w:val="36"/>
+                  <w:sz w:val="32"/>
+                  <w:szCs w:val="32"/>
+                  <w:lang w:eastAsia="vi-VN"/>
+                </w:rPr>
+                <w:t>Vật lý cho Công nghệ thông tin-PHY00007_20CLC03</w:t>
+              </w:r>
+            </w:p>
+          </w:sdtContent>
+        </w:sdt>
+        <w:p>
+          <w:pPr>
+            <w:pStyle w:val="NoSpacing"/>
+            <w:spacing w:before="480"/>
+            <w:jc w:val="center"/>
+            <w:rPr>
+              <w:rFonts w:asciiTheme="majorHAnsi" w:hAnsiTheme="majorHAnsi" w:cstheme="majorHAnsi"/>
+              <w:color w:val="4472C4" w:themeColor="accent1"/>
+            </w:rPr>
+          </w:pPr>
+          <w:r>
+            <w:rPr>
+              <w:rFonts w:asciiTheme="majorHAnsi" w:hAnsiTheme="majorHAnsi" w:cstheme="majorHAnsi"/>
+              <w:noProof/>
+              <w:color w:val="4472C4" w:themeColor="accent1"/>
+            </w:rPr>
+            <w:drawing>
+              <wp:inline distT="0" distB="0" distL="0" distR="0" wp14:anchorId="68D5E592" wp14:editId="2FFD1AE4">
+                <wp:extent cx="758952" cy="478932"/>
+                <wp:effectExtent l="0" t="0" r="3175" b="0"/>
+                <wp:docPr id="144" name="Picture 144"/>
+                <wp:cNvGraphicFramePr>
+                  <a:graphicFrameLocks xmlns:a="http://schemas.openxmlformats.org/drawingml/2006/main" noChangeAspect="1"/>
+                </wp:cNvGraphicFramePr>
+                <a:graphic xmlns:a="http://schemas.openxmlformats.org/drawingml/2006/main">
+                  <a:graphicData uri="http://schemas.openxmlformats.org/drawingml/2006/picture">
+                    <pic:pic xmlns:pic="http://schemas.openxmlformats.org/drawingml/2006/picture">
+                      <pic:nvPicPr>
+                        <pic:cNvPr id="9" name="roco bottom.png"/>
+                        <pic:cNvPicPr/>
+                      </pic:nvPicPr>
+                      <pic:blipFill>
+                        <a:blip r:embed="rId8" cstate="print">
+                          <a:duotone>
+                            <a:schemeClr val="accent1">
+                              <a:shade val="45000"/>
+                              <a:satMod val="135000"/>
+                            </a:schemeClr>
+                            <a:prstClr val="white"/>
+                          </a:duotone>
+                          <a:extLst>
+                            <a:ext uri="{28A0092B-C50C-407E-A947-70E740481C1C}">
+                              <a14:useLocalDpi xmlns:a14="http://schemas.microsoft.com/office/drawing/2010/main" val="0"/>
+                            </a:ext>
+                          </a:extLst>
+                        </a:blip>
+                        <a:stretch>
+                          <a:fillRect/>
+                        </a:stretch>
+                      </pic:blipFill>
+                      <pic:spPr>
+                        <a:xfrm>
+                          <a:off x="0" y="0"/>
+                          <a:ext cx="758952" cy="478932"/>
+                        </a:xfrm>
+                        <a:prstGeom prst="rect">
+                          <a:avLst/>
+                        </a:prstGeom>
+                      </pic:spPr>
+                    </pic:pic>
+                  </a:graphicData>
+                </a:graphic>
+              </wp:inline>
+            </w:drawing>
+          </w:r>
+        </w:p>
+        <w:p>
+          <w:pPr>
+            <w:rPr>
+              <w:rFonts w:asciiTheme="majorHAnsi" w:eastAsiaTheme="majorEastAsia" w:hAnsiTheme="majorHAnsi"/>
+              <w:b/>
+              <w:color w:val="2F5496" w:themeColor="accent1" w:themeShade="BF"/>
+              <w:lang w:val="en-US"/>
+            </w:rPr>
+          </w:pPr>
+          <w:r>
+            <w:rPr>
+              <w:rFonts w:asciiTheme="majorHAnsi" w:hAnsiTheme="majorHAnsi"/>
+              <w:noProof/>
+              <w:color w:val="4472C4" w:themeColor="accent1"/>
+            </w:rPr>
+            <mc:AlternateContent>
+              <mc:Choice Requires="wps">
+                <w:drawing>
+                  <wp:anchor distT="0" distB="0" distL="114300" distR="114300" simplePos="0" relativeHeight="251659264" behindDoc="0" locked="0" layoutInCell="1" allowOverlap="1" wp14:anchorId="7B4F342B" wp14:editId="72539EF0">
+                    <wp:simplePos x="0" y="0"/>
+                    <wp:positionH relativeFrom="margin">
+                      <wp:align>left</wp:align>
+                    </wp:positionH>
+                    <mc:AlternateContent>
+                      <mc:Choice Requires="wp14">
+                        <wp:positionV relativeFrom="page">
+                          <wp14:pctPosVOffset>85000</wp14:pctPosVOffset>
+                        </wp:positionV>
+                      </mc:Choice>
+                      <mc:Fallback>
+                        <wp:positionV relativeFrom="page">
+                          <wp:posOffset>9088120</wp:posOffset>
+                        </wp:positionV>
+                      </mc:Fallback>
+                    </mc:AlternateContent>
+                    <wp:extent cx="6553200" cy="885825"/>
+                    <wp:effectExtent l="0" t="0" r="12065" b="9525"/>
+                    <wp:wrapNone/>
+                    <wp:docPr id="142" name="Text Box 142"/>
+                    <wp:cNvGraphicFramePr/>
+                    <a:graphic xmlns:a="http://schemas.openxmlformats.org/drawingml/2006/main">
+                      <a:graphicData uri="http://schemas.microsoft.com/office/word/2010/wordprocessingShape">
+                        <wps:wsp>
+                          <wps:cNvSpPr txBox="1"/>
+                          <wps:spPr>
+                            <a:xfrm>
+                              <a:off x="0" y="0"/>
+                              <a:ext cx="6553200" cy="885825"/>
+                            </a:xfrm>
+                            <a:prstGeom prst="rect">
+                              <a:avLst/>
+                            </a:prstGeom>
+                            <a:noFill/>
+                            <a:ln w="6350">
+                              <a:noFill/>
+                            </a:ln>
+                            <a:effectLst/>
+                          </wps:spPr>
+                          <wps:style>
+                            <a:lnRef idx="0">
+                              <a:schemeClr val="accent1"/>
+                            </a:lnRef>
+                            <a:fillRef idx="0">
+                              <a:schemeClr val="accent1"/>
+                            </a:fillRef>
+                            <a:effectRef idx="0">
+                              <a:schemeClr val="accent1"/>
+                            </a:effectRef>
+                            <a:fontRef idx="minor">
+                              <a:schemeClr val="dk1"/>
+                            </a:fontRef>
+                          </wps:style>
+                          <wps:txbx>
+                            <w:txbxContent>
+                              <w:p>
+                                <w:pPr>
+                                  <w:pStyle w:val="NoSpacing"/>
+                                  <w:jc w:val="center"/>
+                                  <w:rPr>
+                                    <w:caps/>
+                                    <w:color w:val="FF0000"/>
+                                    <w:sz w:val="28"/>
+                                    <w:szCs w:val="28"/>
+                                  </w:rPr>
+                                </w:pPr>
+                                <w:sdt>
+                                  <w:sdtPr>
+                                    <w:rPr>
+                                      <w:caps/>
+                                      <w:color w:val="FF0000"/>
+                                      <w:sz w:val="40"/>
+                                      <w:szCs w:val="40"/>
+                                    </w:rPr>
+                                    <w:alias w:val="Company"/>
+                                    <w:tag w:val=""/>
+                                    <w:id w:val="1390145197"/>
+                                    <w:dataBinding w:prefixMappings="xmlns:ns0='http://schemas.openxmlformats.org/officeDocument/2006/extended-properties' " w:xpath="/ns0:Properties[1]/ns0:Company[1]" w:storeItemID="{6668398D-A668-4E3E-A5EB-62B293D839F1}"/>
+                                    <w:text/>
+                                  </w:sdtPr>
+                                  <w:sdtContent>
+                                    <w:r>
+                                      <w:rPr>
+                                        <w:caps/>
+                                        <w:color w:val="FF0000"/>
+                                        <w:sz w:val="40"/>
+                                        <w:szCs w:val="40"/>
+                                      </w:rPr>
+                                      <w:t>Nhóm 15</w:t>
+                                    </w:r>
+                                  </w:sdtContent>
+                                </w:sdt>
+                              </w:p>
+                              <w:p>
+                                <w:pPr>
+                                  <w:pStyle w:val="NoSpacing"/>
+                                  <w:jc w:val="center"/>
+                                  <w:rPr>
+                                    <w:i/>
+                                    <w:iCs/>
+                                    <w:color w:val="000000" w:themeColor="text1"/>
+                                    <w:sz w:val="28"/>
+                                    <w:szCs w:val="28"/>
+                                  </w:rPr>
+                                </w:pPr>
+                                <w:r>
+                                  <w:rPr>
+                                    <w:i/>
+                                    <w:iCs/>
+                                    <w:color w:val="000000" w:themeColor="text1"/>
+                                    <w:sz w:val="28"/>
+                                    <w:szCs w:val="28"/>
+                                  </w:rPr>
+                                  <w:t>Nguyễn Mạnh Cường 20127456</w:t>
+                                </w:r>
+                              </w:p>
+                              <w:p>
+                                <w:pPr>
+                                  <w:pStyle w:val="NoSpacing"/>
+                                  <w:jc w:val="center"/>
+                                  <w:rPr>
+                                    <w:i/>
+                                    <w:iCs/>
+                                    <w:color w:val="000000" w:themeColor="text1"/>
+                                    <w:sz w:val="28"/>
+                                    <w:szCs w:val="28"/>
+                                  </w:rPr>
+                                </w:pPr>
+                                <w:r>
+                                  <w:rPr>
+                                    <w:i/>
+                                    <w:iCs/>
+                                    <w:color w:val="000000" w:themeColor="text1"/>
+                                    <w:sz w:val="28"/>
+                                    <w:szCs w:val="28"/>
+                                  </w:rPr>
+                                  <w:t>Nguyễn Trương Hoàng Thái 20127625</w:t>
+                                </w:r>
+                              </w:p>
+                              <w:p>
+                                <w:pPr>
+                                  <w:pStyle w:val="NoSpacing"/>
+                                  <w:jc w:val="center"/>
+                                  <w:rPr>
+                                    <w:i/>
+                                    <w:iCs/>
+                                    <w:color w:val="000000" w:themeColor="text1"/>
+                                    <w:sz w:val="28"/>
+                                    <w:szCs w:val="28"/>
+                                  </w:rPr>
+                                </w:pPr>
+                                <w:r>
+                                  <w:rPr>
+                                    <w:i/>
+                                    <w:iCs/>
+                                    <w:color w:val="000000" w:themeColor="text1"/>
+                                    <w:sz w:val="28"/>
+                                    <w:szCs w:val="28"/>
+                                  </w:rPr>
+                                  <w:t>Trương Quốc Huân 20127172</w:t>
+                                </w:r>
+                              </w:p>
+                            </w:txbxContent>
+                          </wps:txbx>
+                          <wps:bodyPr rot="0" spcFirstLastPara="0" vertOverflow="overflow" horzOverflow="overflow" vert="horz" wrap="square" lIns="0" tIns="0" rIns="0" bIns="0" numCol="1" spcCol="0" rtlCol="0" fromWordArt="0" anchor="b" anchorCtr="0" forceAA="0" compatLnSpc="1">
+                            <a:prstTxWarp prst="textNoShape">
+                              <a:avLst/>
+                            </a:prstTxWarp>
+                            <a:noAutofit/>
+                          </wps:bodyPr>
+                        </wps:wsp>
+                      </a:graphicData>
+                    </a:graphic>
+                    <wp14:sizeRelH relativeFrom="margin">
+                      <wp14:pctWidth>100000</wp14:pctWidth>
+                    </wp14:sizeRelH>
+                    <wp14:sizeRelV relativeFrom="margin">
+                      <wp14:pctHeight>0</wp14:pctHeight>
+                    </wp14:sizeRelV>
+                  </wp:anchor>
+                </w:drawing>
+              </mc:Choice>
+              <mc:Fallback>
+                <w:pict>
+                  <v:shapetype w14:anchorId="7B4F342B" id="_x0000_t202" coordsize="21600,21600" o:spt="202" path="m,l,21600r21600,l21600,xe">
+                    <v:stroke joinstyle="miter"/>
+                    <v:path gradientshapeok="t" o:connecttype="rect"/>
+                  </v:shapetype>
+                  <v:shape id="Text Box 142" o:spid="_x0000_s1026" type="#_x0000_t202" style="position:absolute;left:0;text-align:left;margin-left:0;margin-top:0;width:516pt;height:69.75pt;z-index:251659264;visibility:visible;mso-wrap-style:square;mso-width-percent:1000;mso-height-percent:0;mso-top-percent:850;mso-wrap-distance-left:9pt;mso-wrap-distance-top:0;mso-wrap-distance-right:9pt;mso-wrap-distance-bottom:0;mso-position-horizontal:left;mso-position-horizontal-relative:margin;mso-position-vertical-relative:page;mso-width-percent:1000;mso-height-percent:0;mso-top-percent:850;mso-width-relative:margin;mso-height-relative:margin;v-text-anchor:bottom" o:gfxdata="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" filled="f" stroked="f" strokeweight=".5pt">
+                    <v:textbox inset="0,0,0,0">
+                      <w:txbxContent>
+                        <w:p>
+                          <w:pPr>
+                            <w:pStyle w:val="NoSpacing"/>
+                            <w:jc w:val="center"/>
+                            <w:rPr>
+                              <w:caps/>
+                              <w:color w:val="FF0000"/>
+                              <w:sz w:val="28"/>
+                              <w:szCs w:val="28"/>
+                            </w:rPr>
+                          </w:pPr>
+                          <w:sdt>
+                            <w:sdtPr>
+                              <w:rPr>
+                                <w:caps/>
+                                <w:color w:val="FF0000"/>
+                                <w:sz w:val="40"/>
+                                <w:szCs w:val="40"/>
+                              </w:rPr>
+                              <w:alias w:val="Company"/>
+                              <w:tag w:val=""/>
+                              <w:id w:val="1390145197"/>
+                              <w:dataBinding w:prefixMappings="xmlns:ns0='http://schemas.openxmlformats.org/officeDocument/2006/extended-properties' " w:xpath="/ns0:Properties[1]/ns0:Company[1]" w:storeItemID="{6668398D-A668-4E3E-A5EB-62B293D839F1}"/>
+                              <w:text/>
+                            </w:sdtPr>
+                            <w:sdtContent>
+                              <w:r>
+                                <w:rPr>
+                                  <w:caps/>
+                                  <w:color w:val="FF0000"/>
+                                  <w:sz w:val="40"/>
+                                  <w:szCs w:val="40"/>
+                                </w:rPr>
+                                <w:t>Nhóm 15</w:t>
+                              </w:r>
+                            </w:sdtContent>
+                          </w:sdt>
+                        </w:p>
+                        <w:p>
+                          <w:pPr>
+                            <w:pStyle w:val="NoSpacing"/>
+                            <w:jc w:val="center"/>
+                            <w:rPr>
+                              <w:i/>
+                              <w:iCs/>
+                              <w:color w:val="000000" w:themeColor="text1"/>
+                              <w:sz w:val="28"/>
+                              <w:szCs w:val="28"/>
+                            </w:rPr>
+                          </w:pPr>
+                          <w:r>
+                            <w:rPr>
+                              <w:i/>
+                              <w:iCs/>
+                              <w:color w:val="000000" w:themeColor="text1"/>
+                              <w:sz w:val="28"/>
+                              <w:szCs w:val="28"/>
+                            </w:rPr>
+                            <w:t>Nguyễn Mạnh Cường 20127456</w:t>
+                          </w:r>
+                        </w:p>
+                        <w:p>
+                          <w:pPr>
+                            <w:pStyle w:val="NoSpacing"/>
+                            <w:jc w:val="center"/>
+                            <w:rPr>
+                              <w:i/>
+                              <w:iCs/>
+                              <w:color w:val="000000" w:themeColor="text1"/>
+                              <w:sz w:val="28"/>
+                              <w:szCs w:val="28"/>
+                            </w:rPr>
+                          </w:pPr>
+                          <w:r>
+                            <w:rPr>
+                              <w:i/>
+                              <w:iCs/>
+                              <w:color w:val="000000" w:themeColor="text1"/>
+                              <w:sz w:val="28"/>
+                              <w:szCs w:val="28"/>
+                            </w:rPr>
+                            <w:t>Nguyễn Trương Hoàng Thái 20127625</w:t>
+                          </w:r>
+                        </w:p>
+                        <w:p>
+                          <w:pPr>
+                            <w:pStyle w:val="NoSpacing"/>
+                            <w:jc w:val="center"/>
+                            <w:rPr>
+                              <w:i/>
+                              <w:iCs/>
+                              <w:color w:val="000000" w:themeColor="text1"/>
+                              <w:sz w:val="28"/>
+                              <w:szCs w:val="28"/>
+                            </w:rPr>
+                          </w:pPr>
+                          <w:r>
+                            <w:rPr>
+                              <w:i/>
+                              <w:iCs/>
+                              <w:color w:val="000000" w:themeColor="text1"/>
+                              <w:sz w:val="28"/>
+                              <w:szCs w:val="28"/>
+                            </w:rPr>
+                            <w:t>Trương Quốc Huân 20127172</w:t>
+                          </w:r>
+                        </w:p>
+                      </w:txbxContent>
+                    </v:textbox>
+                    <w10:wrap anchorx="margin" anchory="page"/>
+                  </v:shape>
+                </w:pict>
+              </mc:Fallback>
+            </mc:AlternateContent>
+          </w:r>
+          <w:r>
+            <w:rPr>
+              <w:rFonts w:asciiTheme="majorHAnsi" w:hAnsiTheme="majorHAnsi"/>
+              <w:lang w:val="en-US"/>
+            </w:rPr>
+            <w:br w:type="page"/>
+          </w:r>
+        </w:p>
+      </w:sdtContent>
+    </w:sdt>
+    <w:sdt>
+      <w:sdtPr>
+        <w:id w:val="1252084328"/>
+        <w:docPartObj>
+          <w:docPartGallery w:val="Table of Contents"/>
+          <w:docPartUnique/>
+        </w:docPartObj>
+      </w:sdtPr>
+      <w:sdtEndPr>
+        <w:rPr>
+          <w:rFonts w:ascii="Times New Roman" w:eastAsiaTheme="minorHAnsi" w:hAnsi="Times New Roman" w:cstheme="majorHAnsi"/>
+          <w:b/>
+          <w:bCs/>
+          <w:noProof/>
+          <w:color w:val="auto"/>
           <w:sz w:val="28"/>
           <w:szCs w:val="28"/>
+          <w:lang w:val="vi-VN"/>
+        </w:rPr>
+      </w:sdtEndPr>
+      <w:sdtContent>
+        <w:p>
+          <w:pPr>
+            <w:pStyle w:val="TOCHeading"/>
+            <w:rPr>
+              <w:b/>
+              <w:bCs/>
+              <w:i/>
+              <w:iCs/>
+              <w:color w:val="000000" w:themeColor="text1"/>
+              <w:sz w:val="40"/>
+              <w:szCs w:val="40"/>
+            </w:rPr>
+          </w:pPr>
+          <w:r>
+            <w:rPr>
+              <w:b/>
+              <w:bCs/>
+              <w:i/>
+              <w:iCs/>
+              <w:color w:val="000000" w:themeColor="text1"/>
+              <w:sz w:val="40"/>
+              <w:szCs w:val="40"/>
+            </w:rPr>
+            <w:t>Mục lục</w:t>
+          </w:r>
+        </w:p>
+        <w:p>
+          <w:pPr>
+            <w:pStyle w:val="TOC1"/>
+            <w:tabs>
+              <w:tab w:val="left" w:pos="440"/>
+              <w:tab w:val="right" w:leader="dot" w:pos="9061"/>
+            </w:tabs>
+            <w:rPr>
+              <w:rFonts w:asciiTheme="minorHAnsi" w:eastAsiaTheme="minorEastAsia" w:hAnsiTheme="minorHAnsi" w:cstheme="minorBidi"/>
+              <w:noProof/>
+              <w:sz w:val="22"/>
+              <w:szCs w:val="22"/>
+              <w:lang w:eastAsia="vi-VN"/>
+            </w:rPr>
+          </w:pPr>
+          <w:r>
+            <w:fldChar w:fldCharType="begin"/>
+          </w:r>
+          <w:r>
+            <w:instrText xml:space="preserve"> TOC \o "1-3" \h \z \u </w:instrText>
+          </w:r>
+          <w:r>
+            <w:fldChar w:fldCharType="separate"/>
+          </w:r>
+          <w:hyperlink w:anchor="_Toc120695485" w:history="1">
+            <w:r>
+              <w:rPr>
+                <w:rStyle w:val="Hyperlink"/>
+                <w:noProof/>
+                <w:lang w:val="en-US"/>
+              </w:rPr>
+              <w:t>1.</w:t>
+            </w:r>
+            <w:r>
+              <w:rPr>
+                <w:rFonts w:asciiTheme="minorHAnsi" w:eastAsiaTheme="minorEastAsia" w:hAnsiTheme="minorHAnsi" w:cstheme="minorBidi"/>
+                <w:noProof/>
+                <w:sz w:val="22"/>
+                <w:szCs w:val="22"/>
+                <w:lang w:eastAsia="vi-VN"/>
+              </w:rPr>
+              <w:tab/>
+            </w:r>
+            <w:r>
+              <w:rPr>
+                <w:rStyle w:val="Hyperlink"/>
+                <w:noProof/>
+                <w:lang w:val="en-US"/>
+              </w:rPr>
+              <w:t>Tổng quát ý tưởng sản phẩm</w:t>
+            </w:r>
+            <w:r>
+              <w:rPr>
+                <w:noProof/>
+                <w:webHidden/>
+              </w:rPr>
+              <w:tab/>
+            </w:r>
+            <w:r>
+              <w:rPr>
+                <w:noProof/>
+                <w:webHidden/>
+              </w:rPr>
+              <w:fldChar w:fldCharType="begin"/>
+            </w:r>
+            <w:r>
+              <w:rPr>
+                <w:noProof/>
+                <w:webHidden/>
+              </w:rPr>
+              <w:instrText xml:space="preserve"> PAGEREF _Toc120695485 \h </w:instrText>
+            </w:r>
+            <w:r>
+              <w:rPr>
+                <w:noProof/>
+                <w:webHidden/>
+              </w:rPr>
+            </w:r>
+            <w:r>
+              <w:rPr>
+                <w:noProof/>
+                <w:webHidden/>
+              </w:rPr>
+              <w:fldChar w:fldCharType="separate"/>
+            </w:r>
+            <w:r>
+              <w:rPr>
+                <w:noProof/>
+                <w:webHidden/>
+              </w:rPr>
+              <w:t>2</w:t>
+            </w:r>
+            <w:r>
+              <w:rPr>
+                <w:noProof/>
+                <w:webHidden/>
+              </w:rPr>
+              <w:fldChar w:fldCharType="end"/>
+            </w:r>
+          </w:hyperlink>
+        </w:p>
+        <w:p>
+          <w:pPr>
+            <w:pStyle w:val="TOC1"/>
+            <w:tabs>
+              <w:tab w:val="left" w:pos="440"/>
+              <w:tab w:val="right" w:leader="dot" w:pos="9061"/>
+            </w:tabs>
+            <w:rPr>
+              <w:rFonts w:asciiTheme="minorHAnsi" w:eastAsiaTheme="minorEastAsia" w:hAnsiTheme="minorHAnsi" w:cstheme="minorBidi"/>
+              <w:noProof/>
+              <w:sz w:val="22"/>
+              <w:szCs w:val="22"/>
+              <w:lang w:eastAsia="vi-VN"/>
+            </w:rPr>
+          </w:pPr>
+          <w:hyperlink w:anchor="_Toc120695486" w:history="1">
+            <w:r>
+              <w:rPr>
+                <w:rStyle w:val="Hyperlink"/>
+                <w:noProof/>
+                <w:lang w:val="en-US"/>
+              </w:rPr>
+              <w:t>2.</w:t>
+            </w:r>
+            <w:r>
+              <w:rPr>
+                <w:rFonts w:asciiTheme="minorHAnsi" w:eastAsiaTheme="minorEastAsia" w:hAnsiTheme="minorHAnsi" w:cstheme="minorBidi"/>
+                <w:noProof/>
+                <w:sz w:val="22"/>
+                <w:szCs w:val="22"/>
+                <w:lang w:eastAsia="vi-VN"/>
+              </w:rPr>
+              <w:tab/>
+            </w:r>
+            <w:r>
+              <w:rPr>
+                <w:rStyle w:val="Hyperlink"/>
+                <w:noProof/>
+                <w:lang w:val="en-US"/>
+              </w:rPr>
+              <w:t>Các thiết bị input</w:t>
+            </w:r>
+            <w:r>
+              <w:rPr>
+                <w:noProof/>
+                <w:webHidden/>
+              </w:rPr>
+              <w:tab/>
+            </w:r>
+            <w:r>
+              <w:rPr>
+                <w:noProof/>
+                <w:webHidden/>
+              </w:rPr>
+              <w:fldChar w:fldCharType="begin"/>
+            </w:r>
+            <w:r>
+              <w:rPr>
+                <w:noProof/>
+                <w:webHidden/>
+              </w:rPr>
+              <w:instrText xml:space="preserve"> PAGEREF _Toc120695486 \h </w:instrText>
+            </w:r>
+            <w:r>
+              <w:rPr>
+                <w:noProof/>
+                <w:webHidden/>
+              </w:rPr>
+            </w:r>
+            <w:r>
+              <w:rPr>
+                <w:noProof/>
+                <w:webHidden/>
+              </w:rPr>
+              <w:fldChar w:fldCharType="separate"/>
+            </w:r>
+            <w:r>
+              <w:rPr>
+                <w:noProof/>
+                <w:webHidden/>
+              </w:rPr>
+              <w:t>2</w:t>
+            </w:r>
+            <w:r>
+              <w:rPr>
+                <w:noProof/>
+                <w:webHidden/>
+              </w:rPr>
+              <w:fldChar w:fldCharType="end"/>
+            </w:r>
+          </w:hyperlink>
+        </w:p>
+        <w:p>
+          <w:pPr>
+            <w:pStyle w:val="TOC1"/>
+            <w:tabs>
+              <w:tab w:val="left" w:pos="440"/>
+              <w:tab w:val="right" w:leader="dot" w:pos="9061"/>
+            </w:tabs>
+            <w:rPr>
+              <w:rFonts w:asciiTheme="minorHAnsi" w:eastAsiaTheme="minorEastAsia" w:hAnsiTheme="minorHAnsi" w:cstheme="minorBidi"/>
+              <w:noProof/>
+              <w:sz w:val="22"/>
+              <w:szCs w:val="22"/>
+              <w:lang w:eastAsia="vi-VN"/>
+            </w:rPr>
+          </w:pPr>
+          <w:hyperlink w:anchor="_Toc120695487" w:history="1">
+            <w:r>
+              <w:rPr>
+                <w:rStyle w:val="Hyperlink"/>
+                <w:noProof/>
+                <w:lang w:val="en-US"/>
+              </w:rPr>
+              <w:t>3.</w:t>
+            </w:r>
+            <w:r>
+              <w:rPr>
+                <w:rFonts w:asciiTheme="minorHAnsi" w:eastAsiaTheme="minorEastAsia" w:hAnsiTheme="minorHAnsi" w:cstheme="minorBidi"/>
+                <w:noProof/>
+                <w:sz w:val="22"/>
+                <w:szCs w:val="22"/>
+                <w:lang w:eastAsia="vi-VN"/>
+              </w:rPr>
+              <w:tab/>
+            </w:r>
+            <w:r>
+              <w:rPr>
+                <w:rStyle w:val="Hyperlink"/>
+                <w:noProof/>
+                <w:lang w:val="en-US"/>
+              </w:rPr>
+              <w:t>Các thiết bị output</w:t>
+            </w:r>
+            <w:r>
+              <w:rPr>
+                <w:noProof/>
+                <w:webHidden/>
+              </w:rPr>
+              <w:tab/>
+            </w:r>
+            <w:r>
+              <w:rPr>
+                <w:noProof/>
+                <w:webHidden/>
+              </w:rPr>
+              <w:fldChar w:fldCharType="begin"/>
+            </w:r>
+            <w:r>
+              <w:rPr>
+                <w:noProof/>
+                <w:webHidden/>
+              </w:rPr>
+              <w:instrText xml:space="preserve"> PAGEREF _Toc120695487 \h </w:instrText>
+            </w:r>
+            <w:r>
+              <w:rPr>
+                <w:noProof/>
+                <w:webHidden/>
+              </w:rPr>
+            </w:r>
+            <w:r>
+              <w:rPr>
+                <w:noProof/>
+                <w:webHidden/>
+              </w:rPr>
+              <w:fldChar w:fldCharType="separate"/>
+            </w:r>
+            <w:r>
+              <w:rPr>
+                <w:noProof/>
+                <w:webHidden/>
+              </w:rPr>
+              <w:t>2</w:t>
+            </w:r>
+            <w:r>
+              <w:rPr>
+                <w:noProof/>
+                <w:webHidden/>
+              </w:rPr>
+              <w:fldChar w:fldCharType="end"/>
+            </w:r>
+          </w:hyperlink>
+        </w:p>
+        <w:p>
+          <w:pPr>
+            <w:pStyle w:val="TOC1"/>
+            <w:tabs>
+              <w:tab w:val="left" w:pos="440"/>
+              <w:tab w:val="right" w:leader="dot" w:pos="9061"/>
+            </w:tabs>
+            <w:rPr>
+              <w:rFonts w:asciiTheme="minorHAnsi" w:eastAsiaTheme="minorEastAsia" w:hAnsiTheme="minorHAnsi" w:cstheme="minorBidi"/>
+              <w:noProof/>
+              <w:sz w:val="22"/>
+              <w:szCs w:val="22"/>
+              <w:lang w:eastAsia="vi-VN"/>
+            </w:rPr>
+          </w:pPr>
+          <w:hyperlink w:anchor="_Toc120695488" w:history="1">
+            <w:r>
+              <w:rPr>
+                <w:rStyle w:val="Hyperlink"/>
+                <w:noProof/>
+                <w:lang w:val="en-US"/>
+              </w:rPr>
+              <w:t>4.</w:t>
+            </w:r>
+            <w:r>
+              <w:rPr>
+                <w:rFonts w:asciiTheme="minorHAnsi" w:eastAsiaTheme="minorEastAsia" w:hAnsiTheme="minorHAnsi" w:cstheme="minorBidi"/>
+                <w:noProof/>
+                <w:sz w:val="22"/>
+                <w:szCs w:val="22"/>
+                <w:lang w:eastAsia="vi-VN"/>
+              </w:rPr>
+              <w:tab/>
+            </w:r>
+            <w:r>
+              <w:rPr>
+                <w:rStyle w:val="Hyperlink"/>
+                <w:noProof/>
+                <w:lang w:val="en-US"/>
+              </w:rPr>
+              <w:t>Ý tưởng này đã đáp ứng những tiêu chí nào trong quy định đồ án cuối kỳ</w:t>
+            </w:r>
+            <w:r>
+              <w:rPr>
+                <w:noProof/>
+                <w:webHidden/>
+              </w:rPr>
+              <w:tab/>
+            </w:r>
+            <w:r>
+              <w:rPr>
+                <w:noProof/>
+                <w:webHidden/>
+              </w:rPr>
+              <w:fldChar w:fldCharType="begin"/>
+            </w:r>
+            <w:r>
+              <w:rPr>
+                <w:noProof/>
+                <w:webHidden/>
+              </w:rPr>
+              <w:instrText xml:space="preserve"> PAGEREF _Toc120695488 \h </w:instrText>
+            </w:r>
+            <w:r>
+              <w:rPr>
+                <w:noProof/>
+                <w:webHidden/>
+              </w:rPr>
+            </w:r>
+            <w:r>
+              <w:rPr>
+                <w:noProof/>
+                <w:webHidden/>
+              </w:rPr>
+              <w:fldChar w:fldCharType="separate"/>
+            </w:r>
+            <w:r>
+              <w:rPr>
+                <w:noProof/>
+                <w:webHidden/>
+              </w:rPr>
+              <w:t>2</w:t>
+            </w:r>
+            <w:r>
+              <w:rPr>
+                <w:noProof/>
+                <w:webHidden/>
+              </w:rPr>
+              <w:fldChar w:fldCharType="end"/>
+            </w:r>
+          </w:hyperlink>
+        </w:p>
+        <w:p>
+          <w:pPr>
+            <w:pStyle w:val="TOC1"/>
+            <w:tabs>
+              <w:tab w:val="left" w:pos="440"/>
+              <w:tab w:val="right" w:leader="dot" w:pos="9061"/>
+            </w:tabs>
+            <w:rPr>
+              <w:rFonts w:asciiTheme="minorHAnsi" w:eastAsiaTheme="minorEastAsia" w:hAnsiTheme="minorHAnsi" w:cstheme="minorBidi"/>
+              <w:noProof/>
+              <w:sz w:val="22"/>
+              <w:szCs w:val="22"/>
+              <w:lang w:eastAsia="vi-VN"/>
+            </w:rPr>
+          </w:pPr>
+          <w:hyperlink w:anchor="_Toc120695489" w:history="1">
+            <w:r>
+              <w:rPr>
+                <w:rStyle w:val="Hyperlink"/>
+                <w:noProof/>
+                <w:lang w:val="en-US"/>
+              </w:rPr>
+              <w:t>5.</w:t>
+            </w:r>
+            <w:r>
+              <w:rPr>
+                <w:rFonts w:asciiTheme="minorHAnsi" w:eastAsiaTheme="minorEastAsia" w:hAnsiTheme="minorHAnsi" w:cstheme="minorBidi"/>
+                <w:noProof/>
+                <w:sz w:val="22"/>
+                <w:szCs w:val="22"/>
+                <w:lang w:eastAsia="vi-VN"/>
+              </w:rPr>
+              <w:tab/>
+            </w:r>
+            <w:r>
+              <w:rPr>
+                <w:rStyle w:val="Hyperlink"/>
+                <w:noProof/>
+                <w:lang w:val="en-US"/>
+              </w:rPr>
+              <w:t>Phân chia công việc</w:t>
+            </w:r>
+            <w:r>
+              <w:rPr>
+                <w:noProof/>
+                <w:webHidden/>
+              </w:rPr>
+              <w:tab/>
+            </w:r>
+            <w:r>
+              <w:rPr>
+                <w:noProof/>
+                <w:webHidden/>
+              </w:rPr>
+              <w:fldChar w:fldCharType="begin"/>
+            </w:r>
+            <w:r>
+              <w:rPr>
+                <w:noProof/>
+                <w:webHidden/>
+              </w:rPr>
+              <w:instrText xml:space="preserve"> PAGEREF _Toc120695489 \h </w:instrText>
+            </w:r>
+            <w:r>
+              <w:rPr>
+                <w:noProof/>
+                <w:webHidden/>
+              </w:rPr>
+            </w:r>
+            <w:r>
+              <w:rPr>
+                <w:noProof/>
+                <w:webHidden/>
+              </w:rPr>
+              <w:fldChar w:fldCharType="separate"/>
+            </w:r>
+            <w:r>
+              <w:rPr>
+                <w:noProof/>
+                <w:webHidden/>
+              </w:rPr>
+              <w:t>3</w:t>
+            </w:r>
+            <w:r>
+              <w:rPr>
+                <w:noProof/>
+                <w:webHidden/>
+              </w:rPr>
+              <w:fldChar w:fldCharType="end"/>
+            </w:r>
+          </w:hyperlink>
+        </w:p>
+        <w:p>
+          <w:pPr>
+            <w:pStyle w:val="TOC2"/>
+            <w:tabs>
+              <w:tab w:val="right" w:leader="dot" w:pos="9061"/>
+            </w:tabs>
+            <w:rPr>
+              <w:rFonts w:asciiTheme="minorHAnsi" w:eastAsiaTheme="minorEastAsia" w:hAnsiTheme="minorHAnsi" w:cstheme="minorBidi"/>
+              <w:noProof/>
+              <w:sz w:val="22"/>
+              <w:szCs w:val="22"/>
+              <w:lang w:eastAsia="vi-VN"/>
+            </w:rPr>
+          </w:pPr>
+          <w:hyperlink w:anchor="_Toc120695490" w:history="1">
+            <w:r>
+              <w:rPr>
+                <w:rStyle w:val="Hyperlink"/>
+                <w:noProof/>
+              </w:rPr>
+              <w:t>Website</w:t>
+            </w:r>
+            <w:r>
+              <w:rPr>
+                <w:noProof/>
+                <w:webHidden/>
+              </w:rPr>
+              <w:tab/>
+            </w:r>
+            <w:r>
+              <w:rPr>
+                <w:noProof/>
+                <w:webHidden/>
+              </w:rPr>
+              <w:fldChar w:fldCharType="begin"/>
+            </w:r>
+            <w:r>
+              <w:rPr>
+                <w:noProof/>
+                <w:webHidden/>
+              </w:rPr>
+              <w:instrText xml:space="preserve"> PAGEREF _Toc120695490 \h </w:instrText>
+            </w:r>
+            <w:r>
+              <w:rPr>
+                <w:noProof/>
+                <w:webHidden/>
+              </w:rPr>
+            </w:r>
+            <w:r>
+              <w:rPr>
+                <w:noProof/>
+                <w:webHidden/>
+              </w:rPr>
+              <w:fldChar w:fldCharType="separate"/>
+            </w:r>
+            <w:r>
+              <w:rPr>
+                <w:noProof/>
+                <w:webHidden/>
+              </w:rPr>
+              <w:t>3</w:t>
+            </w:r>
+            <w:r>
+              <w:rPr>
+                <w:noProof/>
+                <w:webHidden/>
+              </w:rPr>
+              <w:fldChar w:fldCharType="end"/>
+            </w:r>
+          </w:hyperlink>
+        </w:p>
+        <w:p>
+          <w:pPr>
+            <w:pStyle w:val="TOC2"/>
+            <w:tabs>
+              <w:tab w:val="right" w:leader="dot" w:pos="9061"/>
+            </w:tabs>
+            <w:rPr>
+              <w:rFonts w:asciiTheme="minorHAnsi" w:eastAsiaTheme="minorEastAsia" w:hAnsiTheme="minorHAnsi" w:cstheme="minorBidi"/>
+              <w:noProof/>
+              <w:sz w:val="22"/>
+              <w:szCs w:val="22"/>
+              <w:lang w:eastAsia="vi-VN"/>
+            </w:rPr>
+          </w:pPr>
+          <w:hyperlink w:anchor="_Toc120695491" w:history="1">
+            <w:r>
+              <w:rPr>
+                <w:rStyle w:val="Hyperlink"/>
+                <w:noProof/>
+              </w:rPr>
+              <w:t>Wokwi</w:t>
+            </w:r>
+            <w:r>
+              <w:rPr>
+                <w:noProof/>
+                <w:webHidden/>
+              </w:rPr>
+              <w:tab/>
+            </w:r>
+            <w:r>
+              <w:rPr>
+                <w:noProof/>
+                <w:webHidden/>
+              </w:rPr>
+              <w:fldChar w:fldCharType="begin"/>
+            </w:r>
+            <w:r>
+              <w:rPr>
+                <w:noProof/>
+                <w:webHidden/>
+              </w:rPr>
+              <w:instrText xml:space="preserve"> PAGEREF _Toc120695491 \h </w:instrText>
+            </w:r>
+            <w:r>
+              <w:rPr>
+                <w:noProof/>
+                <w:webHidden/>
+              </w:rPr>
+            </w:r>
+            <w:r>
+              <w:rPr>
+                <w:noProof/>
+                <w:webHidden/>
+              </w:rPr>
+              <w:fldChar w:fldCharType="separate"/>
+            </w:r>
+            <w:r>
+              <w:rPr>
+                <w:noProof/>
+                <w:webHidden/>
+              </w:rPr>
+              <w:t>3</w:t>
+            </w:r>
+            <w:r>
+              <w:rPr>
+                <w:noProof/>
+                <w:webHidden/>
+              </w:rPr>
+              <w:fldChar w:fldCharType="end"/>
+            </w:r>
+          </w:hyperlink>
+        </w:p>
+        <w:p>
+          <w:r>
+            <w:rPr>
+              <w:b/>
+              <w:bCs/>
+              <w:noProof/>
+            </w:rPr>
+            <w:fldChar w:fldCharType="end"/>
+          </w:r>
+        </w:p>
+      </w:sdtContent>
+    </w:sdt>
+    <w:p>
+      <w:pPr>
+        <w:rPr>
+          <w:rFonts w:asciiTheme="majorHAnsi" w:eastAsiaTheme="majorEastAsia" w:hAnsiTheme="majorHAnsi" w:cstheme="majorBidi"/>
+          <w:b/>
+          <w:color w:val="FF0000"/>
+          <w:sz w:val="32"/>
+          <w:szCs w:val="32"/>
           <w:lang w:val="en-US"/>
         </w:rPr>
-        <w:t>Họ tên: Nguyễn Trương Hoàng Thái</w:t>
+      </w:pPr>
+      <w:r>
+        <w:rPr>
+          <w:lang w:val="en-US"/>
+        </w:rPr>
+        <w:br w:type="page"/>
       </w:r>
     </w:p>
     <w:p>
       <w:pPr>
         <w:pStyle w:val="Heading1"/>
-        <w:rPr>
-          <w:rFonts w:cstheme="majorHAnsi"/>
-          <w:sz w:val="28"/>
-          <w:szCs w:val="28"/>
-          <w:lang w:val="en-US"/>
-        </w:rPr>
-      </w:pPr>
-      <w:r>
-        <w:rPr>
-          <w:rFonts w:cstheme="majorHAnsi"/>
-          <w:sz w:val="28"/>
-          <w:szCs w:val="28"/>
-          <w:lang w:val="en-US"/>
-        </w:rPr>
-        <w:t>MSSV: 20127625</w:t>
-      </w:r>
-    </w:p>
-    <w:p>
-      <w:pPr>
-        <w:pStyle w:val="Heading2"/>
         <w:numPr>
           <w:ilvl w:val="0"/>
-          <w:numId w:val="1"/>
+          <w:numId w:val="2"/>
         </w:numPr>
         <w:tabs>
           <w:tab w:val="left" w:pos="851"/>
         </w:tabs>
         <w:ind w:left="0" w:firstLine="567"/>
         <w:rPr>
-          <w:rFonts w:cstheme="majorHAnsi"/>
-          <w:sz w:val="28"/>
-          <w:szCs w:val="28"/>
           <w:lang w:val="en-US"/>
         </w:rPr>
       </w:pPr>
-      <w:r>
-        <w:rPr>
-          <w:rFonts w:cstheme="majorHAnsi"/>
-          <w:sz w:val="28"/>
-          <w:szCs w:val="28"/>
+      <w:bookmarkStart w:id="0" w:name="_Toc120695485"/>
+      <w:r>
+        <w:rPr>
           <w:lang w:val="en-US"/>
         </w:rPr>
+        <w:lastRenderedPageBreak/>
         <w:t>Tổng quát ý tưởng sản phẩm</w:t>
       </w:r>
+      <w:bookmarkEnd w:id="0"/>
     </w:p>
     <w:p>
       <w:pPr>
@@ -164,6 +1403,9 @@
           <w:tab w:val="left" w:pos="1134"/>
         </w:tabs>
         <w:ind w:left="0" w:firstLine="851"/>
+        <w:rPr>
+          <w:rFonts w:asciiTheme="majorHAnsi" w:hAnsiTheme="majorHAnsi"/>
+        </w:rPr>
       </w:pPr>
       <w:r>
         <w:rPr>
@@ -184,32 +1426,62 @@
           <w:tab w:val="left" w:pos="1418"/>
         </w:tabs>
         <w:ind w:left="0" w:firstLine="1134"/>
-      </w:pPr>
-      <w:r>
+        <w:rPr>
+          <w:rFonts w:asciiTheme="majorHAnsi" w:hAnsiTheme="majorHAnsi"/>
+        </w:rPr>
+      </w:pPr>
+      <w:r>
+        <w:rPr>
+          <w:rFonts w:asciiTheme="majorHAnsi" w:hAnsiTheme="majorHAnsi"/>
+        </w:rPr>
         <w:t>Q</w:t>
       </w:r>
       <w:r>
+        <w:rPr>
+          <w:rFonts w:asciiTheme="majorHAnsi" w:hAnsiTheme="majorHAnsi"/>
+        </w:rPr>
         <w:t xml:space="preserve">uang trở dựa trên </w:t>
       </w:r>
       <w:r>
+        <w:rPr>
+          <w:rFonts w:asciiTheme="majorHAnsi" w:hAnsiTheme="majorHAnsi"/>
+        </w:rPr>
         <w:t xml:space="preserve">mật độ </w:t>
       </w:r>
       <w:r>
+        <w:rPr>
+          <w:rFonts w:asciiTheme="majorHAnsi" w:hAnsiTheme="majorHAnsi"/>
+        </w:rPr>
         <w:t>ánh sáng đo được để bật/tắt</w:t>
       </w:r>
       <w:r>
+        <w:rPr>
+          <w:rFonts w:asciiTheme="majorHAnsi" w:hAnsiTheme="majorHAnsi"/>
+        </w:rPr>
         <w:t xml:space="preserve"> </w:t>
       </w:r>
       <w:r>
+        <w:rPr>
+          <w:rFonts w:asciiTheme="majorHAnsi" w:hAnsiTheme="majorHAnsi"/>
+        </w:rPr>
         <w:t xml:space="preserve">hệ thống </w:t>
       </w:r>
       <w:r>
+        <w:rPr>
+          <w:rFonts w:asciiTheme="majorHAnsi" w:hAnsiTheme="majorHAnsi"/>
+        </w:rPr>
         <w:t>đèn</w:t>
       </w:r>
       <w:r>
+        <w:rPr>
+          <w:rFonts w:asciiTheme="majorHAnsi" w:hAnsiTheme="majorHAnsi"/>
+        </w:rPr>
         <w:t xml:space="preserve"> tự động</w:t>
       </w:r>
       <w:r>
+        <w:rPr>
+          <w:rFonts w:asciiTheme="majorHAnsi" w:hAnsiTheme="majorHAnsi"/>
+        </w:rPr>
         <w:t>.</w:t>
       </w:r>
     </w:p>
@@ -224,14 +1496,26 @@
           <w:tab w:val="left" w:pos="1418"/>
         </w:tabs>
         <w:ind w:left="0" w:firstLine="1134"/>
-      </w:pPr>
-      <w:r>
+        <w:rPr>
+          <w:rFonts w:asciiTheme="majorHAnsi" w:hAnsiTheme="majorHAnsi"/>
+        </w:rPr>
+      </w:pPr>
+      <w:r>
+        <w:rPr>
+          <w:rFonts w:asciiTheme="majorHAnsi" w:hAnsiTheme="majorHAnsi"/>
+        </w:rPr>
         <w:t xml:space="preserve">Bật/tắt </w:t>
       </w:r>
       <w:r>
+        <w:rPr>
+          <w:rFonts w:asciiTheme="majorHAnsi" w:hAnsiTheme="majorHAnsi"/>
+        </w:rPr>
         <w:t xml:space="preserve">hệ thống </w:t>
       </w:r>
       <w:r>
+        <w:rPr>
+          <w:rFonts w:asciiTheme="majorHAnsi" w:hAnsiTheme="majorHAnsi"/>
+        </w:rPr>
         <w:t>đèn thông qua website.</w:t>
       </w:r>
     </w:p>
@@ -246,17 +1530,32 @@
           <w:tab w:val="left" w:pos="1418"/>
         </w:tabs>
         <w:ind w:left="0" w:firstLine="1134"/>
-      </w:pPr>
-      <w:r>
+        <w:rPr>
+          <w:rFonts w:asciiTheme="majorHAnsi" w:hAnsiTheme="majorHAnsi"/>
+        </w:rPr>
+      </w:pPr>
+      <w:r>
+        <w:rPr>
+          <w:rFonts w:asciiTheme="majorHAnsi" w:hAnsiTheme="majorHAnsi"/>
+        </w:rPr>
         <w:t>B</w:t>
       </w:r>
       <w:r>
+        <w:rPr>
+          <w:rFonts w:asciiTheme="majorHAnsi" w:hAnsiTheme="majorHAnsi"/>
+        </w:rPr>
         <w:t>ật/tắt đèn</w:t>
       </w:r>
       <w:r>
+        <w:rPr>
+          <w:rFonts w:asciiTheme="majorHAnsi" w:hAnsiTheme="majorHAnsi"/>
+        </w:rPr>
         <w:t xml:space="preserve"> dựa trên cảm biến âm thanh</w:t>
       </w:r>
       <w:r>
+        <w:rPr>
+          <w:rFonts w:asciiTheme="majorHAnsi" w:hAnsiTheme="majorHAnsi"/>
+        </w:rPr>
         <w:t>.</w:t>
       </w:r>
     </w:p>
@@ -372,10 +1671,10 @@
     </w:p>
     <w:p>
       <w:pPr>
-        <w:pStyle w:val="Heading2"/>
+        <w:pStyle w:val="Heading1"/>
         <w:numPr>
           <w:ilvl w:val="0"/>
-          <w:numId w:val="1"/>
+          <w:numId w:val="2"/>
         </w:numPr>
         <w:tabs>
           <w:tab w:val="left" w:pos="851"/>
@@ -383,20 +1682,18 @@
         <w:ind w:left="0" w:firstLine="567"/>
         <w:rPr>
           <w:rFonts w:cstheme="majorHAnsi"/>
-          <w:sz w:val="28"/>
-          <w:szCs w:val="28"/>
           <w:lang w:val="en-US"/>
         </w:rPr>
       </w:pPr>
+      <w:bookmarkStart w:id="1" w:name="_Toc120695486"/>
       <w:r>
         <w:rPr>
           <w:rFonts w:cstheme="majorHAnsi"/>
-          <w:sz w:val="28"/>
-          <w:szCs w:val="28"/>
           <w:lang w:val="en-US"/>
         </w:rPr>
         <w:t>Các thiết bị input</w:t>
       </w:r>
+      <w:bookmarkEnd w:id="1"/>
     </w:p>
     <w:p>
       <w:pPr>
@@ -426,21 +1723,7 @@
           <w:rFonts w:asciiTheme="majorHAnsi" w:hAnsiTheme="majorHAnsi"/>
           <w:lang w:val="en-US"/>
         </w:rPr>
-        <w:t xml:space="preserve"> (</w:t>
-      </w:r>
-      <w:r>
-        <w:rPr>
-          <w:rFonts w:asciiTheme="majorHAnsi" w:hAnsiTheme="majorHAnsi"/>
-          <w:lang w:val="en-US"/>
-        </w:rPr>
-        <w:t>10.000₫</w:t>
-      </w:r>
-      <w:r>
-        <w:rPr>
-          <w:rFonts w:asciiTheme="majorHAnsi" w:hAnsiTheme="majorHAnsi"/>
-          <w:lang w:val="en-US"/>
-        </w:rPr>
-        <w:t>/ cái)</w:t>
+        <w:t xml:space="preserve"> (10.000₫/ cái)</w:t>
       </w:r>
     </w:p>
     <w:p>
@@ -469,10 +1752,10 @@
     </w:p>
     <w:p>
       <w:pPr>
-        <w:pStyle w:val="Heading2"/>
+        <w:pStyle w:val="Heading1"/>
         <w:numPr>
           <w:ilvl w:val="0"/>
-          <w:numId w:val="1"/>
+          <w:numId w:val="2"/>
         </w:numPr>
         <w:tabs>
           <w:tab w:val="left" w:pos="851"/>
@@ -480,20 +1763,18 @@
         <w:ind w:left="0" w:firstLine="567"/>
         <w:rPr>
           <w:rFonts w:cstheme="majorHAnsi"/>
-          <w:sz w:val="28"/>
-          <w:szCs w:val="28"/>
           <w:lang w:val="en-US"/>
         </w:rPr>
       </w:pPr>
+      <w:bookmarkStart w:id="2" w:name="_Toc120695487"/>
       <w:r>
         <w:rPr>
           <w:rFonts w:cstheme="majorHAnsi"/>
-          <w:sz w:val="28"/>
-          <w:szCs w:val="28"/>
           <w:lang w:val="en-US"/>
         </w:rPr>
         <w:t>Các thiết bị output</w:t>
       </w:r>
+      <w:bookmarkEnd w:id="2"/>
     </w:p>
     <w:p>
       <w:pPr>
@@ -530,43 +1811,15 @@
           <w:rFonts w:asciiTheme="majorHAnsi" w:hAnsiTheme="majorHAnsi"/>
           <w:lang w:val="en-US"/>
         </w:rPr>
-        <w:t xml:space="preserve"> (54.000</w:t>
-      </w:r>
-      <w:r>
-        <w:rPr>
-          <w:rFonts w:asciiTheme="majorHAnsi" w:hAnsiTheme="majorHAnsi"/>
-          <w:lang w:val="en-US"/>
-        </w:rPr>
-        <w:t>₫</w:t>
-      </w:r>
-      <w:r>
-        <w:rPr>
-          <w:rFonts w:asciiTheme="majorHAnsi" w:hAnsiTheme="majorHAnsi"/>
-          <w:lang w:val="en-US"/>
-        </w:rPr>
-        <w:t>/cái) (216.000</w:t>
-      </w:r>
-      <w:r>
-        <w:rPr>
-          <w:rFonts w:asciiTheme="majorHAnsi" w:hAnsiTheme="majorHAnsi"/>
-          <w:lang w:val="en-US"/>
-        </w:rPr>
-        <w:t>₫</w:t>
-      </w:r>
-      <w:r>
-        <w:rPr>
-          <w:rFonts w:asciiTheme="majorHAnsi" w:hAnsiTheme="majorHAnsi"/>
-          <w:lang w:val="en-US"/>
-        </w:rPr>
-        <w:t>)</w:t>
+        <w:t xml:space="preserve"> (54.000₫/cái) (216.000₫)</w:t>
       </w:r>
     </w:p>
     <w:p>
       <w:pPr>
-        <w:pStyle w:val="Heading2"/>
+        <w:pStyle w:val="Heading1"/>
         <w:numPr>
           <w:ilvl w:val="0"/>
-          <w:numId w:val="1"/>
+          <w:numId w:val="2"/>
         </w:numPr>
         <w:tabs>
           <w:tab w:val="left" w:pos="851"/>
@@ -574,20 +1827,32 @@
         <w:ind w:left="0" w:firstLine="567"/>
         <w:rPr>
           <w:rFonts w:cstheme="majorHAnsi"/>
-          <w:sz w:val="28"/>
-          <w:szCs w:val="28"/>
           <w:lang w:val="en-US"/>
         </w:rPr>
       </w:pPr>
+      <w:bookmarkStart w:id="3" w:name="_Toc120695488"/>
       <w:r>
         <w:rPr>
           <w:rFonts w:cstheme="majorHAnsi"/>
-          <w:sz w:val="28"/>
-          <w:szCs w:val="28"/>
           <w:lang w:val="en-US"/>
         </w:rPr>
-        <w:t>Ý tưởng này đã đáp ứng những tiêu chí nào trong Quy định đồ án cuối kỳ</w:t>
-      </w:r>
+        <w:t xml:space="preserve">Ý tưởng này đã đáp ứng những tiêu chí nào trong </w:t>
+      </w:r>
+      <w:r>
+        <w:rPr>
+          <w:rFonts w:cstheme="majorHAnsi"/>
+          <w:lang w:val="en-US"/>
+        </w:rPr>
+        <w:t>q</w:t>
+      </w:r>
+      <w:r>
+        <w:rPr>
+          <w:rFonts w:cstheme="majorHAnsi"/>
+          <w:lang w:val="en-US"/>
+        </w:rPr>
+        <w:t>uy định đồ án cuối kỳ</w:t>
+      </w:r>
+      <w:bookmarkEnd w:id="3"/>
     </w:p>
     <w:p>
       <w:pPr>
@@ -596,45 +1861,407 @@
         </w:tabs>
         <w:ind w:firstLine="851"/>
         <w:rPr>
+          <w:rFonts w:asciiTheme="majorHAnsi" w:hAnsiTheme="majorHAnsi"/>
           <w:lang w:val="en-US"/>
         </w:rPr>
       </w:pPr>
       <w:r>
         <w:rPr>
+          <w:rFonts w:asciiTheme="majorHAnsi" w:hAnsiTheme="majorHAnsi"/>
           <w:lang w:val="en-US"/>
         </w:rPr>
         <w:t xml:space="preserve">Sản phẩm dự định </w:t>
       </w:r>
       <w:r>
         <w:rPr>
+          <w:rFonts w:asciiTheme="majorHAnsi" w:hAnsiTheme="majorHAnsi"/>
           <w:lang w:val="en-US"/>
         </w:rPr>
         <w:t xml:space="preserve">được phát triển trên module ESP32 </w:t>
       </w:r>
       <w:r>
         <w:rPr>
+          <w:rFonts w:asciiTheme="majorHAnsi" w:hAnsiTheme="majorHAnsi"/>
           <w:lang w:val="en-US"/>
         </w:rPr>
         <w:t>kết hợp</w:t>
       </w:r>
       <w:r>
         <w:rPr>
+          <w:rFonts w:asciiTheme="majorHAnsi" w:hAnsiTheme="majorHAnsi"/>
           <w:lang w:val="en-US"/>
         </w:rPr>
         <w:t xml:space="preserve"> với</w:t>
       </w:r>
       <w:r>
         <w:rPr>
+          <w:rFonts w:asciiTheme="majorHAnsi" w:hAnsiTheme="majorHAnsi"/>
           <w:lang w:val="en-US"/>
         </w:rPr>
         <w:t xml:space="preserve"> node red để xây dựng app quản lý.</w:t>
       </w:r>
     </w:p>
+    <w:p>
+      <w:pPr>
+        <w:pStyle w:val="Heading1"/>
+        <w:numPr>
+          <w:ilvl w:val="0"/>
+          <w:numId w:val="2"/>
+        </w:numPr>
+        <w:tabs>
+          <w:tab w:val="left" w:pos="851"/>
+        </w:tabs>
+        <w:ind w:left="0" w:firstLine="567"/>
+        <w:rPr>
+          <w:lang w:val="en-US"/>
+        </w:rPr>
+      </w:pPr>
+      <w:bookmarkStart w:id="4" w:name="_Toc120695489"/>
+      <w:r>
+        <w:rPr>
+          <w:lang w:val="en-US"/>
+        </w:rPr>
+        <w:lastRenderedPageBreak/>
+        <w:t>Phân chia công việc</w:t>
+      </w:r>
+      <w:bookmarkEnd w:id="4"/>
+    </w:p>
+    <w:p>
+      <w:pPr>
+        <w:pStyle w:val="Heading2"/>
+        <w:tabs>
+          <w:tab w:val="left" w:pos="1134"/>
+        </w:tabs>
+        <w:ind w:firstLine="851"/>
+      </w:pPr>
+      <w:bookmarkStart w:id="5" w:name="_Toc120695490"/>
+      <w:r>
+        <w:t>Website</w:t>
+      </w:r>
+      <w:bookmarkEnd w:id="5"/>
+    </w:p>
+    <w:p>
+      <w:pPr>
+        <w:tabs>
+          <w:tab w:val="left" w:pos="1418"/>
+        </w:tabs>
+        <w:ind w:firstLine="1134"/>
+      </w:pPr>
+      <w:r>
+        <w:t>Front end</w:t>
+      </w:r>
+    </w:p>
+    <w:p>
+      <w:pPr>
+        <w:pStyle w:val="ListParagraph"/>
+        <w:numPr>
+          <w:ilvl w:val="0"/>
+          <w:numId w:val="3"/>
+        </w:numPr>
+        <w:tabs>
+          <w:tab w:val="left" w:pos="1701"/>
+        </w:tabs>
+        <w:ind w:left="0" w:firstLine="1418"/>
+      </w:pPr>
+      <w:r>
+        <w:t xml:space="preserve">Thiết kế bố cục giao diện (màu sắc, vị trí các UI...) </w:t>
+      </w:r>
+      <w:r>
+        <w:rPr>
+          <w:color w:val="FF0000"/>
+        </w:rPr>
+        <w:t>H</w:t>
+      </w:r>
+    </w:p>
+    <w:p>
+      <w:pPr>
+        <w:tabs>
+          <w:tab w:val="left" w:pos="1418"/>
+        </w:tabs>
+        <w:ind w:firstLine="1134"/>
+      </w:pPr>
+      <w:r>
+        <w:t>Back end</w:t>
+      </w:r>
+    </w:p>
+    <w:p>
+      <w:pPr>
+        <w:pStyle w:val="ListParagraph"/>
+        <w:numPr>
+          <w:ilvl w:val="0"/>
+          <w:numId w:val="3"/>
+        </w:numPr>
+        <w:tabs>
+          <w:tab w:val="left" w:pos="1701"/>
+        </w:tabs>
+        <w:ind w:left="0" w:firstLine="1418"/>
+      </w:pPr>
+      <w:r>
+        <w:t>Xây dựng thuật toán theo chức năng</w:t>
+      </w:r>
+    </w:p>
+    <w:p>
+      <w:pPr>
+        <w:pStyle w:val="ListParagraph"/>
+        <w:numPr>
+          <w:ilvl w:val="0"/>
+          <w:numId w:val="4"/>
+        </w:numPr>
+        <w:tabs>
+          <w:tab w:val="left" w:pos="1985"/>
+        </w:tabs>
+        <w:ind w:left="0" w:firstLine="1701"/>
+      </w:pPr>
+      <w:r>
+        <w:t xml:space="preserve">Hiển thị tình trạng đèn </w:t>
+      </w:r>
+      <w:r>
+        <w:rPr>
+          <w:color w:val="FF0000"/>
+        </w:rPr>
+        <w:t>H</w:t>
+      </w:r>
+    </w:p>
+    <w:p>
+      <w:pPr>
+        <w:pStyle w:val="ListParagraph"/>
+        <w:numPr>
+          <w:ilvl w:val="0"/>
+          <w:numId w:val="4"/>
+        </w:numPr>
+        <w:tabs>
+          <w:tab w:val="left" w:pos="1985"/>
+        </w:tabs>
+        <w:ind w:left="0" w:firstLine="1701"/>
+      </w:pPr>
+      <w:r>
+        <w:t xml:space="preserve">Hiển thị giá trị ánh sáng của môi trường </w:t>
+      </w:r>
+      <w:r>
+        <w:rPr>
+          <w:color w:val="FF0000"/>
+        </w:rPr>
+        <w:t>H</w:t>
+      </w:r>
+    </w:p>
+    <w:p>
+      <w:pPr>
+        <w:pStyle w:val="ListParagraph"/>
+        <w:numPr>
+          <w:ilvl w:val="0"/>
+          <w:numId w:val="4"/>
+        </w:numPr>
+        <w:tabs>
+          <w:tab w:val="left" w:pos="1985"/>
+        </w:tabs>
+        <w:ind w:left="0" w:firstLine="1701"/>
+      </w:pPr>
+      <w:r>
+        <w:t xml:space="preserve">Hiển thị giá trị cảm biến âm thanh </w:t>
+      </w:r>
+      <w:r>
+        <w:rPr>
+          <w:color w:val="FF0000"/>
+        </w:rPr>
+        <w:t>H</w:t>
+      </w:r>
+    </w:p>
+    <w:p>
+      <w:pPr>
+        <w:pStyle w:val="ListParagraph"/>
+        <w:numPr>
+          <w:ilvl w:val="0"/>
+          <w:numId w:val="4"/>
+        </w:numPr>
+        <w:tabs>
+          <w:tab w:val="left" w:pos="1985"/>
+        </w:tabs>
+        <w:ind w:left="0" w:firstLine="1701"/>
+      </w:pPr>
+      <w:r>
+        <w:t xml:space="preserve">Bật/tắt đèn </w:t>
+      </w:r>
+      <w:r>
+        <w:rPr>
+          <w:color w:val="00B050"/>
+        </w:rPr>
+        <w:t>T</w:t>
+      </w:r>
+    </w:p>
+    <w:p>
+      <w:pPr>
+        <w:pStyle w:val="ListParagraph"/>
+        <w:numPr>
+          <w:ilvl w:val="0"/>
+          <w:numId w:val="3"/>
+        </w:numPr>
+        <w:tabs>
+          <w:tab w:val="left" w:pos="1701"/>
+        </w:tabs>
+        <w:ind w:left="0" w:firstLine="1418"/>
+      </w:pPr>
+      <w:r>
+        <w:t xml:space="preserve">Set up server và kết nối với wokwi </w:t>
+      </w:r>
+      <w:r>
+        <w:rPr>
+          <w:color w:val="00B050"/>
+        </w:rPr>
+        <w:t>T</w:t>
+      </w:r>
+    </w:p>
+    <w:p>
+      <w:pPr>
+        <w:pStyle w:val="Heading2"/>
+        <w:tabs>
+          <w:tab w:val="left" w:pos="1134"/>
+        </w:tabs>
+        <w:ind w:firstLine="851"/>
+      </w:pPr>
+      <w:bookmarkStart w:id="6" w:name="_Toc120695491"/>
+      <w:r>
+        <w:t>Wokwi</w:t>
+      </w:r>
+      <w:bookmarkEnd w:id="6"/>
+    </w:p>
+    <w:p>
+      <w:pPr>
+        <w:pStyle w:val="ListParagraph"/>
+        <w:numPr>
+          <w:ilvl w:val="0"/>
+          <w:numId w:val="3"/>
+        </w:numPr>
+        <w:tabs>
+          <w:tab w:val="left" w:pos="1701"/>
+        </w:tabs>
+        <w:ind w:left="0" w:firstLine="1418"/>
+      </w:pPr>
+      <w:r>
+        <w:t>Nối dây và code tương ứng theo chức năng</w:t>
+      </w:r>
+    </w:p>
+    <w:p>
+      <w:pPr>
+        <w:pStyle w:val="ListParagraph"/>
+        <w:numPr>
+          <w:ilvl w:val="0"/>
+          <w:numId w:val="4"/>
+        </w:numPr>
+        <w:tabs>
+          <w:tab w:val="left" w:pos="1985"/>
+        </w:tabs>
+        <w:ind w:left="0" w:firstLine="1701"/>
+      </w:pPr>
+      <w:r>
+        <w:t>Bóng đèn C</w:t>
+      </w:r>
+    </w:p>
+    <w:p>
+      <w:pPr>
+        <w:pStyle w:val="ListParagraph"/>
+        <w:numPr>
+          <w:ilvl w:val="0"/>
+          <w:numId w:val="4"/>
+        </w:numPr>
+        <w:tabs>
+          <w:tab w:val="left" w:pos="1985"/>
+        </w:tabs>
+        <w:ind w:left="0" w:firstLine="1701"/>
+      </w:pPr>
+      <w:r>
+        <w:t>Bật/tắt đèn tự động C</w:t>
+      </w:r>
+    </w:p>
+    <w:p>
+      <w:pPr>
+        <w:pStyle w:val="ListParagraph"/>
+        <w:numPr>
+          <w:ilvl w:val="0"/>
+          <w:numId w:val="4"/>
+        </w:numPr>
+        <w:tabs>
+          <w:tab w:val="left" w:pos="1985"/>
+        </w:tabs>
+        <w:ind w:left="0" w:firstLine="1701"/>
+      </w:pPr>
+      <w:r>
+        <w:t>(Viết báo cáo) C</w:t>
+      </w:r>
+    </w:p>
+    <w:p>
+      <w:pPr>
+        <w:pStyle w:val="ListParagraph"/>
+        <w:numPr>
+          <w:ilvl w:val="0"/>
+          <w:numId w:val="4"/>
+        </w:numPr>
+        <w:tabs>
+          <w:tab w:val="left" w:pos="1985"/>
+        </w:tabs>
+        <w:ind w:left="0" w:firstLine="1701"/>
+      </w:pPr>
+      <w:r>
+        <w:t xml:space="preserve">Bật/tắt đèn bằng cảm biến âm thanh </w:t>
+      </w:r>
+      <w:r>
+        <w:rPr>
+          <w:color w:val="00B050"/>
+        </w:rPr>
+        <w:t>T</w:t>
+      </w:r>
+    </w:p>
+    <w:p>
+      <w:pPr>
+        <w:tabs>
+          <w:tab w:val="left" w:pos="1985"/>
+        </w:tabs>
+      </w:pPr>
+      <w:r>
+        <w:drawing>
+          <wp:inline distT="0" distB="0" distL="0" distR="0" wp14:anchorId="599ED90E" wp14:editId="3E3B2018">
+            <wp:extent cx="6230844" cy="2805001"/>
+            <wp:effectExtent l="0" t="0" r="0" b="0"/>
+            <wp:docPr id="1" name="Picture 1"/>
+            <wp:cNvGraphicFramePr>
+              <a:graphicFrameLocks xmlns:a="http://schemas.openxmlformats.org/drawingml/2006/main" noChangeAspect="1"/>
+            </wp:cNvGraphicFramePr>
+            <a:graphic xmlns:a="http://schemas.openxmlformats.org/drawingml/2006/main">
+              <a:graphicData uri="http://schemas.openxmlformats.org/drawingml/2006/picture">
+                <pic:pic xmlns:pic="http://schemas.openxmlformats.org/drawingml/2006/picture">
+                  <pic:nvPicPr>
+                    <pic:cNvPr id="1" name=""/>
+                    <pic:cNvPicPr/>
+                  </pic:nvPicPr>
+                  <pic:blipFill>
+                    <a:blip r:embed="rId9"/>
+                    <a:stretch>
+                      <a:fillRect/>
+                    </a:stretch>
+                  </pic:blipFill>
+                  <pic:spPr>
+                    <a:xfrm>
+                      <a:off x="0" y="0"/>
+                      <a:ext cx="6292733" cy="2832862"/>
+                    </a:xfrm>
+                    <a:prstGeom prst="rect">
+                      <a:avLst/>
+                    </a:prstGeom>
+                  </pic:spPr>
+                </pic:pic>
+              </a:graphicData>
+            </a:graphic>
+          </wp:inline>
+        </w:drawing>
+      </w:r>
+    </w:p>
+    <w:p/>
     <w:sectPr>
       <w:pgSz w:w="11906" w:h="16838" w:code="9"/>
       <w:pgMar w:top="1134" w:right="1134" w:bottom="1134" w:left="1701" w:header="720" w:footer="720" w:gutter="0"/>
+      <w:pgNumType w:start="0"/>
       <w:cols w:space="720"/>
-      <w:docGrid w:linePitch="360"/>
+      <w:titlePg/>
+      <w:docGrid w:linePitch="381"/>
     </w:sectPr>
   </w:body>
 </w:document>
@@ -642,7 +2269,346 @@
 
 <file path=word/numbering.xml><?xml version="1.0" encoding="utf-8"?>
 <w:numbering xmlns:wpc="http://schemas.microsoft.com/office/word/2010/wordprocessingCanvas" xmlns:cx="http://schemas.microsoft.com/office/drawing/2014/chartex" xmlns:cx1="http://schemas.microsoft.com/office/drawing/2015/9/8/chartex" xmlns:cx2="http://schemas.microsoft.com/office/drawing/2015/10/21/chartex" xmlns:cx3="http://schemas.microsoft.com/office/drawing/2016/5/9/chartex" xmlns:cx4="http://schemas.microsoft.com/office/drawing/2016/5/10/chartex" xmlns:cx5="http://schemas.microsoft.com/office/drawing/2016/5/11/chartex" xmlns:cx6="http://schemas.microsoft.com/office/drawing/2016/5/12/chartex" xmlns:cx7="http://schemas.microsoft.com/office/drawing/2016/5/13/chartex" xmlns:cx8="http://schemas.microsoft.com/office/drawing/2016/5/14/chartex" xmlns:mc="http://schemas.openxmlformats.org/markup-compatibility/2006" xmlns:aink="http://schemas.microsoft.com/office/drawing/2016/ink" xmlns:am3d="http://schemas.microsoft.com/office/drawing/2017/model3d" xmlns:o="urn:schemas-microsoft-com:office:office" xmlns:oel="http://schemas.microsoft.com/office/2019/extlst" xmlns:r="http://schemas.openxmlformats.org/officeDocument/2006/relationships" xmlns:m="http://schemas.openxmlformats.org/officeDocument/2006/math" xmlns:v="urn:schemas-microsoft-com:vml" xmlns:wp14="http://schemas.microsoft.com/office/word/2010/wordprocessingDrawing" xmlns:wp="http://schemas.openxmlformats.org/drawingml/2006/wordprocessingDrawing" xmlns:w10="urn:schemas-microsoft-com:office:word" xmlns:w="http://schemas.openxmlformats.org/wordprocessingml/2006/main" xmlns:w14="http://schemas.microsoft.com/office/word/2010/wordml" xmlns:w15="http://schemas.microsoft.com/office/word/2012/wordml" xmlns:w16cex="http://schemas.microsoft.com/office/word/2018/wordml/cex" xmlns:w16cid="http://schemas.microsoft.com/office/word/2016/wordml/cid" xmlns:w16="http://schemas.microsoft.com/office/word/2018/wordml" xmlns:w16sdtdh="http://schemas.microsoft.com/office/word/2020/wordml/sdtdatahash" xmlns:w16se="http://schemas.microsoft.com/office/word/2015/wordml/symex" xmlns:wpg="http://schemas.microsoft.com/office/word/2010/wordprocessingGroup" xmlns:wpi="http://schemas.microsoft.com/office/word/2010/wordprocessingInk" xmlns:wne="http://schemas.microsoft.com/office/word/2006/wordml" xmlns:wps="http://schemas.microsoft.com/office/word/2010/wordprocessingShape" mc:Ignorable="w14 w15 w16se w16cid w16 w16cex w16sdtdh wp14">
+  <w:numPicBullet w:numPicBulletId="0">
+    <w:pict>
+      <v:shapetype id="_x0000_t75" coordsize="21600,21600" o:spt="75" o:preferrelative="t" path="m@4@5l@4@11@9@11@9@5xe" filled="f" stroked="f">
+        <v:stroke joinstyle="miter"/>
+        <v:formulas>
+          <v:f eqn="if lineDrawn pixelLineWidth 0"/>
+          <v:f eqn="sum @0 1 0"/>
+          <v:f eqn="sum 0 0 @1"/>
+          <v:f eqn="prod @2 1 2"/>
+          <v:f eqn="prod @3 21600 pixelWidth"/>
+          <v:f eqn="prod @3 21600 pixelHeight"/>
+          <v:f eqn="sum @0 0 1"/>
+          <v:f eqn="prod @6 1 2"/>
+          <v:f eqn="prod @7 21600 pixelWidth"/>
+          <v:f eqn="sum @8 21600 0"/>
+          <v:f eqn="prod @7 21600 pixelHeight"/>
+          <v:f eqn="sum @10 21600 0"/>
+        </v:formulas>
+        <v:path o:extrusionok="f" gradientshapeok="t" o:connecttype="rect"/>
+        <o:lock v:ext="edit" aspectratio="t"/>
+      </v:shapetype>
+      <v:shape id="_x0000_i1199" type="#_x0000_t75" style="width:11.45pt;height:11.45pt" o:bullet="t">
+        <v:imagedata r:id="rId1" o:title="mso2BF6"/>
+      </v:shape>
+    </w:pict>
+  </w:numPicBullet>
   <w:abstractNum w:abstractNumId="0" w15:restartNumberingAfterBreak="0">
+    <w:nsid w:val="280C7D36"/>
+    <w:multiLevelType w:val="hybridMultilevel"/>
+    <w:tmpl w:val="96A6ECCC"/>
+    <w:lvl w:ilvl="0" w:tplc="042A0007">
+      <w:start w:val="1"/>
+      <w:numFmt w:val="bullet"/>
+      <w:lvlText w:val=""/>
+      <w:lvlPicBulletId w:val="0"/>
+      <w:lvlJc w:val="left"/>
+      <w:pPr>
+        <w:ind w:left="1287" w:hanging="360"/>
+      </w:pPr>
+      <w:rPr>
+        <w:rFonts w:ascii="Symbol" w:hAnsi="Symbol" w:hint="default"/>
+      </w:rPr>
+    </w:lvl>
+    <w:lvl w:ilvl="1" w:tplc="042A0003" w:tentative="1">
+      <w:start w:val="1"/>
+      <w:numFmt w:val="bullet"/>
+      <w:lvlText w:val="o"/>
+      <w:lvlJc w:val="left"/>
+      <w:pPr>
+        <w:ind w:left="2007" w:hanging="360"/>
+      </w:pPr>
+      <w:rPr>
+        <w:rFonts w:ascii="Courier New" w:hAnsi="Courier New" w:cs="Courier New" w:hint="default"/>
+      </w:rPr>
+    </w:lvl>
+    <w:lvl w:ilvl="2" w:tplc="042A0005" w:tentative="1">
+      <w:start w:val="1"/>
+      <w:numFmt w:val="bullet"/>
+      <w:lvlText w:val=""/>
+      <w:lvlJc w:val="left"/>
+      <w:pPr>
+        <w:ind w:left="2727" w:hanging="360"/>
+      </w:pPr>
+      <w:rPr>
+        <w:rFonts w:ascii="Wingdings" w:hAnsi="Wingdings" w:hint="default"/>
+      </w:rPr>
+    </w:lvl>
+    <w:lvl w:ilvl="3" w:tplc="042A0001" w:tentative="1">
+      <w:start w:val="1"/>
+      <w:numFmt w:val="bullet"/>
+      <w:lvlText w:val=""/>
+      <w:lvlJc w:val="left"/>
+      <w:pPr>
+        <w:ind w:left="3447" w:hanging="360"/>
+      </w:pPr>
+      <w:rPr>
+        <w:rFonts w:ascii="Symbol" w:hAnsi="Symbol" w:hint="default"/>
+      </w:rPr>
+    </w:lvl>
+    <w:lvl w:ilvl="4" w:tplc="042A0003" w:tentative="1">
+      <w:start w:val="1"/>
+      <w:numFmt w:val="bullet"/>
+      <w:lvlText w:val="o"/>
+      <w:lvlJc w:val="left"/>
+      <w:pPr>
+        <w:ind w:left="4167" w:hanging="360"/>
+      </w:pPr>
+      <w:rPr>
+        <w:rFonts w:ascii="Courier New" w:hAnsi="Courier New" w:cs="Courier New" w:hint="default"/>
+      </w:rPr>
+    </w:lvl>
+    <w:lvl w:ilvl="5" w:tplc="042A0005" w:tentative="1">
+      <w:start w:val="1"/>
+      <w:numFmt w:val="bullet"/>
+      <w:lvlText w:val=""/>
+      <w:lvlJc w:val="left"/>
+      <w:pPr>
+        <w:ind w:left="4887" w:hanging="360"/>
+      </w:pPr>
+      <w:rPr>
+        <w:rFonts w:ascii="Wingdings" w:hAnsi="Wingdings" w:hint="default"/>
+      </w:rPr>
+    </w:lvl>
+    <w:lvl w:ilvl="6" w:tplc="042A0001" w:tentative="1">
+      <w:start w:val="1"/>
+      <w:numFmt w:val="bullet"/>
+      <w:lvlText w:val=""/>
+      <w:lvlJc w:val="left"/>
+      <w:pPr>
+        <w:ind w:left="5607" w:hanging="360"/>
+      </w:pPr>
+      <w:rPr>
+        <w:rFonts w:ascii="Symbol" w:hAnsi="Symbol" w:hint="default"/>
+      </w:rPr>
+    </w:lvl>
+    <w:lvl w:ilvl="7" w:tplc="042A0003" w:tentative="1">
+      <w:start w:val="1"/>
+      <w:numFmt w:val="bullet"/>
+      <w:lvlText w:val="o"/>
+      <w:lvlJc w:val="left"/>
+      <w:pPr>
+        <w:ind w:left="6327" w:hanging="360"/>
+      </w:pPr>
+      <w:rPr>
+        <w:rFonts w:ascii="Courier New" w:hAnsi="Courier New" w:cs="Courier New" w:hint="default"/>
+      </w:rPr>
+    </w:lvl>
+    <w:lvl w:ilvl="8" w:tplc="042A0005" w:tentative="1">
+      <w:start w:val="1"/>
+      <w:numFmt w:val="bullet"/>
+      <w:lvlText w:val=""/>
+      <w:lvlJc w:val="left"/>
+      <w:pPr>
+        <w:ind w:left="7047" w:hanging="360"/>
+      </w:pPr>
+      <w:rPr>
+        <w:rFonts w:ascii="Wingdings" w:hAnsi="Wingdings" w:hint="default"/>
+      </w:rPr>
+    </w:lvl>
+  </w:abstractNum>
+  <w:abstractNum w:abstractNumId="1" w15:restartNumberingAfterBreak="0">
+    <w:nsid w:val="5E175C43"/>
+    <w:multiLevelType w:val="hybridMultilevel"/>
+    <w:tmpl w:val="BAF0FE2C"/>
+    <w:lvl w:ilvl="0" w:tplc="982A2602">
+      <w:start w:val="1"/>
+      <w:numFmt w:val="bullet"/>
+      <w:lvlText w:val=""/>
+      <w:lvlJc w:val="left"/>
+      <w:pPr>
+        <w:ind w:left="1571" w:hanging="360"/>
+      </w:pPr>
+      <w:rPr>
+        <w:rFonts w:ascii="Symbol" w:hAnsi="Symbol" w:hint="default"/>
+      </w:rPr>
+    </w:lvl>
+    <w:lvl w:ilvl="1" w:tplc="042A0003" w:tentative="1">
+      <w:start w:val="1"/>
+      <w:numFmt w:val="bullet"/>
+      <w:lvlText w:val="o"/>
+      <w:lvlJc w:val="left"/>
+      <w:pPr>
+        <w:ind w:left="2291" w:hanging="360"/>
+      </w:pPr>
+      <w:rPr>
+        <w:rFonts w:ascii="Courier New" w:hAnsi="Courier New" w:cs="Courier New" w:hint="default"/>
+      </w:rPr>
+    </w:lvl>
+    <w:lvl w:ilvl="2" w:tplc="042A0005" w:tentative="1">
+      <w:start w:val="1"/>
+      <w:numFmt w:val="bullet"/>
+      <w:lvlText w:val=""/>
+      <w:lvlJc w:val="left"/>
+      <w:pPr>
+        <w:ind w:left="3011" w:hanging="360"/>
+      </w:pPr>
+      <w:rPr>
+        <w:rFonts w:ascii="Wingdings" w:hAnsi="Wingdings" w:hint="default"/>
+      </w:rPr>
+    </w:lvl>
+    <w:lvl w:ilvl="3" w:tplc="042A0001" w:tentative="1">
+      <w:start w:val="1"/>
+      <w:numFmt w:val="bullet"/>
+      <w:lvlText w:val=""/>
+      <w:lvlJc w:val="left"/>
+      <w:pPr>
+        <w:ind w:left="3731" w:hanging="360"/>
+      </w:pPr>
+      <w:rPr>
+        <w:rFonts w:ascii="Symbol" w:hAnsi="Symbol" w:hint="default"/>
+      </w:rPr>
+    </w:lvl>
+    <w:lvl w:ilvl="4" w:tplc="042A0003" w:tentative="1">
+      <w:start w:val="1"/>
+      <w:numFmt w:val="bullet"/>
+      <w:lvlText w:val="o"/>
+      <w:lvlJc w:val="left"/>
+      <w:pPr>
+        <w:ind w:left="4451" w:hanging="360"/>
+      </w:pPr>
+      <w:rPr>
+        <w:rFonts w:ascii="Courier New" w:hAnsi="Courier New" w:cs="Courier New" w:hint="default"/>
+      </w:rPr>
+    </w:lvl>
+    <w:lvl w:ilvl="5" w:tplc="042A0005" w:tentative="1">
+      <w:start w:val="1"/>
+      <w:numFmt w:val="bullet"/>
+      <w:lvlText w:val=""/>
+      <w:lvlJc w:val="left"/>
+      <w:pPr>
+        <w:ind w:left="5171" w:hanging="360"/>
+      </w:pPr>
+      <w:rPr>
+        <w:rFonts w:ascii="Wingdings" w:hAnsi="Wingdings" w:hint="default"/>
+      </w:rPr>
+    </w:lvl>
+    <w:lvl w:ilvl="6" w:tplc="042A0001" w:tentative="1">
+      <w:start w:val="1"/>
+      <w:numFmt w:val="bullet"/>
+      <w:lvlText w:val=""/>
+      <w:lvlJc w:val="left"/>
+      <w:pPr>
+        <w:ind w:left="5891" w:hanging="360"/>
+      </w:pPr>
+      <w:rPr>
+        <w:rFonts w:ascii="Symbol" w:hAnsi="Symbol" w:hint="default"/>
+      </w:rPr>
+    </w:lvl>
+    <w:lvl w:ilvl="7" w:tplc="042A0003" w:tentative="1">
+      <w:start w:val="1"/>
+      <w:numFmt w:val="bullet"/>
+      <w:lvlText w:val="o"/>
+      <w:lvlJc w:val="left"/>
+      <w:pPr>
+        <w:ind w:left="6611" w:hanging="360"/>
+      </w:pPr>
+      <w:rPr>
+        <w:rFonts w:ascii="Courier New" w:hAnsi="Courier New" w:cs="Courier New" w:hint="default"/>
+      </w:rPr>
+    </w:lvl>
+    <w:lvl w:ilvl="8" w:tplc="042A0005" w:tentative="1">
+      <w:start w:val="1"/>
+      <w:numFmt w:val="bullet"/>
+      <w:lvlText w:val=""/>
+      <w:lvlJc w:val="left"/>
+      <w:pPr>
+        <w:ind w:left="7331" w:hanging="360"/>
+      </w:pPr>
+      <w:rPr>
+        <w:rFonts w:ascii="Wingdings" w:hAnsi="Wingdings" w:hint="default"/>
+      </w:rPr>
+    </w:lvl>
+  </w:abstractNum>
+  <w:abstractNum w:abstractNumId="2" w15:restartNumberingAfterBreak="0">
+    <w:nsid w:val="60AF5392"/>
+    <w:multiLevelType w:val="hybridMultilevel"/>
+    <w:tmpl w:val="8B88871C"/>
+    <w:lvl w:ilvl="0" w:tplc="042A000F">
+      <w:start w:val="1"/>
+      <w:numFmt w:val="decimal"/>
+      <w:lvlText w:val="%1."/>
+      <w:lvlJc w:val="left"/>
+      <w:pPr>
+        <w:ind w:left="720" w:hanging="360"/>
+      </w:pPr>
+    </w:lvl>
+    <w:lvl w:ilvl="1" w:tplc="042A0019" w:tentative="1">
+      <w:start w:val="1"/>
+      <w:numFmt w:val="lowerLetter"/>
+      <w:lvlText w:val="%2."/>
+      <w:lvlJc w:val="left"/>
+      <w:pPr>
+        <w:ind w:left="1440" w:hanging="360"/>
+      </w:pPr>
+    </w:lvl>
+    <w:lvl w:ilvl="2" w:tplc="042A001B" w:tentative="1">
+      <w:start w:val="1"/>
+      <w:numFmt w:val="lowerRoman"/>
+      <w:lvlText w:val="%3."/>
+      <w:lvlJc w:val="right"/>
+      <w:pPr>
+        <w:ind w:left="2160" w:hanging="180"/>
+      </w:pPr>
+    </w:lvl>
+    <w:lvl w:ilvl="3" w:tplc="042A000F" w:tentative="1">
+      <w:start w:val="1"/>
+      <w:numFmt w:val="decimal"/>
+      <w:lvlText w:val="%4."/>
+      <w:lvlJc w:val="left"/>
+      <w:pPr>
+        <w:ind w:left="2880" w:hanging="360"/>
+      </w:pPr>
+    </w:lvl>
+    <w:lvl w:ilvl="4" w:tplc="042A0019" w:tentative="1">
+      <w:start w:val="1"/>
+      <w:numFmt w:val="lowerLetter"/>
+      <w:lvlText w:val="%5."/>
+      <w:lvlJc w:val="left"/>
+      <w:pPr>
+        <w:ind w:left="3600" w:hanging="360"/>
+      </w:pPr>
+    </w:lvl>
+    <w:lvl w:ilvl="5" w:tplc="042A001B" w:tentative="1">
+      <w:start w:val="1"/>
+      <w:numFmt w:val="lowerRoman"/>
+      <w:lvlText w:val="%6."/>
+      <w:lvlJc w:val="right"/>
+      <w:pPr>
+        <w:ind w:left="4320" w:hanging="180"/>
+      </w:pPr>
+    </w:lvl>
+    <w:lvl w:ilvl="6" w:tplc="042A000F" w:tentative="1">
+      <w:start w:val="1"/>
+      <w:numFmt w:val="decimal"/>
+      <w:lvlText w:val="%7."/>
+      <w:lvlJc w:val="left"/>
+      <w:pPr>
+        <w:ind w:left="5040" w:hanging="360"/>
+      </w:pPr>
+    </w:lvl>
+    <w:lvl w:ilvl="7" w:tplc="042A0019" w:tentative="1">
+      <w:start w:val="1"/>
+      <w:numFmt w:val="lowerLetter"/>
+      <w:lvlText w:val="%8."/>
+      <w:lvlJc w:val="left"/>
+      <w:pPr>
+        <w:ind w:left="5760" w:hanging="360"/>
+      </w:pPr>
+    </w:lvl>
+    <w:lvl w:ilvl="8" w:tplc="042A001B" w:tentative="1">
+      <w:start w:val="1"/>
+      <w:numFmt w:val="lowerRoman"/>
+      <w:lvlText w:val="%9."/>
+      <w:lvlJc w:val="right"/>
+      <w:pPr>
+        <w:ind w:left="6480" w:hanging="180"/>
+      </w:pPr>
+    </w:lvl>
+  </w:abstractNum>
+  <w:abstractNum w:abstractNumId="3" w15:restartNumberingAfterBreak="0">
     <w:nsid w:val="6CF66E41"/>
     <w:multiLevelType w:val="hybridMultilevel"/>
     <w:tmpl w:val="ED6CD2AC"/>
@@ -729,7 +2695,16 @@
     </w:lvl>
   </w:abstractNum>
   <w:num w:numId="1" w16cid:durableId="1306854692">
+    <w:abstractNumId w:val="3"/>
+  </w:num>
+  <w:num w:numId="2" w16cid:durableId="136148231">
+    <w:abstractNumId w:val="2"/>
+  </w:num>
+  <w:num w:numId="3" w16cid:durableId="168721971">
     <w:abstractNumId w:val="0"/>
+  </w:num>
+  <w:num w:numId="4" w16cid:durableId="1583030937">
+    <w:abstractNumId w:val="1"/>
   </w:num>
 </w:numbering>
 </file>
@@ -1142,17 +3117,16 @@
     <w:link w:val="Heading1Char"/>
     <w:uiPriority w:val="9"/>
     <w:qFormat/>
-    <w:rsid w:val="009900DF"/>
+    <w:rsid w:val="00AA151C"/>
     <w:pPr>
       <w:keepNext/>
       <w:keepLines/>
-      <w:spacing w:after="120"/>
       <w:outlineLvl w:val="0"/>
     </w:pPr>
     <w:rPr>
       <w:rFonts w:asciiTheme="majorHAnsi" w:eastAsiaTheme="majorEastAsia" w:hAnsiTheme="majorHAnsi" w:cstheme="majorBidi"/>
       <w:b/>
-      <w:color w:val="2F5496" w:themeColor="accent1" w:themeShade="BF"/>
+      <w:color w:val="FF0000"/>
       <w:sz w:val="32"/>
       <w:szCs w:val="32"/>
     </w:rPr>
@@ -1212,11 +3186,11 @@
     <w:basedOn w:val="DefaultParagraphFont"/>
     <w:link w:val="Heading1"/>
     <w:uiPriority w:val="9"/>
-    <w:rsid w:val="009900DF"/>
+    <w:rsid w:val="00AA151C"/>
     <w:rPr>
       <w:rFonts w:asciiTheme="majorHAnsi" w:eastAsiaTheme="majorEastAsia" w:hAnsiTheme="majorHAnsi" w:cstheme="majorBidi"/>
       <w:b/>
-      <w:color w:val="2F5496" w:themeColor="accent1" w:themeShade="BF"/>
+      <w:color w:val="FF0000"/>
       <w:sz w:val="32"/>
       <w:szCs w:val="32"/>
     </w:rPr>
@@ -1246,7 +3220,687 @@
       <w:contextualSpacing/>
     </w:pPr>
   </w:style>
+  <w:style w:type="paragraph" w:styleId="NoSpacing">
+    <w:name w:val="No Spacing"/>
+    <w:link w:val="NoSpacingChar"/>
+    <w:uiPriority w:val="1"/>
+    <w:qFormat/>
+    <w:rsid w:val="00F81E84"/>
+    <w:pPr>
+      <w:spacing w:line="240" w:lineRule="auto"/>
+      <w:jc w:val="left"/>
+    </w:pPr>
+    <w:rPr>
+      <w:rFonts w:asciiTheme="minorHAnsi" w:eastAsiaTheme="minorEastAsia" w:hAnsiTheme="minorHAnsi" w:cstheme="minorBidi"/>
+      <w:sz w:val="22"/>
+      <w:szCs w:val="22"/>
+      <w:lang w:val="en-US"/>
+    </w:rPr>
+  </w:style>
+  <w:style w:type="character" w:customStyle="1" w:styleId="NoSpacingChar">
+    <w:name w:val="No Spacing Char"/>
+    <w:basedOn w:val="DefaultParagraphFont"/>
+    <w:link w:val="NoSpacing"/>
+    <w:uiPriority w:val="1"/>
+    <w:rsid w:val="00F81E84"/>
+    <w:rPr>
+      <w:rFonts w:asciiTheme="minorHAnsi" w:eastAsiaTheme="minorEastAsia" w:hAnsiTheme="minorHAnsi" w:cstheme="minorBidi"/>
+      <w:sz w:val="22"/>
+      <w:szCs w:val="22"/>
+      <w:lang w:val="en-US"/>
+    </w:rPr>
+  </w:style>
+  <w:style w:type="paragraph" w:styleId="TOCHeading">
+    <w:name w:val="TOC Heading"/>
+    <w:basedOn w:val="Heading1"/>
+    <w:next w:val="Normal"/>
+    <w:uiPriority w:val="39"/>
+    <w:unhideWhenUsed/>
+    <w:qFormat/>
+    <w:rsid w:val="00967C1E"/>
+    <w:pPr>
+      <w:spacing w:before="240" w:line="259" w:lineRule="auto"/>
+      <w:jc w:val="left"/>
+      <w:outlineLvl w:val="9"/>
+    </w:pPr>
+    <w:rPr>
+      <w:b w:val="0"/>
+      <w:color w:val="2F5496" w:themeColor="accent1" w:themeShade="BF"/>
+      <w:lang w:val="en-US"/>
+    </w:rPr>
+  </w:style>
+  <w:style w:type="paragraph" w:styleId="TOC1">
+    <w:name w:val="toc 1"/>
+    <w:basedOn w:val="Normal"/>
+    <w:next w:val="Normal"/>
+    <w:autoRedefine/>
+    <w:uiPriority w:val="39"/>
+    <w:unhideWhenUsed/>
+    <w:rsid w:val="00967C1E"/>
+    <w:pPr>
+      <w:spacing w:after="100"/>
+    </w:pPr>
+  </w:style>
+  <w:style w:type="character" w:styleId="Hyperlink">
+    <w:name w:val="Hyperlink"/>
+    <w:basedOn w:val="DefaultParagraphFont"/>
+    <w:uiPriority w:val="99"/>
+    <w:unhideWhenUsed/>
+    <w:rsid w:val="00967C1E"/>
+    <w:rPr>
+      <w:color w:val="0563C1" w:themeColor="hyperlink"/>
+      <w:u w:val="single"/>
+    </w:rPr>
+  </w:style>
+  <w:style w:type="paragraph" w:styleId="TOC2">
+    <w:name w:val="toc 2"/>
+    <w:basedOn w:val="Normal"/>
+    <w:next w:val="Normal"/>
+    <w:autoRedefine/>
+    <w:uiPriority w:val="39"/>
+    <w:unhideWhenUsed/>
+    <w:rsid w:val="00685953"/>
+    <w:pPr>
+      <w:spacing w:after="100"/>
+      <w:ind w:left="280"/>
+    </w:pPr>
+  </w:style>
 </w:styles>
+</file>
+
+<file path=word/glossary/document.xml><?xml version="1.0" encoding="utf-8"?>
+<w:glossaryDocument xmlns:wpc="http://schemas.microsoft.com/office/word/2010/wordprocessingCanvas" xmlns:cx="http://schemas.microsoft.com/office/drawing/2014/chartex" xmlns:cx1="http://schemas.microsoft.com/office/drawing/2015/9/8/chartex" xmlns:cx2="http://schemas.microsoft.com/office/drawing/2015/10/21/chartex" xmlns:cx3="http://schemas.microsoft.com/office/drawing/2016/5/9/chartex" xmlns:cx4="http://schemas.microsoft.com/office/drawing/2016/5/10/chartex" xmlns:cx5="http://schemas.microsoft.com/office/drawing/2016/5/11/chartex" xmlns:cx6="http://schemas.microsoft.com/office/drawing/2016/5/12/chartex" xmlns:cx7="http://schemas.microsoft.com/office/drawing/2016/5/13/chartex" xmlns:cx8="http://schemas.microsoft.com/office/drawing/2016/5/14/chartex" xmlns:mc="http://schemas.openxmlformats.org/markup-compatibility/2006" xmlns:aink="http://schemas.microsoft.com/office/drawing/2016/ink" xmlns:am3d="http://schemas.microsoft.com/office/drawing/2017/model3d" xmlns:o="urn:schemas-microsoft-com:office:office" xmlns:oel="http://schemas.microsoft.com/office/2019/extlst" xmlns:r="http://schemas.openxmlformats.org/officeDocument/2006/relationships" xmlns:m="http://schemas.openxmlformats.org/officeDocument/2006/math" xmlns:v="urn:schemas-microsoft-com:vml" xmlns:wp14="http://schemas.microsoft.com/office/word/2010/wordprocessingDrawing" xmlns:wp="http://schemas.openxmlformats.org/drawingml/2006/wordprocessingDrawing" xmlns:w10="urn:schemas-microsoft-com:office:word" xmlns:w="http://schemas.openxmlformats.org/wordprocessingml/2006/main" xmlns:w14="http://schemas.microsoft.com/office/word/2010/wordml" xmlns:w15="http://schemas.microsoft.com/office/word/2012/wordml" xmlns:w16cex="http://schemas.microsoft.com/office/word/2018/wordml/cex" xmlns:w16cid="http://schemas.microsoft.com/office/word/2016/wordml/cid" xmlns:w16="http://schemas.microsoft.com/office/word/2018/wordml" xmlns:w16sdtdh="http://schemas.microsoft.com/office/word/2020/wordml/sdtdatahash" xmlns:w16se="http://schemas.microsoft.com/office/word/2015/wordml/symex" xmlns:wpg="http://schemas.microsoft.com/office/word/2010/wordprocessingGroup" xmlns:wpi="http://schemas.microsoft.com/office/word/2010/wordprocessingInk" xmlns:wne="http://schemas.microsoft.com/office/word/2006/wordml" xmlns:wps="http://schemas.microsoft.com/office/word/2010/wordprocessingShape" mc:Ignorable="w14 w15 w16se w16cid w16 w16cex w16sdtdh wp14">
+  <w:docParts>
+    <w:docPart>
+      <w:docPartPr>
+        <w:name w:val="AD2A35281DA04F7097B0E5986E44FC67"/>
+        <w:category>
+          <w:name w:val="General"/>
+          <w:gallery w:val="placeholder"/>
+        </w:category>
+        <w:types>
+          <w:type w:val="bbPlcHdr"/>
+        </w:types>
+        <w:behaviors>
+          <w:behavior w:val="content"/>
+        </w:behaviors>
+        <w:guid w:val="{3105C15D-AC42-485B-B2E0-8D4D6EB6B461}"/>
+      </w:docPartPr>
+      <w:docPartBody>
+        <w:p>
+          <w:pPr>
+            <w:pStyle w:val="AD2A35281DA04F7097B0E5986E44FC67"/>
+          </w:pPr>
+          <w:r>
+            <w:rPr>
+              <w:rFonts w:asciiTheme="majorHAnsi" w:eastAsiaTheme="majorEastAsia" w:hAnsiTheme="majorHAnsi" w:cstheme="majorBidi"/>
+              <w:caps/>
+              <w:color w:val="4472C4" w:themeColor="accent1"/>
+              <w:sz w:val="80"/>
+              <w:szCs w:val="80"/>
+            </w:rPr>
+            <w:t>[Document title]</w:t>
+          </w:r>
+        </w:p>
+      </w:docPartBody>
+    </w:docPart>
+    <w:docPart>
+      <w:docPartPr>
+        <w:name w:val="183317A6556E4136BD75B71CC9B0F1C9"/>
+        <w:category>
+          <w:name w:val="General"/>
+          <w:gallery w:val="placeholder"/>
+        </w:category>
+        <w:types>
+          <w:type w:val="bbPlcHdr"/>
+        </w:types>
+        <w:behaviors>
+          <w:behavior w:val="content"/>
+        </w:behaviors>
+        <w:guid w:val="{788A36FB-48FF-4C40-B677-970743771847}"/>
+      </w:docPartPr>
+      <w:docPartBody>
+        <w:p>
+          <w:pPr>
+            <w:pStyle w:val="183317A6556E4136BD75B71CC9B0F1C9"/>
+          </w:pPr>
+          <w:r>
+            <w:rPr>
+              <w:color w:val="4472C4" w:themeColor="accent1"/>
+              <w:sz w:val="28"/>
+              <w:szCs w:val="28"/>
+            </w:rPr>
+            <w:t>[Document subtitle]</w:t>
+          </w:r>
+        </w:p>
+      </w:docPartBody>
+    </w:docPart>
+  </w:docParts>
+</w:glossaryDocument>
+</file>
+
+<file path=word/glossary/fontTable.xml><?xml version="1.0" encoding="utf-8"?>
+<w:fonts xmlns:mc="http://schemas.openxmlformats.org/markup-compatibility/2006" xmlns:r="http://schemas.openxmlformats.org/officeDocument/2006/relationships" xmlns:w="http://schemas.openxmlformats.org/wordprocessingml/2006/main" xmlns:w14="http://schemas.microsoft.com/office/word/2010/wordml" xmlns:w15="http://schemas.microsoft.com/office/word/2012/wordml" xmlns:w16cex="http://schemas.microsoft.com/office/word/2018/wordml/cex" xmlns:w16cid="http://schemas.microsoft.com/office/word/2016/wordml/cid" xmlns:w16="http://schemas.microsoft.com/office/word/2018/wordml" xmlns:w16sdtdh="http://schemas.microsoft.com/office/word/2020/wordml/sdtdatahash" xmlns:w16se="http://schemas.microsoft.com/office/word/2015/wordml/symex" mc:Ignorable="w14 w15 w16se w16cid w16 w16cex w16sdtdh">
+  <w:font w:name="Symbol">
+    <w:panose1 w:val="05050102010706020507"/>
+    <w:charset w:val="02"/>
+    <w:family w:val="roman"/>
+    <w:pitch w:val="variable"/>
+    <w:sig w:usb0="00000000" w:usb1="10000000" w:usb2="00000000" w:usb3="00000000" w:csb0="80000000" w:csb1="00000000"/>
+  </w:font>
+  <w:font w:name="Times New Roman">
+    <w:panose1 w:val="02020603050405020304"/>
+    <w:charset w:val="A3"/>
+    <w:family w:val="roman"/>
+    <w:pitch w:val="variable"/>
+    <w:sig w:usb0="E0002EFF" w:usb1="C000785B" w:usb2="00000009" w:usb3="00000000" w:csb0="000001FF" w:csb1="00000000"/>
+  </w:font>
+  <w:font w:name="Courier New">
+    <w:panose1 w:val="02070309020205020404"/>
+    <w:charset w:val="A3"/>
+    <w:family w:val="modern"/>
+    <w:pitch w:val="fixed"/>
+    <w:sig w:usb0="E0002EFF" w:usb1="C0007843" w:usb2="00000009" w:usb3="00000000" w:csb0="000001FF" w:csb1="00000000"/>
+  </w:font>
+  <w:font w:name="Wingdings">
+    <w:panose1 w:val="05000000000000000000"/>
+    <w:charset w:val="02"/>
+    <w:family w:val="auto"/>
+    <w:pitch w:val="variable"/>
+    <w:sig w:usb0="00000000" w:usb1="10000000" w:usb2="00000000" w:usb3="00000000" w:csb0="80000000" w:csb1="00000000"/>
+  </w:font>
+  <w:font w:name="Arial">
+    <w:panose1 w:val="020B0604020202020204"/>
+    <w:charset w:val="A3"/>
+    <w:family w:val="swiss"/>
+    <w:pitch w:val="variable"/>
+    <w:sig w:usb0="E0002EFF" w:usb1="C000785B" w:usb2="00000009" w:usb3="00000000" w:csb0="000001FF" w:csb1="00000000"/>
+  </w:font>
+</w:fonts>
+</file>
+
+<file path=word/glossary/settings.xml><?xml version="1.0" encoding="utf-8"?>
+<w:settings xmlns:mc="http://schemas.openxmlformats.org/markup-compatibility/2006" xmlns:o="urn:schemas-microsoft-com:office:office" xmlns:r="http://schemas.openxmlformats.org/officeDocument/2006/relationships" xmlns:m="http://schemas.openxmlformats.org/officeDocument/2006/math" xmlns:v="urn:schemas-microsoft-com:vml" xmlns:w10="urn:schemas-microsoft-com:office:word" xmlns:w="http://schemas.openxmlformats.org/wordprocessingml/2006/main" xmlns:w14="http://schemas.microsoft.com/office/word/2010/wordml" xmlns:w15="http://schemas.microsoft.com/office/word/2012/wordml" xmlns:w16cex="http://schemas.microsoft.com/office/word/2018/wordml/cex" xmlns:w16cid="http://schemas.microsoft.com/office/word/2016/wordml/cid" xmlns:w16="http://schemas.microsoft.com/office/word/2018/wordml" xmlns:w16sdtdh="http://schemas.microsoft.com/office/word/2020/wordml/sdtdatahash" xmlns:w16se="http://schemas.microsoft.com/office/word/2015/wordml/symex" xmlns:sl="http://schemas.openxmlformats.org/schemaLibrary/2006/main" mc:Ignorable="w14 w15 w16se w16cid w16 w16cex w16sdtdh">
+  <w:view w:val="normal"/>
+  <w:defaultTabStop w:val="720"/>
+  <w:characterSpacingControl w:val="doNotCompress"/>
+  <w:compat>
+    <w:useFELayout/>
+    <w:compatSetting w:name="compatibilityMode" w:uri="http://schemas.microsoft.com/office/word" w:val="15"/>
+    <w:compatSetting w:name="overrideTableStyleFontSizeAndJustification" w:uri="http://schemas.microsoft.com/office/word" w:val="1"/>
+    <w:compatSetting w:name="enableOpenTypeFeatures" w:uri="http://schemas.microsoft.com/office/word" w:val="1"/>
+    <w:compatSetting w:name="doNotFlipMirrorIndents" w:uri="http://schemas.microsoft.com/office/word" w:val="1"/>
+    <w:compatSetting w:name="differentiateMultirowTableHeaders" w:uri="http://schemas.microsoft.com/office/word" w:val="1"/>
+    <w:compatSetting w:name="useWord2013TrackBottomHyphenation" w:uri="http://schemas.microsoft.com/office/word" w:val="0"/>
+  </w:compat>
+  <w:rsids>
+    <w:rsidRoot w:val="004D4673"/>
+    <w:rsid w:val="004D4673"/>
+    <w:rsid w:val="00B25225"/>
+  </w:rsids>
+  <m:mathPr>
+    <m:mathFont m:val="Cambria Math"/>
+    <m:brkBin m:val="before"/>
+    <m:brkBinSub m:val="--"/>
+    <m:smallFrac m:val="0"/>
+    <m:dispDef/>
+    <m:lMargin m:val="0"/>
+    <m:rMargin m:val="0"/>
+    <m:defJc m:val="centerGroup"/>
+    <m:wrapIndent m:val="1440"/>
+    <m:intLim m:val="subSup"/>
+    <m:naryLim m:val="undOvr"/>
+  </m:mathPr>
+  <w:themeFontLang w:val="vi-VN"/>
+  <w:clrSchemeMapping w:bg1="light1" w:t1="dark1" w:bg2="light2" w:t2="dark2" w:accent1="accent1" w:accent2="accent2" w:accent3="accent3" w:accent4="accent4" w:accent5="accent5" w:accent6="accent6" w:hyperlink="hyperlink" w:followedHyperlink="followedHyperlink"/>
+  <w:decimalSymbol w:val="."/>
+  <w:listSeparator w:val=","/>
+  <w15:chartTrackingRefBased/>
+</w:settings>
+</file>
+
+<file path=word/glossary/styles.xml><?xml version="1.0" encoding="utf-8"?>
+<w:styles xmlns:mc="http://schemas.openxmlformats.org/markup-compatibility/2006" xmlns:r="http://schemas.openxmlformats.org/officeDocument/2006/relationships" xmlns:w="http://schemas.openxmlformats.org/wordprocessingml/2006/main" xmlns:w14="http://schemas.microsoft.com/office/word/2010/wordml" xmlns:w15="http://schemas.microsoft.com/office/word/2012/wordml" xmlns:w16cex="http://schemas.microsoft.com/office/word/2018/wordml/cex" xmlns:w16cid="http://schemas.microsoft.com/office/word/2016/wordml/cid" xmlns:w16="http://schemas.microsoft.com/office/word/2018/wordml" xmlns:w16sdtdh="http://schemas.microsoft.com/office/word/2020/wordml/sdtdatahash" xmlns:w16se="http://schemas.microsoft.com/office/word/2015/wordml/symex" mc:Ignorable="w14 w15 w16se w16cid w16 w16cex w16sdtdh">
+  <w:docDefaults>
+    <w:rPrDefault>
+      <w:rPr>
+        <w:rFonts w:asciiTheme="minorHAnsi" w:eastAsiaTheme="minorEastAsia" w:hAnsiTheme="minorHAnsi" w:cstheme="minorBidi"/>
+        <w:sz w:val="22"/>
+        <w:szCs w:val="22"/>
+        <w:lang w:val="vi-VN" w:eastAsia="vi-VN" w:bidi="ar-SA"/>
+      </w:rPr>
+    </w:rPrDefault>
+    <w:pPrDefault>
+      <w:pPr>
+        <w:spacing w:after="160" w:line="259" w:lineRule="auto"/>
+      </w:pPr>
+    </w:pPrDefault>
+  </w:docDefaults>
+  <w:latentStyles w:defLockedState="0" w:defUIPriority="99" w:defSemiHidden="0" w:defUnhideWhenUsed="0" w:defQFormat="0" w:count="376">
+    <w:lsdException w:name="Normal" w:uiPriority="0" w:qFormat="1"/>
+    <w:lsdException w:name="heading 1" w:uiPriority="9" w:qFormat="1"/>
+    <w:lsdException w:name="heading 2" w:semiHidden="1" w:uiPriority="9" w:unhideWhenUsed="1" w:qFormat="1"/>
+    <w:lsdException w:name="heading 3" w:semiHidden="1" w:uiPriority="9" w:unhideWhenUsed="1" w:qFormat="1"/>
+    <w:lsdException w:name="heading 4" w:semiHidden="1" w:uiPriority="9" w:unhideWhenUsed="1" w:qFormat="1"/>
+    <w:lsdException w:name="heading 5" w:semiHidden="1" w:uiPriority="9" w:unhideWhenUsed="1" w:qFormat="1"/>
+    <w:lsdException w:name="heading 6" w:semiHidden="1" w:uiPriority="9" w:unhideWhenUsed="1" w:qFormat="1"/>
+    <w:lsdException w:name="heading 7" w:semiHidden="1" w:uiPriority="9" w:unhideWhenUsed="1" w:qFormat="1"/>
+    <w:lsdException w:name="heading 8" w:semiHidden="1" w:uiPriority="9" w:unhideWhenUsed="1" w:qFormat="1"/>
+    <w:lsdException w:name="heading 9" w:semiHidden="1" w:uiPriority="9" w:unhideWhenUsed="1" w:qFormat="1"/>
+    <w:lsdException w:name="index 1" w:semiHidden="1" w:unhideWhenUsed="1"/>
+    <w:lsdException w:name="index 2" w:semiHidden="1" w:unhideWhenUsed="1"/>
+    <w:lsdException w:name="index 3" w:semiHidden="1" w:unhideWhenUsed="1"/>
+    <w:lsdException w:name="index 4" w:semiHidden="1" w:unhideWhenUsed="1"/>
+    <w:lsdException w:name="index 5" w:semiHidden="1" w:unhideWhenUsed="1"/>
+    <w:lsdException w:name="index 6" w:semiHidden="1" w:unhideWhenUsed="1"/>
+    <w:lsdException w:name="index 7" w:semiHidden="1" w:unhideWhenUsed="1"/>
+    <w:lsdException w:name="index 8" w:semiHidden="1" w:unhideWhenUsed="1"/>
+    <w:lsdException w:name="index 9" w:semiHidden="1" w:unhideWhenUsed="1"/>
+    <w:lsdException w:name="toc 1" w:semiHidden="1" w:uiPriority="39" w:unhideWhenUsed="1"/>
+    <w:lsdException w:name="toc 2" w:semiHidden="1" w:uiPriority="39" w:unhideWhenUsed="1"/>
+    <w:lsdException w:name="toc 3" w:semiHidden="1" w:uiPriority="39" w:unhideWhenUsed="1"/>
+    <w:lsdException w:name="toc 4" w:semiHidden="1" w:uiPriority="39" w:unhideWhenUsed="1"/>
+    <w:lsdException w:name="toc 5" w:semiHidden="1" w:uiPriority="39" w:unhideWhenUsed="1"/>
+    <w:lsdException w:name="toc 6" w:semiHidden="1" w:uiPriority="39" w:unhideWhenUsed="1"/>
+    <w:lsdException w:name="toc 7" w:semiHidden="1" w:uiPriority="39" w:unhideWhenUsed="1"/>
+    <w:lsdException w:name="toc 8" w:semiHidden="1" w:uiPriority="39" w:unhideWhenUsed="1"/>
+    <w:lsdException w:name="toc 9" w:semiHidden="1" w:uiPriority="39" w:unhideWhenUsed="1"/>
+    <w:lsdException w:name="Normal Indent" w:semiHidden="1" w:unhideWhenUsed="1"/>
+    <w:lsdException w:name="footnote text" w:semiHidden="1" w:unhideWhenUsed="1"/>
+    <w:lsdException w:name="annotation text" w:semiHidden="1" w:unhideWhenUsed="1"/>
+    <w:lsdException w:name="header" w:semiHidden="1" w:unhideWhenUsed="1"/>
+    <w:lsdException w:name="footer" w:semiHidden="1" w:unhideWhenUsed="1"/>
+    <w:lsdException w:name="index heading" w:semiHidden="1" w:unhideWhenUsed="1"/>
+    <w:lsdException w:name="caption" w:semiHidden="1" w:uiPriority="35" w:unhideWhenUsed="1" w:qFormat="1"/>
+    <w:lsdException w:name="table of figures" w:semiHidden="1" w:unhideWhenUsed="1"/>
+    <w:lsdException w:name="envelope address" w:semiHidden="1" w:unhideWhenUsed="1"/>
+    <w:lsdException w:name="envelope return" w:semiHidden="1" w:unhideWhenUsed="1"/>
+    <w:lsdException w:name="footnote reference" w:semiHidden="1" w:unhideWhenUsed="1"/>
+    <w:lsdException w:name="annotation reference" w:semiHidden="1" w:unhideWhenUsed="1"/>
+    <w:lsdException w:name="line number" w:semiHidden="1" w:unhideWhenUsed="1"/>
+    <w:lsdException w:name="page number" w:semiHidden="1" w:unhideWhenUsed="1"/>
+    <w:lsdException w:name="endnote reference" w:semiHidden="1" w:unhideWhenUsed="1"/>
+    <w:lsdException w:name="endnote text" w:semiHidden="1" w:unhideWhenUsed="1"/>
+    <w:lsdException w:name="table of authorities" w:semiHidden="1" w:unhideWhenUsed="1"/>
+    <w:lsdException w:name="macro" w:semiHidden="1" w:unhideWhenUsed="1"/>
+    <w:lsdException w:name="toa heading" w:semiHidden="1" w:unhideWhenUsed="1"/>
+    <w:lsdException w:name="List" w:semiHidden="1" w:unhideWhenUsed="1"/>
+    <w:lsdException w:name="List Bullet" w:semiHidden="1" w:unhideWhenUsed="1"/>
+    <w:lsdException w:name="List Number" w:semiHidden="1" w:unhideWhenUsed="1"/>
+    <w:lsdException w:name="List 2" w:semiHidden="1" w:unhideWhenUsed="1"/>
+    <w:lsdException w:name="List 3" w:semiHidden="1" w:unhideWhenUsed="1"/>
+    <w:lsdException w:name="List 4" w:semiHidden="1" w:unhideWhenUsed="1"/>
+    <w:lsdException w:name="List 5" w:semiHidden="1" w:unhideWhenUsed="1"/>
+    <w:lsdException w:name="List Bullet 2" w:semiHidden="1" w:unhideWhenUsed="1"/>
+    <w:lsdException w:name="List Bullet 3" w:semiHidden="1" w:unhideWhenUsed="1"/>
+    <w:lsdException w:name="List Bullet 4" w:semiHidden="1" w:unhideWhenUsed="1"/>
+    <w:lsdException w:name="List Bullet 5" w:semiHidden="1" w:unhideWhenUsed="1"/>
+    <w:lsdException w:name="List Number 2" w:semiHidden="1" w:unhideWhenUsed="1"/>
+    <w:lsdException w:name="List Number 3" w:semiHidden="1" w:unhideWhenUsed="1"/>
+    <w:lsdException w:name="List Number 4" w:semiHidden="1" w:unhideWhenUsed="1"/>
+    <w:lsdException w:name="List Number 5" w:semiHidden="1" w:unhideWhenUsed="1"/>
+    <w:lsdException w:name="Title" w:uiPriority="10" w:qFormat="1"/>
+    <w:lsdException w:name="Closing" w:semiHidden="1" w:unhideWhenUsed="1"/>
+    <w:lsdException w:name="Signature" w:semiHidden="1" w:unhideWhenUsed="1"/>
+    <w:lsdException w:name="Default Paragraph Font" w:semiHidden="1" w:uiPriority="1" w:unhideWhenUsed="1"/>
+    <w:lsdException w:name="Body Text" w:semiHidden="1" w:unhideWhenUsed="1"/>
+    <w:lsdException w:name="Body Text Indent" w:semiHidden="1" w:unhideWhenUsed="1"/>
+    <w:lsdException w:name="List Continue" w:semiHidden="1" w:unhideWhenUsed="1"/>
+    <w:lsdException w:name="List Continue 2" w:semiHidden="1" w:unhideWhenUsed="1"/>
+    <w:lsdException w:name="List Continue 3" w:semiHidden="1" w:unhideWhenUsed="1"/>
+    <w:lsdException w:name="List Continue 4" w:semiHidden="1" w:unhideWhenUsed="1"/>
+    <w:lsdException w:name="List Continue 5" w:semiHidden="1" w:unhideWhenUsed="1"/>
+    <w:lsdException w:name="Message Header" w:semiHidden="1" w:unhideWhenUsed="1"/>
+    <w:lsdException w:name="Subtitle" w:uiPriority="11" w:qFormat="1"/>
+    <w:lsdException w:name="Salutation" w:semiHidden="1" w:unhideWhenUsed="1"/>
+    <w:lsdException w:name="Date" w:semiHidden="1" w:unhideWhenUsed="1"/>
+    <w:lsdException w:name="Body Text First Indent" w:semiHidden="1" w:unhideWhenUsed="1"/>
+    <w:lsdException w:name="Body Text First Indent 2" w:semiHidden="1" w:unhideWhenUsed="1"/>
+    <w:lsdException w:name="Note Heading" w:semiHidden="1" w:unhideWhenUsed="1"/>
+    <w:lsdException w:name="Body Text 2" w:semiHidden="1" w:unhideWhenUsed="1"/>
+    <w:lsdException w:name="Body Text 3" w:semiHidden="1" w:unhideWhenUsed="1"/>
+    <w:lsdException w:name="Body Text Indent 2" w:semiHidden="1" w:unhideWhenUsed="1"/>
+    <w:lsdException w:name="Body Text Indent 3" w:semiHidden="1" w:unhideWhenUsed="1"/>
+    <w:lsdException w:name="Block Text" w:semiHidden="1" w:unhideWhenUsed="1"/>
+    <w:lsdException w:name="Hyperlink" w:semiHidden="1" w:unhideWhenUsed="1"/>
+    <w:lsdException w:name="FollowedHyperlink" w:semiHidden="1" w:unhideWhenUsed="1"/>
+    <w:lsdException w:name="Strong" w:uiPriority="22" w:qFormat="1"/>
+    <w:lsdException w:name="Emphasis" w:uiPriority="20" w:qFormat="1"/>
+    <w:lsdException w:name="Document Map" w:semiHidden="1" w:unhideWhenUsed="1"/>
+    <w:lsdException w:name="Plain Text" w:semiHidden="1" w:unhideWhenUsed="1"/>
+    <w:lsdException w:name="E-mail Signature" w:semiHidden="1" w:unhideWhenUsed="1"/>
+    <w:lsdException w:name="HTML Top of Form" w:semiHidden="1" w:unhideWhenUsed="1"/>
+    <w:lsdException w:name="HTML Bottom of Form" w:semiHidden="1" w:unhideWhenUsed="1"/>
+    <w:lsdException w:name="Normal (Web)" w:semiHidden="1" w:unhideWhenUsed="1"/>
+    <w:lsdException w:name="HTML Acronym" w:semiHidden="1" w:unhideWhenUsed="1"/>
+    <w:lsdException w:name="HTML Address" w:semiHidden="1" w:unhideWhenUsed="1"/>
+    <w:lsdException w:name="HTML Cite" w:semiHidden="1" w:unhideWhenUsed="1"/>
+    <w:lsdException w:name="HTML Code" w:semiHidden="1" w:unhideWhenUsed="1"/>
+    <w:lsdException w:name="HTML Definition" w:semiHidden="1" w:unhideWhenUsed="1"/>
+    <w:lsdException w:name="HTML Keyboard" w:semiHidden="1" w:unhideWhenUsed="1"/>
+    <w:lsdException w:name="HTML Preformatted" w:semiHidden="1" w:unhideWhenUsed="1"/>
+    <w:lsdException w:name="HTML Sample" w:semiHidden="1" w:unhideWhenUsed="1"/>
+    <w:lsdException w:name="HTML Typewriter" w:semiHidden="1" w:unhideWhenUsed="1"/>
+    <w:lsdException w:name="HTML Variable" w:semiHidden="1" w:unhideWhenUsed="1"/>
+    <w:lsdException w:name="Normal Table" w:semiHidden="1" w:unhideWhenUsed="1"/>
+    <w:lsdException w:name="annotation subject" w:semiHidden="1" w:unhideWhenUsed="1"/>
+    <w:lsdException w:name="No List" w:semiHidden="1" w:unhideWhenUsed="1"/>
+    <w:lsdException w:name="Outline List 1" w:semiHidden="1" w:unhideWhenUsed="1"/>
+    <w:lsdException w:name="Outline List 2" w:semiHidden="1" w:unhideWhenUsed="1"/>
+    <w:lsdException w:name="Outline List 3" w:semiHidden="1" w:unhideWhenUsed="1"/>
+    <w:lsdException w:name="Table Simple 1" w:semiHidden="1" w:unhideWhenUsed="1"/>
+    <w:lsdException w:name="Table Simple 2" w:semiHidden="1" w:unhideWhenUsed="1"/>
+    <w:lsdException w:name="Table Simple 3" w:semiHidden="1" w:unhideWhenUsed="1"/>
+    <w:lsdException w:name="Table Classic 1" w:semiHidden="1" w:unhideWhenUsed="1"/>
+    <w:lsdException w:name="Table Classic 2" w:semiHidden="1" w:unhideWhenUsed="1"/>
+    <w:lsdException w:name="Table Classic 3" w:semiHidden="1" w:unhideWhenUsed="1"/>
+    <w:lsdException w:name="Table Classic 4" w:semiHidden="1" w:unhideWhenUsed="1"/>
+    <w:lsdException w:name="Table Colorful 1" w:semiHidden="1" w:unhideWhenUsed="1"/>
+    <w:lsdException w:name="Table Colorful 2" w:semiHidden="1" w:unhideWhenUsed="1"/>
+    <w:lsdException w:name="Table Colorful 3" w:semiHidden="1" w:unhideWhenUsed="1"/>
+    <w:lsdException w:name="Table Columns 1" w:semiHidden="1" w:unhideWhenUsed="1"/>
+    <w:lsdException w:name="Table Columns 2" w:semiHidden="1" w:unhideWhenUsed="1"/>
+    <w:lsdException w:name="Table Columns 3" w:semiHidden="1" w:unhideWhenUsed="1"/>
+    <w:lsdException w:name="Table Columns 4" w:semiHidden="1" w:unhideWhenUsed="1"/>
+    <w:lsdException w:name="Table Columns 5" w:semiHidden="1" w:unhideWhenUsed="1"/>
+    <w:lsdException w:name="Table Grid 1" w:semiHidden="1" w:unhideWhenUsed="1"/>
+    <w:lsdException w:name="Table Grid 2" w:semiHidden="1" w:unhideWhenUsed="1"/>
+    <w:lsdException w:name="Table Grid 3" w:semiHidden="1" w:unhideWhenUsed="1"/>
+    <w:lsdException w:name="Table Grid 4" w:semiHidden="1" w:unhideWhenUsed="1"/>
+    <w:lsdException w:name="Table Grid 5" w:semiHidden="1" w:unhideWhenUsed="1"/>
+    <w:lsdException w:name="Table Grid 6" w:semiHidden="1" w:unhideWhenUsed="1"/>
+    <w:lsdException w:name="Table Grid 7" w:semiHidden="1" w:unhideWhenUsed="1"/>
+    <w:lsdException w:name="Table Grid 8" w:semiHidden="1" w:unhideWhenUsed="1"/>
+    <w:lsdException w:name="Table List 1" w:semiHidden="1" w:unhideWhenUsed="1"/>
+    <w:lsdException w:name="Table List 2" w:semiHidden="1" w:unhideWhenUsed="1"/>
+    <w:lsdException w:name="Table List 3" w:semiHidden="1" w:unhideWhenUsed="1"/>
+    <w:lsdException w:name="Table List 4" w:semiHidden="1" w:unhideWhenUsed="1"/>
+    <w:lsdException w:name="Table List 5" w:semiHidden="1" w:unhideWhenUsed="1"/>
+    <w:lsdException w:name="Table List 6" w:semiHidden="1" w:unhideWhenUsed="1"/>
+    <w:lsdException w:name="Table List 7" w:semiHidden="1" w:unhideWhenUsed="1"/>
+    <w:lsdException w:name="Table List 8" w:semiHidden="1" w:unhideWhenUsed="1"/>
+    <w:lsdException w:name="Table 3D effects 1" w:semiHidden="1" w:unhideWhenUsed="1"/>
+    <w:lsdException w:name="Table 3D effects 2" w:semiHidden="1" w:unhideWhenUsed="1"/>
+    <w:lsdException w:name="Table 3D effects 3" w:semiHidden="1" w:unhideWhenUsed="1"/>
+    <w:lsdException w:name="Table Contemporary" w:semiHidden="1" w:unhideWhenUsed="1"/>
+    <w:lsdException w:name="Table Elegant" w:semiHidden="1" w:unhideWhenUsed="1"/>
+    <w:lsdException w:name="Table Professional" w:semiHidden="1" w:unhideWhenUsed="1"/>
+    <w:lsdException w:name="Table Subtle 1" w:semiHidden="1" w:unhideWhenUsed="1"/>
+    <w:lsdException w:name="Table Subtle 2" w:semiHidden="1" w:unhideWhenUsed="1"/>
+    <w:lsdException w:name="Table Web 1" w:semiHidden="1" w:unhideWhenUsed="1"/>
+    <w:lsdException w:name="Table Web 2" w:semiHidden="1" w:unhideWhenUsed="1"/>
+    <w:lsdException w:name="Table Web 3" w:semiHidden="1" w:unhideWhenUsed="1"/>
+    <w:lsdException w:name="Balloon Text" w:semiHidden="1" w:unhideWhenUsed="1"/>
+    <w:lsdException w:name="Table Grid" w:uiPriority="39"/>
+    <w:lsdException w:name="Table Theme" w:semiHidden="1" w:unhideWhenUsed="1"/>
+    <w:lsdException w:name="Placeholder Text" w:semiHidden="1"/>
+    <w:lsdException w:name="No Spacing" w:uiPriority="1" w:qFormat="1"/>
+    <w:lsdException w:name="Light Shading" w:uiPriority="60"/>
+    <w:lsdException w:name="Light List" w:uiPriority="61"/>
+    <w:lsdException w:name="Light Grid" w:uiPriority="62"/>
+    <w:lsdException w:name="Medium Shading 1" w:uiPriority="63"/>
+    <w:lsdException w:name="Medium Shading 2" w:uiPriority="64"/>
+    <w:lsdException w:name="Medium List 1" w:uiPriority="65"/>
+    <w:lsdException w:name="Medium List 2" w:uiPriority="66"/>
+    <w:lsdException w:name="Medium Grid 1" w:uiPriority="67"/>
+    <w:lsdException w:name="Medium Grid 2" w:uiPriority="68"/>
+    <w:lsdException w:name="Medium Grid 3" w:uiPriority="69"/>
+    <w:lsdException w:name="Dark List" w:uiPriority="70"/>
+    <w:lsdException w:name="Colorful Shading" w:uiPriority="71"/>
+    <w:lsdException w:name="Colorful List" w:uiPriority="72"/>
+    <w:lsdException w:name="Colorful Grid" w:uiPriority="73"/>
+    <w:lsdException w:name="Light Shading Accent 1" w:uiPriority="60"/>
+    <w:lsdException w:name="Light List Accent 1" w:uiPriority="61"/>
+    <w:lsdException w:name="Light Grid Accent 1" w:uiPriority="62"/>
+    <w:lsdException w:name="Medium Shading 1 Accent 1" w:uiPriority="63"/>
+    <w:lsdException w:name="Medium Shading 2 Accent 1" w:uiPriority="64"/>
+    <w:lsdException w:name="Medium List 1 Accent 1" w:uiPriority="65"/>
+    <w:lsdException w:name="Revision" w:semiHidden="1"/>
+    <w:lsdException w:name="List Paragraph" w:uiPriority="34" w:qFormat="1"/>
+    <w:lsdException w:name="Quote" w:uiPriority="29" w:qFormat="1"/>
+    <w:lsdException w:name="Intense Quote" w:uiPriority="30" w:qFormat="1"/>
+    <w:lsdException w:name="Medium List 2 Accent 1" w:uiPriority="66"/>
+    <w:lsdException w:name="Medium Grid 1 Accent 1" w:uiPriority="67"/>
+    <w:lsdException w:name="Medium Grid 2 Accent 1" w:uiPriority="68"/>
+    <w:lsdException w:name="Medium Grid 3 Accent 1" w:uiPriority="69"/>
+    <w:lsdException w:name="Dark List Accent 1" w:uiPriority="70"/>
+    <w:lsdException w:name="Colorful Shading Accent 1" w:uiPriority="71"/>
+    <w:lsdException w:name="Colorful List Accent 1" w:uiPriority="72"/>
+    <w:lsdException w:name="Colorful Grid Accent 1" w:uiPriority="73"/>
+    <w:lsdException w:name="Light Shading Accent 2" w:uiPriority="60"/>
+    <w:lsdException w:name="Light List Accent 2" w:uiPriority="61"/>
+    <w:lsdException w:name="Light Grid Accent 2" w:uiPriority="62"/>
+    <w:lsdException w:name="Medium Shading 1 Accent 2" w:uiPriority="63"/>
+    <w:lsdException w:name="Medium Shading 2 Accent 2" w:uiPriority="64"/>
+    <w:lsdException w:name="Medium List 1 Accent 2" w:uiPriority="65"/>
+    <w:lsdException w:name="Medium List 2 Accent 2" w:uiPriority="66"/>
+    <w:lsdException w:name="Medium Grid 1 Accent 2" w:uiPriority="67"/>
+    <w:lsdException w:name="Medium Grid 2 Accent 2" w:uiPriority="68"/>
+    <w:lsdException w:name="Medium Grid 3 Accent 2" w:uiPriority="69"/>
+    <w:lsdException w:name="Dark List Accent 2" w:uiPriority="70"/>
+    <w:lsdException w:name="Colorful Shading Accent 2" w:uiPriority="71"/>
+    <w:lsdException w:name="Colorful List Accent 2" w:uiPriority="72"/>
+    <w:lsdException w:name="Colorful Grid Accent 2" w:uiPriority="73"/>
+    <w:lsdException w:name="Light Shading Accent 3" w:uiPriority="60"/>
+    <w:lsdException w:name="Light List Accent 3" w:uiPriority="61"/>
+    <w:lsdException w:name="Light Grid Accent 3" w:uiPriority="62"/>
+    <w:lsdException w:name="Medium Shading 1 Accent 3" w:uiPriority="63"/>
+    <w:lsdException w:name="Medium Shading 2 Accent 3" w:uiPriority="64"/>
+    <w:lsdException w:name="Medium List 1 Accent 3" w:uiPriority="65"/>
+    <w:lsdException w:name="Medium List 2 Accent 3" w:uiPriority="66"/>
+    <w:lsdException w:name="Medium Grid 1 Accent 3" w:uiPriority="67"/>
+    <w:lsdException w:name="Medium Grid 2 Accent 3" w:uiPriority="68"/>
+    <w:lsdException w:name="Medium Grid 3 Accent 3" w:uiPriority="69"/>
+    <w:lsdException w:name="Dark List Accent 3" w:uiPriority="70"/>
+    <w:lsdException w:name="Colorful Shading Accent 3" w:uiPriority="71"/>
+    <w:lsdException w:name="Colorful List Accent 3" w:uiPriority="72"/>
+    <w:lsdException w:name="Colorful Grid Accent 3" w:uiPriority="73"/>
+    <w:lsdException w:name="Light Shading Accent 4" w:uiPriority="60"/>
+    <w:lsdException w:name="Light List Accent 4" w:uiPriority="61"/>
+    <w:lsdException w:name="Light Grid Accent 4" w:uiPriority="62"/>
+    <w:lsdException w:name="Medium Shading 1 Accent 4" w:uiPriority="63"/>
+    <w:lsdException w:name="Medium Shading 2 Accent 4" w:uiPriority="64"/>
+    <w:lsdException w:name="Medium List 1 Accent 4" w:uiPriority="65"/>
+    <w:lsdException w:name="Medium List 2 Accent 4" w:uiPriority="66"/>
+    <w:lsdException w:name="Medium Grid 1 Accent 4" w:uiPriority="67"/>
+    <w:lsdException w:name="Medium Grid 2 Accent 4" w:uiPriority="68"/>
+    <w:lsdException w:name="Medium Grid 3 Accent 4" w:uiPriority="69"/>
+    <w:lsdException w:name="Dark List Accent 4" w:uiPriority="70"/>
+    <w:lsdException w:name="Colorful Shading Accent 4" w:uiPriority="71"/>
+    <w:lsdException w:name="Colorful List Accent 4" w:uiPriority="72"/>
+    <w:lsdException w:name="Colorful Grid Accent 4" w:uiPriority="73"/>
+    <w:lsdException w:name="Light Shading Accent 5" w:uiPriority="60"/>
+    <w:lsdException w:name="Light List Accent 5" w:uiPriority="61"/>
+    <w:lsdException w:name="Light Grid Accent 5" w:uiPriority="62"/>
+    <w:lsdException w:name="Medium Shading 1 Accent 5" w:uiPriority="63"/>
+    <w:lsdException w:name="Medium Shading 2 Accent 5" w:uiPriority="64"/>
+    <w:lsdException w:name="Medium List 1 Accent 5" w:uiPriority="65"/>
+    <w:lsdException w:name="Medium List 2 Accent 5" w:uiPriority="66"/>
+    <w:lsdException w:name="Medium Grid 1 Accent 5" w:uiPriority="67"/>
+    <w:lsdException w:name="Medium Grid 2 Accent 5" w:uiPriority="68"/>
+    <w:lsdException w:name="Medium Grid 3 Accent 5" w:uiPriority="69"/>
+    <w:lsdException w:name="Dark List Accent 5" w:uiPriority="70"/>
+    <w:lsdException w:name="Colorful Shading Accent 5" w:uiPriority="71"/>
+    <w:lsdException w:name="Colorful List Accent 5" w:uiPriority="72"/>
+    <w:lsdException w:name="Colorful Grid Accent 5" w:uiPriority="73"/>
+    <w:lsdException w:name="Light Shading Accent 6" w:uiPriority="60"/>
+    <w:lsdException w:name="Light List Accent 6" w:uiPriority="61"/>
+    <w:lsdException w:name="Light Grid Accent 6" w:uiPriority="62"/>
+    <w:lsdException w:name="Medium Shading 1 Accent 6" w:uiPriority="63"/>
+    <w:lsdException w:name="Medium Shading 2 Accent 6" w:uiPriority="64"/>
+    <w:lsdException w:name="Medium List 1 Accent 6" w:uiPriority="65"/>
+    <w:lsdException w:name="Medium List 2 Accent 6" w:uiPriority="66"/>
+    <w:lsdException w:name="Medium Grid 1 Accent 6" w:uiPriority="67"/>
+    <w:lsdException w:name="Medium Grid 2 Accent 6" w:uiPriority="68"/>
+    <w:lsdException w:name="Medium Grid 3 Accent 6" w:uiPriority="69"/>
+    <w:lsdException w:name="Dark List Accent 6" w:uiPriority="70"/>
+    <w:lsdException w:name="Colorful Shading Accent 6" w:uiPriority="71"/>
+    <w:lsdException w:name="Colorful List Accent 6" w:uiPriority="72"/>
+    <w:lsdException w:name="Colorful Grid Accent 6" w:uiPriority="73"/>
+    <w:lsdException w:name="Subtle Emphasis" w:uiPriority="19" w:qFormat="1"/>
+    <w:lsdException w:name="Intense Emphasis" w:uiPriority="21" w:qFormat="1"/>
+    <w:lsdException w:name="Subtle Reference" w:uiPriority="31" w:qFormat="1"/>
+    <w:lsdException w:name="Intense Reference" w:uiPriority="32" w:qFormat="1"/>
+    <w:lsdException w:name="Book Title" w:uiPriority="33" w:qFormat="1"/>
+    <w:lsdException w:name="Bibliography" w:semiHidden="1" w:uiPriority="37" w:unhideWhenUsed="1"/>
+    <w:lsdException w:name="TOC Heading" w:semiHidden="1" w:uiPriority="39" w:unhideWhenUsed="1" w:qFormat="1"/>
+    <w:lsdException w:name="Plain Table 1" w:uiPriority="41"/>
+    <w:lsdException w:name="Plain Table 2" w:uiPriority="42"/>
+    <w:lsdException w:name="Plain Table 3" w:uiPriority="43"/>
+    <w:lsdException w:name="Plain Table 4" w:uiPriority="44"/>
+    <w:lsdException w:name="Plain Table 5" w:uiPriority="45"/>
+    <w:lsdException w:name="Grid Table Light" w:uiPriority="40"/>
+    <w:lsdException w:name="Grid Table 1 Light" w:uiPriority="46"/>
+    <w:lsdException w:name="Grid Table 2" w:uiPriority="47"/>
+    <w:lsdException w:name="Grid Table 3" w:uiPriority="48"/>
+    <w:lsdException w:name="Grid Table 4" w:uiPriority="49"/>
+    <w:lsdException w:name="Grid Table 5 Dark" w:uiPriority="50"/>
+    <w:lsdException w:name="Grid Table 6 Colorful" w:uiPriority="51"/>
+    <w:lsdException w:name="Grid Table 7 Colorful" w:uiPriority="52"/>
+    <w:lsdException w:name="Grid Table 1 Light Accent 1" w:uiPriority="46"/>
+    <w:lsdException w:name="Grid Table 2 Accent 1" w:uiPriority="47"/>
+    <w:lsdException w:name="Grid Table 3 Accent 1" w:uiPriority="48"/>
+    <w:lsdException w:name="Grid Table 4 Accent 1" w:uiPriority="49"/>
+    <w:lsdException w:name="Grid Table 5 Dark Accent 1" w:uiPriority="50"/>
+    <w:lsdException w:name="Grid Table 6 Colorful Accent 1" w:uiPriority="51"/>
+    <w:lsdException w:name="Grid Table 7 Colorful Accent 1" w:uiPriority="52"/>
+    <w:lsdException w:name="Grid Table 1 Light Accent 2" w:uiPriority="46"/>
+    <w:lsdException w:name="Grid Table 2 Accent 2" w:uiPriority="47"/>
+    <w:lsdException w:name="Grid Table 3 Accent 2" w:uiPriority="48"/>
+    <w:lsdException w:name="Grid Table 4 Accent 2" w:uiPriority="49"/>
+    <w:lsdException w:name="Grid Table 5 Dark Accent 2" w:uiPriority="50"/>
+    <w:lsdException w:name="Grid Table 6 Colorful Accent 2" w:uiPriority="51"/>
+    <w:lsdException w:name="Grid Table 7 Colorful Accent 2" w:uiPriority="52"/>
+    <w:lsdException w:name="Grid Table 1 Light Accent 3" w:uiPriority="46"/>
+    <w:lsdException w:name="Grid Table 2 Accent 3" w:uiPriority="47"/>
+    <w:lsdException w:name="Grid Table 3 Accent 3" w:uiPriority="48"/>
+    <w:lsdException w:name="Grid Table 4 Accent 3" w:uiPriority="49"/>
+    <w:lsdException w:name="Grid Table 5 Dark Accent 3" w:uiPriority="50"/>
+    <w:lsdException w:name="Grid Table 6 Colorful Accent 3" w:uiPriority="51"/>
+    <w:lsdException w:name="Grid Table 7 Colorful Accent 3" w:uiPriority="52"/>
+    <w:lsdException w:name="Grid Table 1 Light Accent 4" w:uiPriority="46"/>
+    <w:lsdException w:name="Grid Table 2 Accent 4" w:uiPriority="47"/>
+    <w:lsdException w:name="Grid Table 3 Accent 4" w:uiPriority="48"/>
+    <w:lsdException w:name="Grid Table 4 Accent 4" w:uiPriority="49"/>
+    <w:lsdException w:name="Grid Table 5 Dark Accent 4" w:uiPriority="50"/>
+    <w:lsdException w:name="Grid Table 6 Colorful Accent 4" w:uiPriority="51"/>
+    <w:lsdException w:name="Grid Table 7 Colorful Accent 4" w:uiPriority="52"/>
+    <w:lsdException w:name="Grid Table 1 Light Accent 5" w:uiPriority="46"/>
+    <w:lsdException w:name="Grid Table 2 Accent 5" w:uiPriority="47"/>
+    <w:lsdException w:name="Grid Table 3 Accent 5" w:uiPriority="48"/>
+    <w:lsdException w:name="Grid Table 4 Accent 5" w:uiPriority="49"/>
+    <w:lsdException w:name="Grid Table 5 Dark Accent 5" w:uiPriority="50"/>
+    <w:lsdException w:name="Grid Table 6 Colorful Accent 5" w:uiPriority="51"/>
+    <w:lsdException w:name="Grid Table 7 Colorful Accent 5" w:uiPriority="52"/>
+    <w:lsdException w:name="Grid Table 1 Light Accent 6" w:uiPriority="46"/>
+    <w:lsdException w:name="Grid Table 2 Accent 6" w:uiPriority="47"/>
+    <w:lsdException w:name="Grid Table 3 Accent 6" w:uiPriority="48"/>
+    <w:lsdException w:name="Grid Table 4 Accent 6" w:uiPriority="49"/>
+    <w:lsdException w:name="Grid Table 5 Dark Accent 6" w:uiPriority="50"/>
+    <w:lsdException w:name="Grid Table 6 Colorful Accent 6" w:uiPriority="51"/>
+    <w:lsdException w:name="Grid Table 7 Colorful Accent 6" w:uiPriority="52"/>
+    <w:lsdException w:name="List Table 1 Light" w:uiPriority="46"/>
+    <w:lsdException w:name="List Table 2" w:uiPriority="47"/>
+    <w:lsdException w:name="List Table 3" w:uiPriority="48"/>
+    <w:lsdException w:name="List Table 4" w:uiPriority="49"/>
+    <w:lsdException w:name="List Table 5 Dark" w:uiPriority="50"/>
+    <w:lsdException w:name="List Table 6 Colorful" w:uiPriority="51"/>
+    <w:lsdException w:name="List Table 7 Colorful" w:uiPriority="52"/>
+    <w:lsdException w:name="List Table 1 Light Accent 1" w:uiPriority="46"/>
+    <w:lsdException w:name="List Table 2 Accent 1" w:uiPriority="47"/>
+    <w:lsdException w:name="List Table 3 Accent 1" w:uiPriority="48"/>
+    <w:lsdException w:name="List Table 4 Accent 1" w:uiPriority="49"/>
+    <w:lsdException w:name="List Table 5 Dark Accent 1" w:uiPriority="50"/>
+    <w:lsdException w:name="List Table 6 Colorful Accent 1" w:uiPriority="51"/>
+    <w:lsdException w:name="List Table 7 Colorful Accent 1" w:uiPriority="52"/>
+    <w:lsdException w:name="List Table 1 Light Accent 2" w:uiPriority="46"/>
+    <w:lsdException w:name="List Table 2 Accent 2" w:uiPriority="47"/>
+    <w:lsdException w:name="List Table 3 Accent 2" w:uiPriority="48"/>
+    <w:lsdException w:name="List Table 4 Accent 2" w:uiPriority="49"/>
+    <w:lsdException w:name="List Table 5 Dark Accent 2" w:uiPriority="50"/>
+    <w:lsdException w:name="List Table 6 Colorful Accent 2" w:uiPriority="51"/>
+    <w:lsdException w:name="List Table 7 Colorful Accent 2" w:uiPriority="52"/>
+    <w:lsdException w:name="List Table 1 Light Accent 3" w:uiPriority="46"/>
+    <w:lsdException w:name="List Table 2 Accent 3" w:uiPriority="47"/>
+    <w:lsdException w:name="List Table 3 Accent 3" w:uiPriority="48"/>
+    <w:lsdException w:name="List Table 4 Accent 3" w:uiPriority="49"/>
+    <w:lsdException w:name="List Table 5 Dark Accent 3" w:uiPriority="50"/>
+    <w:lsdException w:name="List Table 6 Colorful Accent 3" w:uiPriority="51"/>
+    <w:lsdException w:name="List Table 7 Colorful Accent 3" w:uiPriority="52"/>
+    <w:lsdException w:name="List Table 1 Light Accent 4" w:uiPriority="46"/>
+    <w:lsdException w:name="List Table 2 Accent 4" w:uiPriority="47"/>
+    <w:lsdException w:name="List Table 3 Accent 4" w:uiPriority="48"/>
+    <w:lsdException w:name="List Table 4 Accent 4" w:uiPriority="49"/>
+    <w:lsdException w:name="List Table 5 Dark Accent 4" w:uiPriority="50"/>
+    <w:lsdException w:name="List Table 6 Colorful Accent 4" w:uiPriority="51"/>
+    <w:lsdException w:name="List Table 7 Colorful Accent 4" w:uiPriority="52"/>
+    <w:lsdException w:name="List Table 1 Light Accent 5" w:uiPriority="46"/>
+    <w:lsdException w:name="List Table 2 Accent 5" w:uiPriority="47"/>
+    <w:lsdException w:name="List Table 3 Accent 5" w:uiPriority="48"/>
+    <w:lsdException w:name="List Table 4 Accent 5" w:uiPriority="49"/>
+    <w:lsdException w:name="List Table 5 Dark Accent 5" w:uiPriority="50"/>
+    <w:lsdException w:name="List Table 6 Colorful Accent 5" w:uiPriority="51"/>
+    <w:lsdException w:name="List Table 7 Colorful Accent 5" w:uiPriority="52"/>
+    <w:lsdException w:name="List Table 1 Light Accent 6" w:uiPriority="46"/>
+    <w:lsdException w:name="List Table 2 Accent 6" w:uiPriority="47"/>
+    <w:lsdException w:name="List Table 3 Accent 6" w:uiPriority="48"/>
+    <w:lsdException w:name="List Table 4 Accent 6" w:uiPriority="49"/>
+    <w:lsdException w:name="List Table 5 Dark Accent 6" w:uiPriority="50"/>
+    <w:lsdException w:name="List Table 6 Colorful Accent 6" w:uiPriority="51"/>
+    <w:lsdException w:name="List Table 7 Colorful Accent 6" w:uiPriority="52"/>
+    <w:lsdException w:name="Mention" w:semiHidden="1" w:unhideWhenUsed="1"/>
+    <w:lsdException w:name="Smart Hyperlink" w:semiHidden="1" w:unhideWhenUsed="1"/>
+    <w:lsdException w:name="Hashtag" w:semiHidden="1" w:unhideWhenUsed="1"/>
+    <w:lsdException w:name="Unresolved Mention" w:semiHidden="1" w:unhideWhenUsed="1"/>
+    <w:lsdException w:name="Smart Link" w:semiHidden="1" w:unhideWhenUsed="1"/>
+  </w:latentStyles>
+  <w:style w:type="paragraph" w:default="1" w:styleId="Normal">
+    <w:name w:val="Normal"/>
+    <w:qFormat/>
+  </w:style>
+  <w:style w:type="character" w:default="1" w:styleId="DefaultParagraphFont">
+    <w:name w:val="Default Paragraph Font"/>
+    <w:uiPriority w:val="1"/>
+    <w:semiHidden/>
+    <w:unhideWhenUsed/>
+  </w:style>
+  <w:style w:type="table" w:default="1" w:styleId="TableNormal">
+    <w:name w:val="Normal Table"/>
+    <w:uiPriority w:val="99"/>
+    <w:semiHidden/>
+    <w:unhideWhenUsed/>
+    <w:tblPr>
+      <w:tblInd w:w="0" w:type="dxa"/>
+      <w:tblCellMar>
+        <w:top w:w="0" w:type="dxa"/>
+        <w:left w:w="108" w:type="dxa"/>
+        <w:bottom w:w="0" w:type="dxa"/>
+        <w:right w:w="108" w:type="dxa"/>
+      </w:tblCellMar>
+    </w:tblPr>
+  </w:style>
+  <w:style w:type="numbering" w:default="1" w:styleId="NoList">
+    <w:name w:val="No List"/>
+    <w:uiPriority w:val="99"/>
+    <w:semiHidden/>
+    <w:unhideWhenUsed/>
+  </w:style>
+  <w:style w:type="paragraph" w:customStyle="1" w:styleId="AD2A35281DA04F7097B0E5986E44FC67">
+    <w:name w:val="AD2A35281DA04F7097B0E5986E44FC67"/>
+    <w:rsid w:val="004D4673"/>
+  </w:style>
+  <w:style w:type="paragraph" w:customStyle="1" w:styleId="183317A6556E4136BD75B71CC9B0F1C9">
+    <w:name w:val="183317A6556E4136BD75B71CC9B0F1C9"/>
+    <w:rsid w:val="004D4673"/>
+  </w:style>
+</w:styles>
+</file>
+
+<file path=word/glossary/webSettings.xml><?xml version="1.0" encoding="utf-8"?>
+<w:webSettings xmlns:mc="http://schemas.openxmlformats.org/markup-compatibility/2006" xmlns:r="http://schemas.openxmlformats.org/officeDocument/2006/relationships" xmlns:w="http://schemas.openxmlformats.org/wordprocessingml/2006/main" xmlns:w14="http://schemas.microsoft.com/office/word/2010/wordml" xmlns:w15="http://schemas.microsoft.com/office/word/2012/wordml" xmlns:w16cex="http://schemas.microsoft.com/office/word/2018/wordml/cex" xmlns:w16cid="http://schemas.microsoft.com/office/word/2016/wordml/cid" xmlns:w16="http://schemas.microsoft.com/office/word/2018/wordml" xmlns:w16sdtdh="http://schemas.microsoft.com/office/word/2020/wordml/sdtdatahash" xmlns:w16se="http://schemas.microsoft.com/office/word/2015/wordml/symex" mc:Ignorable="w14 w15 w16se w16cid w16 w16cex w16sdtdh">
+  <w:optimizeForBrowser/>
+  <w:allowPNG/>
+</w:webSettings>
 </file>
 
 <file path=word/theme/theme1.xml><?xml version="1.0" encoding="utf-8"?>
@@ -1542,4 +4196,35 @@
     </a:ext>
   </a:extLst>
 </a:theme>
+</file>
+
+<file path=customXml/item1.xml><?xml version="1.0" encoding="utf-8"?>
+<CoverPageProperties xmlns="http://schemas.microsoft.com/office/2006/coverPageProps">
+  <PublishDate/>
+  <Abstract/>
+  <CompanyAddress>Nguyễn Mạnh Cường 20127456Nguyễn Trương Hoàng Thái 20127625Trương Quốc Huân 20127172</CompanyAddress>
+  <CompanyPhone/>
+  <CompanyFax/>
+  <CompanyEmail/>
+</CoverPageProperties>
+</file>
+
+<file path=customXml/item2.xml><?xml version="1.0" encoding="utf-8"?>
+<b:Sources xmlns:b="http://schemas.openxmlformats.org/officeDocument/2006/bibliography" xmlns="http://schemas.openxmlformats.org/officeDocument/2006/bibliography" SelectedStyle="\APASixthEditionOfficeOnline.xsl" StyleName="APA" Version="6"/>
+</file>
+
+<file path=customXml/itemProps1.xml><?xml version="1.0" encoding="utf-8"?>
+<ds:datastoreItem xmlns:ds="http://schemas.openxmlformats.org/officeDocument/2006/customXml" ds:itemID="{55AF091B-3C7A-41E3-B477-F2FDAA23CFDA}">
+  <ds:schemaRefs>
+    <ds:schemaRef ds:uri="http://schemas.microsoft.com/office/2006/coverPageProps"/>
+  </ds:schemaRefs>
+</ds:datastoreItem>
+</file>
+
+<file path=customXml/itemProps2.xml><?xml version="1.0" encoding="utf-8"?>
+<ds:datastoreItem xmlns:ds="http://schemas.openxmlformats.org/officeDocument/2006/customXml" ds:itemID="{3536797D-1602-45A5-B9CF-4297EBD83F81}">
+  <ds:schemaRefs>
+    <ds:schemaRef ds:uri="http://schemas.openxmlformats.org/officeDocument/2006/bibliography"/>
+  </ds:schemaRefs>
+</ds:datastoreItem>
 </file>
</xml_diff>

<commit_message>
Cập nhật thiết bị input
</commit_message>
<xml_diff>
--- a/20127172_20127456_20127625.docx
+++ b/20127172_20127456_20127625.docx
@@ -5,8 +5,11 @@
     <w:sdt>
       <w:sdtPr>
         <w:rPr>
-          <w:rFonts w:asciiTheme="majorHAnsi" w:hAnsiTheme="majorHAnsi" w:cstheme="majorHAnsi"/>
+          <w:rFonts w:asciiTheme="majorHAnsi" w:eastAsiaTheme="minorHAnsi" w:hAnsiTheme="majorHAnsi" w:cstheme="majorHAnsi"/>
           <w:color w:val="4472C4" w:themeColor="accent1"/>
+          <w:sz w:val="28"/>
+          <w:szCs w:val="28"/>
+          <w:lang w:val="vi-VN"/>
         </w:rPr>
         <w:id w:val="-1169949123"/>
         <w:docPartObj>
@@ -16,10 +19,7 @@
       </w:sdtPr>
       <w:sdtEndPr>
         <w:rPr>
-          <w:rFonts w:eastAsiaTheme="minorHAnsi"/>
           <w:color w:val="auto"/>
-          <w:sz w:val="28"/>
-          <w:szCs w:val="28"/>
         </w:rPr>
       </w:sdtEndPr>
       <w:sdtContent>
@@ -596,6 +596,13 @@
     </w:sdt>
     <w:sdt>
       <w:sdtPr>
+        <w:rPr>
+          <w:rFonts w:ascii="Times New Roman" w:eastAsiaTheme="minorHAnsi" w:hAnsi="Times New Roman" w:cstheme="majorHAnsi"/>
+          <w:color w:val="auto"/>
+          <w:sz w:val="28"/>
+          <w:szCs w:val="28"/>
+          <w:lang w:val="vi-VN"/>
+        </w:rPr>
         <w:id w:val="1252084328"/>
         <w:docPartObj>
           <w:docPartGallery w:val="Table of Contents"/>
@@ -604,14 +611,9 @@
       </w:sdtPr>
       <w:sdtEndPr>
         <w:rPr>
-          <w:rFonts w:ascii="Times New Roman" w:eastAsiaTheme="minorHAnsi" w:hAnsi="Times New Roman" w:cstheme="majorHAnsi"/>
           <w:b/>
           <w:bCs/>
           <w:noProof/>
-          <w:color w:val="auto"/>
-          <w:sz w:val="28"/>
-          <w:szCs w:val="28"/>
-          <w:lang w:val="vi-VN"/>
         </w:rPr>
       </w:sdtEndPr>
       <w:sdtContent>
@@ -1747,7 +1749,7 @@
           <w:rFonts w:asciiTheme="majorHAnsi" w:hAnsiTheme="majorHAnsi"/>
           <w:lang w:val="en-US"/>
         </w:rPr>
-        <w:t>Slider</w:t>
+        <w:t>Cảm biến nhiệt độ</w:t>
       </w:r>
     </w:p>
     <w:p>
@@ -2217,6 +2219,9 @@
         </w:tabs>
       </w:pPr>
       <w:r>
+        <w:rPr>
+          <w:noProof/>
+        </w:rPr>
         <w:drawing>
           <wp:inline distT="0" distB="0" distL="0" distR="0" wp14:anchorId="599ED90E" wp14:editId="3E3B2018">
             <wp:extent cx="6230844" cy="2805001"/>
@@ -2290,7 +2295,7 @@
         <v:path o:extrusionok="f" gradientshapeok="t" o:connecttype="rect"/>
         <o:lock v:ext="edit" aspectratio="t"/>
       </v:shapetype>
-      <v:shape id="_x0000_i1199" type="#_x0000_t75" style="width:11.45pt;height:11.45pt" o:bullet="t">
+      <v:shape id="_x0000_i1044" type="#_x0000_t75" style="width:11.3pt;height:11.3pt" o:bullet="t">
         <v:imagedata r:id="rId1" o:title="mso2BF6"/>
       </v:shape>
     </w:pict>
@@ -3436,6 +3441,8 @@
   <w:rsids>
     <w:rsidRoot w:val="004D4673"/>
     <w:rsid w:val="004D4673"/>
+    <w:rsid w:val="00596927"/>
+    <w:rsid w:val="009327FC"/>
     <w:rsid w:val="00B25225"/>
   </w:rsids>
   <m:mathPr>

</xml_diff>

<commit_message>
Cập nhật file docx thuyết trình
</commit_message>
<xml_diff>
--- a/20127172_20127456_20127625.docx
+++ b/20127172_20127456_20127625.docx
@@ -667,7 +667,7 @@
           <w:r>
             <w:fldChar w:fldCharType="separate"/>
           </w:r>
-          <w:hyperlink w:anchor="_Toc120695485" w:history="1">
+          <w:hyperlink w:anchor="_Toc120808060" w:history="1">
             <w:r>
               <w:rPr>
                 <w:rStyle w:val="Hyperlink"/>
@@ -692,7 +692,7 @@
                 <w:noProof/>
                 <w:lang w:val="en-US"/>
               </w:rPr>
-              <w:t>Tổng quát ý tưởng sản phẩm</w:t>
+              <w:t>Thông tin nhóm</w:t>
             </w:r>
             <w:r>
               <w:rPr>
@@ -713,7 +713,7 @@
                 <w:noProof/>
                 <w:webHidden/>
               </w:rPr>
-              <w:instrText xml:space="preserve"> PAGEREF _Toc120695485 \h </w:instrText>
+              <w:instrText xml:space="preserve"> PAGEREF _Toc120808060 \h </w:instrText>
             </w:r>
             <w:r>
               <w:rPr>
@@ -759,7 +759,7 @@
               <w:lang w:eastAsia="vi-VN"/>
             </w:rPr>
           </w:pPr>
-          <w:hyperlink w:anchor="_Toc120695486" w:history="1">
+          <w:hyperlink w:anchor="_Toc120808061" w:history="1">
             <w:r>
               <w:rPr>
                 <w:rStyle w:val="Hyperlink"/>
@@ -784,7 +784,7 @@
                 <w:noProof/>
                 <w:lang w:val="en-US"/>
               </w:rPr>
-              <w:t>Các thiết bị input</w:t>
+              <w:t>Tổng quát ý tưởng sản phẩm</w:t>
             </w:r>
             <w:r>
               <w:rPr>
@@ -805,7 +805,7 @@
                 <w:noProof/>
                 <w:webHidden/>
               </w:rPr>
-              <w:instrText xml:space="preserve"> PAGEREF _Toc120695486 \h </w:instrText>
+              <w:instrText xml:space="preserve"> PAGEREF _Toc120808061 \h </w:instrText>
             </w:r>
             <w:r>
               <w:rPr>
@@ -851,7 +851,7 @@
               <w:lang w:eastAsia="vi-VN"/>
             </w:rPr>
           </w:pPr>
-          <w:hyperlink w:anchor="_Toc120695487" w:history="1">
+          <w:hyperlink w:anchor="_Toc120808062" w:history="1">
             <w:r>
               <w:rPr>
                 <w:rStyle w:val="Hyperlink"/>
@@ -876,7 +876,7 @@
                 <w:noProof/>
                 <w:lang w:val="en-US"/>
               </w:rPr>
-              <w:t>Các thiết bị output</w:t>
+              <w:t>Các thiết bị input</w:t>
             </w:r>
             <w:r>
               <w:rPr>
@@ -897,7 +897,7 @@
                 <w:noProof/>
                 <w:webHidden/>
               </w:rPr>
-              <w:instrText xml:space="preserve"> PAGEREF _Toc120695487 \h </w:instrText>
+              <w:instrText xml:space="preserve"> PAGEREF _Toc120808062 \h </w:instrText>
             </w:r>
             <w:r>
               <w:rPr>
@@ -943,7 +943,7 @@
               <w:lang w:eastAsia="vi-VN"/>
             </w:rPr>
           </w:pPr>
-          <w:hyperlink w:anchor="_Toc120695488" w:history="1">
+          <w:hyperlink w:anchor="_Toc120808063" w:history="1">
             <w:r>
               <w:rPr>
                 <w:rStyle w:val="Hyperlink"/>
@@ -968,7 +968,7 @@
                 <w:noProof/>
                 <w:lang w:val="en-US"/>
               </w:rPr>
-              <w:t>Ý tưởng này đã đáp ứng những tiêu chí nào trong quy định đồ án cuối kỳ</w:t>
+              <w:t>Các thiết bị output</w:t>
             </w:r>
             <w:r>
               <w:rPr>
@@ -989,7 +989,7 @@
                 <w:noProof/>
                 <w:webHidden/>
               </w:rPr>
-              <w:instrText xml:space="preserve"> PAGEREF _Toc120695488 \h </w:instrText>
+              <w:instrText xml:space="preserve"> PAGEREF _Toc120808063 \h </w:instrText>
             </w:r>
             <w:r>
               <w:rPr>
@@ -1009,7 +1009,7 @@
                 <w:noProof/>
                 <w:webHidden/>
               </w:rPr>
-              <w:t>2</w:t>
+              <w:t>3</w:t>
             </w:r>
             <w:r>
               <w:rPr>
@@ -1035,7 +1035,7 @@
               <w:lang w:eastAsia="vi-VN"/>
             </w:rPr>
           </w:pPr>
-          <w:hyperlink w:anchor="_Toc120695489" w:history="1">
+          <w:hyperlink w:anchor="_Toc120808064" w:history="1">
             <w:r>
               <w:rPr>
                 <w:rStyle w:val="Hyperlink"/>
@@ -1060,6 +1060,98 @@
                 <w:noProof/>
                 <w:lang w:val="en-US"/>
               </w:rPr>
+              <w:t>Ý tưởng này đã đáp ứng những tiêu chí nào trong quy định đồ án cuối kỳ</w:t>
+            </w:r>
+            <w:r>
+              <w:rPr>
+                <w:noProof/>
+                <w:webHidden/>
+              </w:rPr>
+              <w:tab/>
+            </w:r>
+            <w:r>
+              <w:rPr>
+                <w:noProof/>
+                <w:webHidden/>
+              </w:rPr>
+              <w:fldChar w:fldCharType="begin"/>
+            </w:r>
+            <w:r>
+              <w:rPr>
+                <w:noProof/>
+                <w:webHidden/>
+              </w:rPr>
+              <w:instrText xml:space="preserve"> PAGEREF _Toc120808064 \h </w:instrText>
+            </w:r>
+            <w:r>
+              <w:rPr>
+                <w:noProof/>
+                <w:webHidden/>
+              </w:rPr>
+            </w:r>
+            <w:r>
+              <w:rPr>
+                <w:noProof/>
+                <w:webHidden/>
+              </w:rPr>
+              <w:fldChar w:fldCharType="separate"/>
+            </w:r>
+            <w:r>
+              <w:rPr>
+                <w:noProof/>
+                <w:webHidden/>
+              </w:rPr>
+              <w:t>3</w:t>
+            </w:r>
+            <w:r>
+              <w:rPr>
+                <w:noProof/>
+                <w:webHidden/>
+              </w:rPr>
+              <w:fldChar w:fldCharType="end"/>
+            </w:r>
+          </w:hyperlink>
+        </w:p>
+        <w:p>
+          <w:pPr>
+            <w:pStyle w:val="TOC1"/>
+            <w:tabs>
+              <w:tab w:val="left" w:pos="440"/>
+              <w:tab w:val="right" w:leader="dot" w:pos="9061"/>
+            </w:tabs>
+            <w:rPr>
+              <w:rFonts w:asciiTheme="minorHAnsi" w:eastAsiaTheme="minorEastAsia" w:hAnsiTheme="minorHAnsi" w:cstheme="minorBidi"/>
+              <w:noProof/>
+              <w:sz w:val="22"/>
+              <w:szCs w:val="22"/>
+              <w:lang w:eastAsia="vi-VN"/>
+            </w:rPr>
+          </w:pPr>
+          <w:hyperlink w:anchor="_Toc120808065" w:history="1">
+            <w:r>
+              <w:rPr>
+                <w:rStyle w:val="Hyperlink"/>
+                <w:noProof/>
+                <w:lang w:val="en-US"/>
+              </w:rPr>
+              <w:t>6.</w:t>
+            </w:r>
+            <w:r>
+              <w:rPr>
+                <w:rFonts w:asciiTheme="minorHAnsi" w:eastAsiaTheme="minorEastAsia" w:hAnsiTheme="minorHAnsi" w:cstheme="minorBidi"/>
+                <w:noProof/>
+                <w:sz w:val="22"/>
+                <w:szCs w:val="22"/>
+                <w:lang w:eastAsia="vi-VN"/>
+              </w:rPr>
+              <w:tab/>
+            </w:r>
+            <w:r>
+              <w:rPr>
+                <w:rStyle w:val="Hyperlink"/>
+                <w:noProof/>
+                <w:lang w:val="en-US"/>
+              </w:rPr>
               <w:t>Phân chia công việc</w:t>
             </w:r>
             <w:r>
@@ -1081,7 +1173,7 @@
                 <w:noProof/>
                 <w:webHidden/>
               </w:rPr>
-              <w:instrText xml:space="preserve"> PAGEREF _Toc120695489 \h </w:instrText>
+              <w:instrText xml:space="preserve"> PAGEREF _Toc120808065 \h </w:instrText>
             </w:r>
             <w:r>
               <w:rPr>
@@ -1126,7 +1218,7 @@
               <w:lang w:eastAsia="vi-VN"/>
             </w:rPr>
           </w:pPr>
-          <w:hyperlink w:anchor="_Toc120695490" w:history="1">
+          <w:hyperlink w:anchor="_Toc120808066" w:history="1">
             <w:r>
               <w:rPr>
                 <w:rStyle w:val="Hyperlink"/>
@@ -1153,7 +1245,7 @@
                 <w:noProof/>
                 <w:webHidden/>
               </w:rPr>
-              <w:instrText xml:space="preserve"> PAGEREF _Toc120695490 \h </w:instrText>
+              <w:instrText xml:space="preserve"> PAGEREF _Toc120808066 \h </w:instrText>
             </w:r>
             <w:r>
               <w:rPr>
@@ -1198,7 +1290,7 @@
               <w:lang w:eastAsia="vi-VN"/>
             </w:rPr>
           </w:pPr>
-          <w:hyperlink w:anchor="_Toc120695491" w:history="1">
+          <w:hyperlink w:anchor="_Toc120808067" w:history="1">
             <w:r>
               <w:rPr>
                 <w:rStyle w:val="Hyperlink"/>
@@ -1225,7 +1317,7 @@
                 <w:noProof/>
                 <w:webHidden/>
               </w:rPr>
-              <w:instrText xml:space="preserve"> PAGEREF _Toc120695491 \h </w:instrText>
+              <w:instrText xml:space="preserve"> PAGEREF _Toc120808067 \h </w:instrText>
             </w:r>
             <w:r>
               <w:rPr>
@@ -1301,15 +1393,277 @@
           <w:lang w:val="en-US"/>
         </w:rPr>
       </w:pPr>
-      <w:bookmarkStart w:id="0" w:name="_Toc120695485"/>
+      <w:bookmarkStart w:id="0" w:name="_Toc120808060"/>
       <w:r>
         <w:rPr>
           <w:lang w:val="en-US"/>
         </w:rPr>
         <w:lastRenderedPageBreak/>
+        <w:t>Thông tin nhóm</w:t>
+      </w:r>
+      <w:bookmarkEnd w:id="0"/>
+    </w:p>
+    <w:p>
+      <w:pPr>
+        <w:pStyle w:val="ListParagraph"/>
+        <w:numPr>
+          <w:ilvl w:val="0"/>
+          <w:numId w:val="7"/>
+        </w:numPr>
+        <w:tabs>
+          <w:tab w:val="left" w:pos="1134"/>
+        </w:tabs>
+        <w:ind w:left="0" w:firstLine="851"/>
+        <w:rPr>
+          <w:lang w:val="en-US"/>
+        </w:rPr>
+      </w:pPr>
+      <w:r>
+        <w:rPr>
+          <w:lang w:val="en-US"/>
+        </w:rPr>
+        <w:t>Mã số nhóm: 15</w:t>
+      </w:r>
+    </w:p>
+    <w:p>
+      <w:pPr>
+        <w:pStyle w:val="ListParagraph"/>
+        <w:numPr>
+          <w:ilvl w:val="0"/>
+          <w:numId w:val="7"/>
+        </w:numPr>
+        <w:tabs>
+          <w:tab w:val="left" w:pos="1134"/>
+        </w:tabs>
+        <w:ind w:left="0" w:firstLine="851"/>
+        <w:rPr>
+          <w:lang w:val="en-US"/>
+        </w:rPr>
+      </w:pPr>
+      <w:r>
+        <w:rPr>
+          <w:lang w:val="en-US"/>
+        </w:rPr>
+        <w:t>Thành viên:</w:t>
+      </w:r>
+    </w:p>
+    <w:tbl>
+      <w:tblPr>
+        <w:tblStyle w:val="TableGrid"/>
+        <w:tblW w:w="0" w:type="auto"/>
+        <w:tblLook w:val="04A0" w:firstRow="1" w:lastRow="0" w:firstColumn="1" w:lastColumn="0" w:noHBand="0" w:noVBand="1"/>
+      </w:tblPr>
+      <w:tblGrid>
+        <w:gridCol w:w="4530"/>
+        <w:gridCol w:w="4531"/>
+      </w:tblGrid>
+      <w:tr>
+        <w:tc>
+          <w:tcPr>
+            <w:tcW w:w="4530" w:type="dxa"/>
+          </w:tcPr>
+          <w:p>
+            <w:pPr>
+              <w:jc w:val="center"/>
+              <w:rPr>
+                <w:b/>
+                <w:bCs/>
+                <w:i/>
+                <w:iCs/>
+                <w:lang w:val="en-US"/>
+              </w:rPr>
+            </w:pPr>
+            <w:r>
+              <w:rPr>
+                <w:b/>
+                <w:bCs/>
+                <w:i/>
+                <w:iCs/>
+                <w:lang w:val="en-US"/>
+              </w:rPr>
+              <w:t>Họ và tên</w:t>
+            </w:r>
+          </w:p>
+        </w:tc>
+        <w:tc>
+          <w:tcPr>
+            <w:tcW w:w="4531" w:type="dxa"/>
+          </w:tcPr>
+          <w:p>
+            <w:pPr>
+              <w:jc w:val="center"/>
+              <w:rPr>
+                <w:b/>
+                <w:bCs/>
+                <w:i/>
+                <w:iCs/>
+                <w:lang w:val="en-US"/>
+              </w:rPr>
+            </w:pPr>
+            <w:r>
+              <w:rPr>
+                <w:b/>
+                <w:bCs/>
+                <w:i/>
+                <w:iCs/>
+                <w:lang w:val="en-US"/>
+              </w:rPr>
+              <w:t>MSSV</w:t>
+            </w:r>
+          </w:p>
+        </w:tc>
+      </w:tr>
+      <w:tr>
+        <w:tc>
+          <w:tcPr>
+            <w:tcW w:w="4530" w:type="dxa"/>
+          </w:tcPr>
+          <w:p>
+            <w:pPr>
+              <w:jc w:val="center"/>
+              <w:rPr>
+                <w:lang w:val="en-US"/>
+              </w:rPr>
+            </w:pPr>
+            <w:r>
+              <w:rPr>
+                <w:lang w:val="en-US"/>
+              </w:rPr>
+              <w:t>Nguyễn Trương Hoàng Thái</w:t>
+            </w:r>
+          </w:p>
+        </w:tc>
+        <w:tc>
+          <w:tcPr>
+            <w:tcW w:w="4531" w:type="dxa"/>
+          </w:tcPr>
+          <w:p>
+            <w:pPr>
+              <w:jc w:val="center"/>
+              <w:rPr>
+                <w:lang w:val="en-US"/>
+              </w:rPr>
+            </w:pPr>
+            <w:r>
+              <w:rPr>
+                <w:lang w:val="en-US"/>
+              </w:rPr>
+              <w:t>20127625</w:t>
+            </w:r>
+          </w:p>
+        </w:tc>
+      </w:tr>
+      <w:tr>
+        <w:tc>
+          <w:tcPr>
+            <w:tcW w:w="4530" w:type="dxa"/>
+          </w:tcPr>
+          <w:p>
+            <w:pPr>
+              <w:jc w:val="center"/>
+              <w:rPr>
+                <w:lang w:val="en-US"/>
+              </w:rPr>
+            </w:pPr>
+            <w:r>
+              <w:rPr>
+                <w:lang w:val="en-US"/>
+              </w:rPr>
+              <w:t>Trương Quốc Huân</w:t>
+            </w:r>
+          </w:p>
+        </w:tc>
+        <w:tc>
+          <w:tcPr>
+            <w:tcW w:w="4531" w:type="dxa"/>
+          </w:tcPr>
+          <w:p>
+            <w:pPr>
+              <w:jc w:val="center"/>
+              <w:rPr>
+                <w:lang w:val="en-US"/>
+              </w:rPr>
+            </w:pPr>
+            <w:r>
+              <w:rPr>
+                <w:lang w:val="en-US"/>
+              </w:rPr>
+              <w:t>20127172</w:t>
+            </w:r>
+          </w:p>
+        </w:tc>
+      </w:tr>
+      <w:tr>
+        <w:tc>
+          <w:tcPr>
+            <w:tcW w:w="4530" w:type="dxa"/>
+          </w:tcPr>
+          <w:p>
+            <w:pPr>
+              <w:jc w:val="center"/>
+              <w:rPr>
+                <w:lang w:val="en-US"/>
+              </w:rPr>
+            </w:pPr>
+            <w:r>
+              <w:rPr>
+                <w:lang w:val="en-US"/>
+              </w:rPr>
+              <w:t>Nguyễn Mạnh Cường</w:t>
+            </w:r>
+          </w:p>
+        </w:tc>
+        <w:tc>
+          <w:tcPr>
+            <w:tcW w:w="4531" w:type="dxa"/>
+          </w:tcPr>
+          <w:p>
+            <w:pPr>
+              <w:jc w:val="center"/>
+              <w:rPr>
+                <w:lang w:val="en-US"/>
+              </w:rPr>
+            </w:pPr>
+            <w:r>
+              <w:rPr>
+                <w:lang w:val="en-US"/>
+              </w:rPr>
+              <w:t>20127456</w:t>
+            </w:r>
+          </w:p>
+        </w:tc>
+      </w:tr>
+    </w:tbl>
+    <w:p>
+      <w:pPr>
+        <w:rPr>
+          <w:lang w:val="en-US"/>
+        </w:rPr>
+      </w:pPr>
+    </w:p>
+    <w:p>
+      <w:pPr>
+        <w:pStyle w:val="Heading1"/>
+        <w:numPr>
+          <w:ilvl w:val="0"/>
+          <w:numId w:val="2"/>
+        </w:numPr>
+        <w:tabs>
+          <w:tab w:val="left" w:pos="851"/>
+        </w:tabs>
+        <w:ind w:left="0" w:firstLine="567"/>
+        <w:rPr>
+          <w:lang w:val="en-US"/>
+        </w:rPr>
+      </w:pPr>
+      <w:bookmarkStart w:id="1" w:name="_Toc120808061"/>
+      <w:r>
+        <w:rPr>
+          <w:lang w:val="en-US"/>
+        </w:rPr>
         <w:t>Tổng quát ý tưởng sản phẩm</w:t>
       </w:r>
-      <w:bookmarkEnd w:id="0"/>
+      <w:bookmarkEnd w:id="1"/>
     </w:p>
     <w:p>
       <w:pPr>
@@ -1414,7 +1768,14 @@
           <w:rFonts w:asciiTheme="majorHAnsi" w:hAnsiTheme="majorHAnsi"/>
           <w:lang w:val="en-US"/>
         </w:rPr>
-        <w:t>Cách thức hoạt động:</w:t>
+        <w:t>Chức năng dự kiến của sản phẩm</w:t>
+      </w:r>
+      <w:r>
+        <w:rPr>
+          <w:rFonts w:asciiTheme="majorHAnsi" w:hAnsiTheme="majorHAnsi"/>
+          <w:lang w:val="en-US"/>
+        </w:rPr>
+        <w:t>:</w:t>
       </w:r>
     </w:p>
     <w:p>
@@ -1687,7 +2048,7 @@
           <w:lang w:val="en-US"/>
         </w:rPr>
       </w:pPr>
-      <w:bookmarkStart w:id="1" w:name="_Toc120695486"/>
+      <w:bookmarkStart w:id="2" w:name="_Toc120808062"/>
       <w:r>
         <w:rPr>
           <w:rFonts w:cstheme="majorHAnsi"/>
@@ -1695,62 +2056,238 @@
         </w:rPr>
         <w:t>Các thiết bị input</w:t>
       </w:r>
-      <w:bookmarkEnd w:id="1"/>
+      <w:bookmarkEnd w:id="2"/>
     </w:p>
+    <w:tbl>
+      <w:tblPr>
+        <w:tblStyle w:val="TableGrid"/>
+        <w:tblW w:w="0" w:type="auto"/>
+        <w:tblLook w:val="04A0" w:firstRow="1" w:lastRow="0" w:firstColumn="1" w:lastColumn="0" w:noHBand="0" w:noVBand="1"/>
+      </w:tblPr>
+      <w:tblGrid>
+        <w:gridCol w:w="2344"/>
+        <w:gridCol w:w="2100"/>
+        <w:gridCol w:w="2314"/>
+        <w:gridCol w:w="2303"/>
+      </w:tblGrid>
+      <w:tr>
+        <w:tc>
+          <w:tcPr>
+            <w:tcW w:w="2344" w:type="dxa"/>
+          </w:tcPr>
+          <w:p>
+            <w:pPr>
+              <w:jc w:val="center"/>
+              <w:rPr>
+                <w:lang w:val="en-US"/>
+              </w:rPr>
+            </w:pPr>
+            <w:r>
+              <w:rPr>
+                <w:lang w:val="en-US"/>
+              </w:rPr>
+              <w:t>Tên thiết bị</w:t>
+            </w:r>
+          </w:p>
+        </w:tc>
+        <w:tc>
+          <w:tcPr>
+            <w:tcW w:w="2100" w:type="dxa"/>
+          </w:tcPr>
+          <w:p>
+            <w:pPr>
+              <w:jc w:val="center"/>
+              <w:rPr>
+                <w:lang w:val="en-US"/>
+              </w:rPr>
+            </w:pPr>
+            <w:r>
+              <w:rPr>
+                <w:lang w:val="en-US"/>
+              </w:rPr>
+              <w:t>Hình ảnh</w:t>
+            </w:r>
+          </w:p>
+        </w:tc>
+        <w:tc>
+          <w:tcPr>
+            <w:tcW w:w="2314" w:type="dxa"/>
+          </w:tcPr>
+          <w:p>
+            <w:pPr>
+              <w:jc w:val="center"/>
+              <w:rPr>
+                <w:lang w:val="en-US"/>
+              </w:rPr>
+            </w:pPr>
+            <w:r>
+              <w:rPr>
+                <w:lang w:val="en-US"/>
+              </w:rPr>
+              <w:t>Số lượng</w:t>
+            </w:r>
+          </w:p>
+        </w:tc>
+        <w:tc>
+          <w:tcPr>
+            <w:tcW w:w="2303" w:type="dxa"/>
+          </w:tcPr>
+          <w:p>
+            <w:pPr>
+              <w:jc w:val="center"/>
+              <w:rPr>
+                <w:lang w:val="en-US"/>
+              </w:rPr>
+            </w:pPr>
+            <w:r>
+              <w:rPr>
+                <w:lang w:val="en-US"/>
+              </w:rPr>
+              <w:t>Giá thành</w:t>
+            </w:r>
+          </w:p>
+        </w:tc>
+      </w:tr>
+      <w:tr>
+        <w:tc>
+          <w:tcPr>
+            <w:tcW w:w="2344" w:type="dxa"/>
+          </w:tcPr>
+          <w:p>
+            <w:pPr>
+              <w:jc w:val="center"/>
+              <w:rPr>
+                <w:lang w:val="en-US"/>
+              </w:rPr>
+            </w:pPr>
+            <w:r>
+              <w:rPr>
+                <w:rFonts w:asciiTheme="majorHAnsi" w:hAnsiTheme="majorHAnsi"/>
+                <w:lang w:val="en-US"/>
+              </w:rPr>
+              <w:t>Quang trở</w:t>
+            </w:r>
+          </w:p>
+        </w:tc>
+        <w:tc>
+          <w:tcPr>
+            <w:tcW w:w="2100" w:type="dxa"/>
+          </w:tcPr>
+          <w:p>
+            <w:pPr>
+              <w:jc w:val="center"/>
+              <w:rPr>
+                <w:lang w:val="en-US"/>
+              </w:rPr>
+            </w:pPr>
+          </w:p>
+        </w:tc>
+        <w:tc>
+          <w:tcPr>
+            <w:tcW w:w="2314" w:type="dxa"/>
+          </w:tcPr>
+          <w:p>
+            <w:pPr>
+              <w:jc w:val="center"/>
+              <w:rPr>
+                <w:lang w:val="en-US"/>
+              </w:rPr>
+            </w:pPr>
+            <w:r>
+              <w:rPr>
+                <w:lang w:val="en-US"/>
+              </w:rPr>
+              <w:t>1</w:t>
+            </w:r>
+          </w:p>
+        </w:tc>
+        <w:tc>
+          <w:tcPr>
+            <w:tcW w:w="2303" w:type="dxa"/>
+          </w:tcPr>
+          <w:p>
+            <w:pPr>
+              <w:jc w:val="center"/>
+              <w:rPr>
+                <w:lang w:val="en-US"/>
+              </w:rPr>
+            </w:pPr>
+          </w:p>
+        </w:tc>
+      </w:tr>
+      <w:tr>
+        <w:tc>
+          <w:tcPr>
+            <w:tcW w:w="2344" w:type="dxa"/>
+          </w:tcPr>
+          <w:p>
+            <w:pPr>
+              <w:jc w:val="center"/>
+              <w:rPr>
+                <w:lang w:val="en-US"/>
+              </w:rPr>
+            </w:pPr>
+            <w:r>
+              <w:rPr>
+                <w:lang w:val="en-US"/>
+              </w:rPr>
+              <w:t>Cảm biến nhiệt độ</w:t>
+            </w:r>
+          </w:p>
+        </w:tc>
+        <w:tc>
+          <w:tcPr>
+            <w:tcW w:w="2100" w:type="dxa"/>
+          </w:tcPr>
+          <w:p>
+            <w:pPr>
+              <w:jc w:val="center"/>
+              <w:rPr>
+                <w:lang w:val="en-US"/>
+              </w:rPr>
+            </w:pPr>
+          </w:p>
+        </w:tc>
+        <w:tc>
+          <w:tcPr>
+            <w:tcW w:w="2314" w:type="dxa"/>
+          </w:tcPr>
+          <w:p>
+            <w:pPr>
+              <w:jc w:val="center"/>
+              <w:rPr>
+                <w:lang w:val="en-US"/>
+              </w:rPr>
+            </w:pPr>
+            <w:r>
+              <w:rPr>
+                <w:lang w:val="en-US"/>
+              </w:rPr>
+              <w:t>1</w:t>
+            </w:r>
+          </w:p>
+        </w:tc>
+        <w:tc>
+          <w:tcPr>
+            <w:tcW w:w="2303" w:type="dxa"/>
+          </w:tcPr>
+          <w:p>
+            <w:pPr>
+              <w:jc w:val="center"/>
+              <w:rPr>
+                <w:lang w:val="en-US"/>
+              </w:rPr>
+            </w:pPr>
+          </w:p>
+        </w:tc>
+      </w:tr>
+    </w:tbl>
     <w:p>
       <w:pPr>
-        <w:pStyle w:val="ListParagraph"/>
-        <w:numPr>
-          <w:ilvl w:val="1"/>
-          <w:numId w:val="1"/>
-        </w:numPr>
-        <w:tabs>
-          <w:tab w:val="left" w:pos="1134"/>
-        </w:tabs>
-        <w:ind w:left="0" w:firstLine="851"/>
-        <w:rPr>
-          <w:rFonts w:asciiTheme="majorHAnsi" w:hAnsiTheme="majorHAnsi"/>
+        <w:rPr>
           <w:lang w:val="en-US"/>
         </w:rPr>
       </w:pPr>
-      <w:r>
-        <w:rPr>
-          <w:rFonts w:asciiTheme="majorHAnsi" w:hAnsiTheme="majorHAnsi"/>
-          <w:lang w:val="en-US"/>
-        </w:rPr>
-        <w:t>Quang trở</w:t>
-      </w:r>
-      <w:r>
-        <w:rPr>
-          <w:rFonts w:asciiTheme="majorHAnsi" w:hAnsiTheme="majorHAnsi"/>
-          <w:lang w:val="en-US"/>
-        </w:rPr>
-        <w:t xml:space="preserve"> (10.000₫/ cái)</w:t>
-      </w:r>
-    </w:p>
-    <w:p>
-      <w:pPr>
-        <w:pStyle w:val="ListParagraph"/>
-        <w:numPr>
-          <w:ilvl w:val="1"/>
-          <w:numId w:val="1"/>
-        </w:numPr>
-        <w:tabs>
-          <w:tab w:val="left" w:pos="1134"/>
-        </w:tabs>
-        <w:ind w:left="0" w:firstLine="851"/>
-        <w:rPr>
-          <w:rFonts w:asciiTheme="majorHAnsi" w:hAnsiTheme="majorHAnsi"/>
-          <w:lang w:val="en-US"/>
-        </w:rPr>
-      </w:pPr>
-      <w:r>
-        <w:rPr>
-          <w:rFonts w:asciiTheme="majorHAnsi" w:hAnsiTheme="majorHAnsi"/>
-          <w:lang w:val="en-US"/>
-        </w:rPr>
-        <w:t>Cảm biến nhiệt độ</w:t>
-      </w:r>
     </w:p>
     <w:p>
       <w:pPr>
@@ -1768,7 +2305,7 @@
           <w:lang w:val="en-US"/>
         </w:rPr>
       </w:pPr>
-      <w:bookmarkStart w:id="2" w:name="_Toc120695487"/>
+      <w:bookmarkStart w:id="3" w:name="_Toc120808063"/>
       <w:r>
         <w:rPr>
           <w:rFonts w:cstheme="majorHAnsi"/>
@@ -1776,45 +2313,171 @@
         </w:rPr>
         <w:t>Các thiết bị output</w:t>
       </w:r>
-      <w:bookmarkEnd w:id="2"/>
+      <w:bookmarkEnd w:id="3"/>
     </w:p>
+    <w:tbl>
+      <w:tblPr>
+        <w:tblStyle w:val="TableGrid"/>
+        <w:tblW w:w="0" w:type="auto"/>
+        <w:tblLook w:val="04A0" w:firstRow="1" w:lastRow="0" w:firstColumn="1" w:lastColumn="0" w:noHBand="0" w:noVBand="1"/>
+      </w:tblPr>
+      <w:tblGrid>
+        <w:gridCol w:w="2282"/>
+        <w:gridCol w:w="2124"/>
+        <w:gridCol w:w="2333"/>
+        <w:gridCol w:w="2322"/>
+      </w:tblGrid>
+      <w:tr>
+        <w:tc>
+          <w:tcPr>
+            <w:tcW w:w="2282" w:type="dxa"/>
+          </w:tcPr>
+          <w:p>
+            <w:pPr>
+              <w:jc w:val="center"/>
+              <w:rPr>
+                <w:lang w:val="en-US"/>
+              </w:rPr>
+            </w:pPr>
+            <w:r>
+              <w:rPr>
+                <w:lang w:val="en-US"/>
+              </w:rPr>
+              <w:t>Tên thiết bị</w:t>
+            </w:r>
+          </w:p>
+        </w:tc>
+        <w:tc>
+          <w:tcPr>
+            <w:tcW w:w="2124" w:type="dxa"/>
+          </w:tcPr>
+          <w:p>
+            <w:pPr>
+              <w:jc w:val="center"/>
+              <w:rPr>
+                <w:lang w:val="en-US"/>
+              </w:rPr>
+            </w:pPr>
+            <w:r>
+              <w:rPr>
+                <w:lang w:val="en-US"/>
+              </w:rPr>
+              <w:t>Hình ảnh</w:t>
+            </w:r>
+          </w:p>
+        </w:tc>
+        <w:tc>
+          <w:tcPr>
+            <w:tcW w:w="2333" w:type="dxa"/>
+          </w:tcPr>
+          <w:p>
+            <w:pPr>
+              <w:jc w:val="center"/>
+              <w:rPr>
+                <w:lang w:val="en-US"/>
+              </w:rPr>
+            </w:pPr>
+            <w:r>
+              <w:rPr>
+                <w:lang w:val="en-US"/>
+              </w:rPr>
+              <w:t>Số lượng</w:t>
+            </w:r>
+          </w:p>
+        </w:tc>
+        <w:tc>
+          <w:tcPr>
+            <w:tcW w:w="2322" w:type="dxa"/>
+          </w:tcPr>
+          <w:p>
+            <w:pPr>
+              <w:jc w:val="center"/>
+              <w:rPr>
+                <w:lang w:val="en-US"/>
+              </w:rPr>
+            </w:pPr>
+            <w:r>
+              <w:rPr>
+                <w:lang w:val="en-US"/>
+              </w:rPr>
+              <w:t>Giá thành</w:t>
+            </w:r>
+          </w:p>
+        </w:tc>
+      </w:tr>
+      <w:tr>
+        <w:tc>
+          <w:tcPr>
+            <w:tcW w:w="2282" w:type="dxa"/>
+          </w:tcPr>
+          <w:p>
+            <w:pPr>
+              <w:jc w:val="center"/>
+              <w:rPr>
+                <w:lang w:val="en-US"/>
+              </w:rPr>
+            </w:pPr>
+            <w:r>
+              <w:rPr>
+                <w:lang w:val="en-US"/>
+              </w:rPr>
+              <w:t>Đèn led</w:t>
+            </w:r>
+          </w:p>
+        </w:tc>
+        <w:tc>
+          <w:tcPr>
+            <w:tcW w:w="2124" w:type="dxa"/>
+          </w:tcPr>
+          <w:p>
+            <w:pPr>
+              <w:jc w:val="center"/>
+              <w:rPr>
+                <w:lang w:val="en-US"/>
+              </w:rPr>
+            </w:pPr>
+          </w:p>
+        </w:tc>
+        <w:tc>
+          <w:tcPr>
+            <w:tcW w:w="2333" w:type="dxa"/>
+          </w:tcPr>
+          <w:p>
+            <w:pPr>
+              <w:jc w:val="center"/>
+              <w:rPr>
+                <w:lang w:val="en-US"/>
+              </w:rPr>
+            </w:pPr>
+            <w:r>
+              <w:rPr>
+                <w:lang w:val="en-US"/>
+              </w:rPr>
+              <w:t>4</w:t>
+            </w:r>
+          </w:p>
+        </w:tc>
+        <w:tc>
+          <w:tcPr>
+            <w:tcW w:w="2322" w:type="dxa"/>
+          </w:tcPr>
+          <w:p>
+            <w:pPr>
+              <w:jc w:val="center"/>
+              <w:rPr>
+                <w:lang w:val="en-US"/>
+              </w:rPr>
+            </w:pPr>
+          </w:p>
+        </w:tc>
+      </w:tr>
+    </w:tbl>
     <w:p>
       <w:pPr>
-        <w:pStyle w:val="ListParagraph"/>
-        <w:numPr>
-          <w:ilvl w:val="1"/>
-          <w:numId w:val="1"/>
-        </w:numPr>
-        <w:tabs>
-          <w:tab w:val="left" w:pos="1134"/>
-        </w:tabs>
-        <w:ind w:left="0" w:firstLine="851"/>
-        <w:rPr>
-          <w:rFonts w:asciiTheme="majorHAnsi" w:hAnsiTheme="majorHAnsi"/>
+        <w:rPr>
           <w:lang w:val="en-US"/>
         </w:rPr>
       </w:pPr>
-      <w:r>
-        <w:rPr>
-          <w:rFonts w:asciiTheme="majorHAnsi" w:hAnsiTheme="majorHAnsi"/>
-          <w:lang w:val="en-US"/>
-        </w:rPr>
-        <w:t>Bóng đèn</w:t>
-      </w:r>
-      <w:r>
-        <w:rPr>
-          <w:rFonts w:asciiTheme="majorHAnsi" w:hAnsiTheme="majorHAnsi"/>
-          <w:lang w:val="en-US"/>
-        </w:rPr>
-        <w:t xml:space="preserve"> (4 bóng đèn)</w:t>
-      </w:r>
-      <w:r>
-        <w:rPr>
-          <w:rFonts w:asciiTheme="majorHAnsi" w:hAnsiTheme="majorHAnsi"/>
-          <w:lang w:val="en-US"/>
-        </w:rPr>
-        <w:t xml:space="preserve"> (54.000₫/cái) (216.000₫)</w:t>
-      </w:r>
     </w:p>
     <w:p>
       <w:pPr>
@@ -1832,7 +2495,7 @@
           <w:lang w:val="en-US"/>
         </w:rPr>
       </w:pPr>
-      <w:bookmarkStart w:id="3" w:name="_Toc120695488"/>
+      <w:bookmarkStart w:id="4" w:name="_Toc120808064"/>
       <w:r>
         <w:rPr>
           <w:rFonts w:cstheme="majorHAnsi"/>
@@ -1854,14 +2517,19 @@
         </w:rPr>
         <w:t>uy định đồ án cuối kỳ</w:t>
       </w:r>
-      <w:bookmarkEnd w:id="3"/>
+      <w:bookmarkEnd w:id="4"/>
     </w:p>
     <w:p>
       <w:pPr>
+        <w:pStyle w:val="ListParagraph"/>
+        <w:numPr>
+          <w:ilvl w:val="0"/>
+          <w:numId w:val="7"/>
+        </w:numPr>
         <w:tabs>
           <w:tab w:val="left" w:pos="1134"/>
         </w:tabs>
-        <w:ind w:firstLine="851"/>
+        <w:ind w:left="0" w:firstLine="851"/>
         <w:rPr>
           <w:rFonts w:asciiTheme="majorHAnsi" w:hAnsiTheme="majorHAnsi"/>
           <w:lang w:val="en-US"/>
@@ -1900,7 +2568,21 @@
           <w:rFonts w:asciiTheme="majorHAnsi" w:hAnsiTheme="majorHAnsi"/>
           <w:lang w:val="en-US"/>
         </w:rPr>
-        <w:t xml:space="preserve"> node red để xây dựng app quản lý.</w:t>
+        <w:t xml:space="preserve"> node red để xây dựng app quản lý</w:t>
+      </w:r>
+      <w:r>
+        <w:rPr>
+          <w:rFonts w:asciiTheme="majorHAnsi" w:hAnsiTheme="majorHAnsi"/>
+          <w:lang w:val="en-US"/>
+        </w:rPr>
+        <w:t xml:space="preserve"> và MQTT để truyền dữ liệu thông qua internet</w:t>
+      </w:r>
+      <w:r>
+        <w:rPr>
+          <w:rFonts w:asciiTheme="majorHAnsi" w:hAnsiTheme="majorHAnsi"/>
+          <w:lang w:val="en-US"/>
+        </w:rPr>
+        <w:t>.</w:t>
       </w:r>
     </w:p>
     <w:p>
@@ -1918,15 +2600,14 @@
           <w:lang w:val="en-US"/>
         </w:rPr>
       </w:pPr>
-      <w:bookmarkStart w:id="4" w:name="_Toc120695489"/>
+      <w:bookmarkStart w:id="5" w:name="_Toc120808065"/>
       <w:r>
         <w:rPr>
           <w:lang w:val="en-US"/>
         </w:rPr>
-        <w:lastRenderedPageBreak/>
         <w:t>Phân chia công việc</w:t>
       </w:r>
-      <w:bookmarkEnd w:id="4"/>
+      <w:bookmarkEnd w:id="5"/>
     </w:p>
     <w:p>
       <w:pPr>
@@ -1936,11 +2617,11 @@
         </w:tabs>
         <w:ind w:firstLine="851"/>
       </w:pPr>
-      <w:bookmarkStart w:id="5" w:name="_Toc120695490"/>
+      <w:bookmarkStart w:id="6" w:name="_Toc120808066"/>
       <w:r>
         <w:t>Website</w:t>
       </w:r>
-      <w:bookmarkEnd w:id="5"/>
+      <w:bookmarkEnd w:id="6"/>
     </w:p>
     <w:p>
       <w:pPr>
@@ -2120,11 +2801,11 @@
         </w:tabs>
         <w:ind w:firstLine="851"/>
       </w:pPr>
-      <w:bookmarkStart w:id="6" w:name="_Toc120695491"/>
+      <w:bookmarkStart w:id="7" w:name="_Toc120808067"/>
       <w:r>
         <w:t>Wokwi</w:t>
       </w:r>
-      <w:bookmarkEnd w:id="6"/>
+      <w:bookmarkEnd w:id="7"/>
     </w:p>
     <w:p>
       <w:pPr>
@@ -2222,6 +2903,7 @@
         <w:rPr>
           <w:noProof/>
         </w:rPr>
+        <w:lastRenderedPageBreak/>
         <w:drawing>
           <wp:inline distT="0" distB="0" distL="0" distR="0" wp14:anchorId="599ED90E" wp14:editId="3E3B2018">
             <wp:extent cx="6230844" cy="2805001"/>
@@ -2295,7 +2977,7 @@
         <v:path o:extrusionok="f" gradientshapeok="t" o:connecttype="rect"/>
         <o:lock v:ext="edit" aspectratio="t"/>
       </v:shapetype>
-      <v:shape id="_x0000_i1044" type="#_x0000_t75" style="width:11.3pt;height:11.3pt" o:bullet="t">
+      <v:shape id="_x0000_i1324" type="#_x0000_t75" style="width:11.55pt;height:11.55pt" o:bullet="t">
         <v:imagedata r:id="rId1" o:title="mso2BF6"/>
       </v:shape>
     </w:pict>
@@ -2415,6 +3097,184 @@
     </w:lvl>
   </w:abstractNum>
   <w:abstractNum w:abstractNumId="1" w15:restartNumberingAfterBreak="0">
+    <w:nsid w:val="29FB4C5A"/>
+    <w:multiLevelType w:val="hybridMultilevel"/>
+    <w:tmpl w:val="95927678"/>
+    <w:lvl w:ilvl="0" w:tplc="07E42F1C">
+      <w:start w:val="1"/>
+      <w:numFmt w:val="lowerLetter"/>
+      <w:lvlText w:val="%1."/>
+      <w:lvlJc w:val="left"/>
+      <w:pPr>
+        <w:ind w:left="1211" w:hanging="360"/>
+      </w:pPr>
+      <w:rPr>
+        <w:rFonts w:hint="default"/>
+      </w:rPr>
+    </w:lvl>
+    <w:lvl w:ilvl="1" w:tplc="042A0019" w:tentative="1">
+      <w:start w:val="1"/>
+      <w:numFmt w:val="lowerLetter"/>
+      <w:lvlText w:val="%2."/>
+      <w:lvlJc w:val="left"/>
+      <w:pPr>
+        <w:ind w:left="1931" w:hanging="360"/>
+      </w:pPr>
+    </w:lvl>
+    <w:lvl w:ilvl="2" w:tplc="042A001B" w:tentative="1">
+      <w:start w:val="1"/>
+      <w:numFmt w:val="lowerRoman"/>
+      <w:lvlText w:val="%3."/>
+      <w:lvlJc w:val="right"/>
+      <w:pPr>
+        <w:ind w:left="2651" w:hanging="180"/>
+      </w:pPr>
+    </w:lvl>
+    <w:lvl w:ilvl="3" w:tplc="042A000F" w:tentative="1">
+      <w:start w:val="1"/>
+      <w:numFmt w:val="decimal"/>
+      <w:lvlText w:val="%4."/>
+      <w:lvlJc w:val="left"/>
+      <w:pPr>
+        <w:ind w:left="3371" w:hanging="360"/>
+      </w:pPr>
+    </w:lvl>
+    <w:lvl w:ilvl="4" w:tplc="042A0019" w:tentative="1">
+      <w:start w:val="1"/>
+      <w:numFmt w:val="lowerLetter"/>
+      <w:lvlText w:val="%5."/>
+      <w:lvlJc w:val="left"/>
+      <w:pPr>
+        <w:ind w:left="4091" w:hanging="360"/>
+      </w:pPr>
+    </w:lvl>
+    <w:lvl w:ilvl="5" w:tplc="042A001B" w:tentative="1">
+      <w:start w:val="1"/>
+      <w:numFmt w:val="lowerRoman"/>
+      <w:lvlText w:val="%6."/>
+      <w:lvlJc w:val="right"/>
+      <w:pPr>
+        <w:ind w:left="4811" w:hanging="180"/>
+      </w:pPr>
+    </w:lvl>
+    <w:lvl w:ilvl="6" w:tplc="042A000F" w:tentative="1">
+      <w:start w:val="1"/>
+      <w:numFmt w:val="decimal"/>
+      <w:lvlText w:val="%7."/>
+      <w:lvlJc w:val="left"/>
+      <w:pPr>
+        <w:ind w:left="5531" w:hanging="360"/>
+      </w:pPr>
+    </w:lvl>
+    <w:lvl w:ilvl="7" w:tplc="042A0019" w:tentative="1">
+      <w:start w:val="1"/>
+      <w:numFmt w:val="lowerLetter"/>
+      <w:lvlText w:val="%8."/>
+      <w:lvlJc w:val="left"/>
+      <w:pPr>
+        <w:ind w:left="6251" w:hanging="360"/>
+      </w:pPr>
+    </w:lvl>
+    <w:lvl w:ilvl="8" w:tplc="042A001B" w:tentative="1">
+      <w:start w:val="1"/>
+      <w:numFmt w:val="lowerRoman"/>
+      <w:lvlText w:val="%9."/>
+      <w:lvlJc w:val="right"/>
+      <w:pPr>
+        <w:ind w:left="6971" w:hanging="180"/>
+      </w:pPr>
+    </w:lvl>
+  </w:abstractNum>
+  <w:abstractNum w:abstractNumId="2" w15:restartNumberingAfterBreak="0">
+    <w:nsid w:val="4C482A1F"/>
+    <w:multiLevelType w:val="hybridMultilevel"/>
+    <w:tmpl w:val="70667804"/>
+    <w:lvl w:ilvl="0" w:tplc="CCCC48B4">
+      <w:start w:val="1"/>
+      <w:numFmt w:val="lowerLetter"/>
+      <w:lvlText w:val="%1."/>
+      <w:lvlJc w:val="left"/>
+      <w:pPr>
+        <w:ind w:left="1211" w:hanging="360"/>
+      </w:pPr>
+      <w:rPr>
+        <w:rFonts w:hint="default"/>
+      </w:rPr>
+    </w:lvl>
+    <w:lvl w:ilvl="1" w:tplc="042A0019" w:tentative="1">
+      <w:start w:val="1"/>
+      <w:numFmt w:val="lowerLetter"/>
+      <w:lvlText w:val="%2."/>
+      <w:lvlJc w:val="left"/>
+      <w:pPr>
+        <w:ind w:left="1931" w:hanging="360"/>
+      </w:pPr>
+    </w:lvl>
+    <w:lvl w:ilvl="2" w:tplc="042A001B" w:tentative="1">
+      <w:start w:val="1"/>
+      <w:numFmt w:val="lowerRoman"/>
+      <w:lvlText w:val="%3."/>
+      <w:lvlJc w:val="right"/>
+      <w:pPr>
+        <w:ind w:left="2651" w:hanging="180"/>
+      </w:pPr>
+    </w:lvl>
+    <w:lvl w:ilvl="3" w:tplc="042A000F" w:tentative="1">
+      <w:start w:val="1"/>
+      <w:numFmt w:val="decimal"/>
+      <w:lvlText w:val="%4."/>
+      <w:lvlJc w:val="left"/>
+      <w:pPr>
+        <w:ind w:left="3371" w:hanging="360"/>
+      </w:pPr>
+    </w:lvl>
+    <w:lvl w:ilvl="4" w:tplc="042A0019" w:tentative="1">
+      <w:start w:val="1"/>
+      <w:numFmt w:val="lowerLetter"/>
+      <w:lvlText w:val="%5."/>
+      <w:lvlJc w:val="left"/>
+      <w:pPr>
+        <w:ind w:left="4091" w:hanging="360"/>
+      </w:pPr>
+    </w:lvl>
+    <w:lvl w:ilvl="5" w:tplc="042A001B" w:tentative="1">
+      <w:start w:val="1"/>
+      <w:numFmt w:val="lowerRoman"/>
+      <w:lvlText w:val="%6."/>
+      <w:lvlJc w:val="right"/>
+      <w:pPr>
+        <w:ind w:left="4811" w:hanging="180"/>
+      </w:pPr>
+    </w:lvl>
+    <w:lvl w:ilvl="6" w:tplc="042A000F" w:tentative="1">
+      <w:start w:val="1"/>
+      <w:numFmt w:val="decimal"/>
+      <w:lvlText w:val="%7."/>
+      <w:lvlJc w:val="left"/>
+      <w:pPr>
+        <w:ind w:left="5531" w:hanging="360"/>
+      </w:pPr>
+    </w:lvl>
+    <w:lvl w:ilvl="7" w:tplc="042A0019" w:tentative="1">
+      <w:start w:val="1"/>
+      <w:numFmt w:val="lowerLetter"/>
+      <w:lvlText w:val="%8."/>
+      <w:lvlJc w:val="left"/>
+      <w:pPr>
+        <w:ind w:left="6251" w:hanging="360"/>
+      </w:pPr>
+    </w:lvl>
+    <w:lvl w:ilvl="8" w:tplc="042A001B" w:tentative="1">
+      <w:start w:val="1"/>
+      <w:numFmt w:val="lowerRoman"/>
+      <w:lvlText w:val="%9."/>
+      <w:lvlJc w:val="right"/>
+      <w:pPr>
+        <w:ind w:left="6971" w:hanging="180"/>
+      </w:pPr>
+    </w:lvl>
+  </w:abstractNum>
+  <w:abstractNum w:abstractNumId="3" w15:restartNumberingAfterBreak="0">
     <w:nsid w:val="5E175C43"/>
     <w:multiLevelType w:val="hybridMultilevel"/>
     <w:tmpl w:val="BAF0FE2C"/>
@@ -2527,7 +3387,7 @@
       </w:rPr>
     </w:lvl>
   </w:abstractNum>
-  <w:abstractNum w:abstractNumId="2" w15:restartNumberingAfterBreak="0">
+  <w:abstractNum w:abstractNumId="4" w15:restartNumberingAfterBreak="0">
     <w:nsid w:val="60AF5392"/>
     <w:multiLevelType w:val="hybridMultilevel"/>
     <w:tmpl w:val="8B88871C"/>
@@ -2613,7 +3473,7 @@
       </w:pPr>
     </w:lvl>
   </w:abstractNum>
-  <w:abstractNum w:abstractNumId="3" w15:restartNumberingAfterBreak="0">
+  <w:abstractNum w:abstractNumId="5" w15:restartNumberingAfterBreak="0">
     <w:nsid w:val="6CF66E41"/>
     <w:multiLevelType w:val="hybridMultilevel"/>
     <w:tmpl w:val="ED6CD2AC"/>
@@ -2699,17 +3559,139 @@
       </w:pPr>
     </w:lvl>
   </w:abstractNum>
+  <w:abstractNum w:abstractNumId="6" w15:restartNumberingAfterBreak="0">
+    <w:nsid w:val="760024CB"/>
+    <w:multiLevelType w:val="hybridMultilevel"/>
+    <w:tmpl w:val="427A93C4"/>
+    <w:lvl w:ilvl="0" w:tplc="982A2602">
+      <w:start w:val="1"/>
+      <w:numFmt w:val="bullet"/>
+      <w:lvlText w:val=""/>
+      <w:lvlJc w:val="left"/>
+      <w:pPr>
+        <w:ind w:left="720" w:hanging="360"/>
+      </w:pPr>
+      <w:rPr>
+        <w:rFonts w:ascii="Symbol" w:hAnsi="Symbol" w:hint="default"/>
+      </w:rPr>
+    </w:lvl>
+    <w:lvl w:ilvl="1" w:tplc="042A0003" w:tentative="1">
+      <w:start w:val="1"/>
+      <w:numFmt w:val="bullet"/>
+      <w:lvlText w:val="o"/>
+      <w:lvlJc w:val="left"/>
+      <w:pPr>
+        <w:ind w:left="1440" w:hanging="360"/>
+      </w:pPr>
+      <w:rPr>
+        <w:rFonts w:ascii="Courier New" w:hAnsi="Courier New" w:cs="Courier New" w:hint="default"/>
+      </w:rPr>
+    </w:lvl>
+    <w:lvl w:ilvl="2" w:tplc="042A0005" w:tentative="1">
+      <w:start w:val="1"/>
+      <w:numFmt w:val="bullet"/>
+      <w:lvlText w:val=""/>
+      <w:lvlJc w:val="left"/>
+      <w:pPr>
+        <w:ind w:left="2160" w:hanging="360"/>
+      </w:pPr>
+      <w:rPr>
+        <w:rFonts w:ascii="Wingdings" w:hAnsi="Wingdings" w:hint="default"/>
+      </w:rPr>
+    </w:lvl>
+    <w:lvl w:ilvl="3" w:tplc="042A0001" w:tentative="1">
+      <w:start w:val="1"/>
+      <w:numFmt w:val="bullet"/>
+      <w:lvlText w:val=""/>
+      <w:lvlJc w:val="left"/>
+      <w:pPr>
+        <w:ind w:left="2880" w:hanging="360"/>
+      </w:pPr>
+      <w:rPr>
+        <w:rFonts w:ascii="Symbol" w:hAnsi="Symbol" w:hint="default"/>
+      </w:rPr>
+    </w:lvl>
+    <w:lvl w:ilvl="4" w:tplc="042A0003" w:tentative="1">
+      <w:start w:val="1"/>
+      <w:numFmt w:val="bullet"/>
+      <w:lvlText w:val="o"/>
+      <w:lvlJc w:val="left"/>
+      <w:pPr>
+        <w:ind w:left="3600" w:hanging="360"/>
+      </w:pPr>
+      <w:rPr>
+        <w:rFonts w:ascii="Courier New" w:hAnsi="Courier New" w:cs="Courier New" w:hint="default"/>
+      </w:rPr>
+    </w:lvl>
+    <w:lvl w:ilvl="5" w:tplc="042A0005" w:tentative="1">
+      <w:start w:val="1"/>
+      <w:numFmt w:val="bullet"/>
+      <w:lvlText w:val=""/>
+      <w:lvlJc w:val="left"/>
+      <w:pPr>
+        <w:ind w:left="4320" w:hanging="360"/>
+      </w:pPr>
+      <w:rPr>
+        <w:rFonts w:ascii="Wingdings" w:hAnsi="Wingdings" w:hint="default"/>
+      </w:rPr>
+    </w:lvl>
+    <w:lvl w:ilvl="6" w:tplc="042A0001" w:tentative="1">
+      <w:start w:val="1"/>
+      <w:numFmt w:val="bullet"/>
+      <w:lvlText w:val=""/>
+      <w:lvlJc w:val="left"/>
+      <w:pPr>
+        <w:ind w:left="5040" w:hanging="360"/>
+      </w:pPr>
+      <w:rPr>
+        <w:rFonts w:ascii="Symbol" w:hAnsi="Symbol" w:hint="default"/>
+      </w:rPr>
+    </w:lvl>
+    <w:lvl w:ilvl="7" w:tplc="042A0003" w:tentative="1">
+      <w:start w:val="1"/>
+      <w:numFmt w:val="bullet"/>
+      <w:lvlText w:val="o"/>
+      <w:lvlJc w:val="left"/>
+      <w:pPr>
+        <w:ind w:left="5760" w:hanging="360"/>
+      </w:pPr>
+      <w:rPr>
+        <w:rFonts w:ascii="Courier New" w:hAnsi="Courier New" w:cs="Courier New" w:hint="default"/>
+      </w:rPr>
+    </w:lvl>
+    <w:lvl w:ilvl="8" w:tplc="042A0005" w:tentative="1">
+      <w:start w:val="1"/>
+      <w:numFmt w:val="bullet"/>
+      <w:lvlText w:val=""/>
+      <w:lvlJc w:val="left"/>
+      <w:pPr>
+        <w:ind w:left="6480" w:hanging="360"/>
+      </w:pPr>
+      <w:rPr>
+        <w:rFonts w:ascii="Wingdings" w:hAnsi="Wingdings" w:hint="default"/>
+      </w:rPr>
+    </w:lvl>
+  </w:abstractNum>
   <w:num w:numId="1" w16cid:durableId="1306854692">
-    <w:abstractNumId w:val="3"/>
+    <w:abstractNumId w:val="5"/>
   </w:num>
   <w:num w:numId="2" w16cid:durableId="136148231">
-    <w:abstractNumId w:val="2"/>
+    <w:abstractNumId w:val="4"/>
   </w:num>
   <w:num w:numId="3" w16cid:durableId="168721971">
     <w:abstractNumId w:val="0"/>
   </w:num>
   <w:num w:numId="4" w16cid:durableId="1583030937">
+    <w:abstractNumId w:val="3"/>
+  </w:num>
+  <w:num w:numId="5" w16cid:durableId="1570917961">
     <w:abstractNumId w:val="1"/>
+  </w:num>
+  <w:num w:numId="6" w16cid:durableId="268320620">
+    <w:abstractNumId w:val="2"/>
+  </w:num>
+  <w:num w:numId="7" w16cid:durableId="802120509">
+    <w:abstractNumId w:val="6"/>
   </w:num>
 </w:numbering>
 </file>
@@ -3310,6 +4292,25 @@
       <w:ind w:left="280"/>
     </w:pPr>
   </w:style>
+  <w:style w:type="table" w:styleId="TableGrid">
+    <w:name w:val="Table Grid"/>
+    <w:basedOn w:val="TableNormal"/>
+    <w:uiPriority w:val="39"/>
+    <w:rsid w:val="00E57C64"/>
+    <w:pPr>
+      <w:spacing w:line="240" w:lineRule="auto"/>
+    </w:pPr>
+    <w:tblPr>
+      <w:tblBorders>
+        <w:top w:val="single" w:sz="4" w:space="0" w:color="auto"/>
+        <w:left w:val="single" w:sz="4" w:space="0" w:color="auto"/>
+        <w:bottom w:val="single" w:sz="4" w:space="0" w:color="auto"/>
+        <w:right w:val="single" w:sz="4" w:space="0" w:color="auto"/>
+        <w:insideH w:val="single" w:sz="4" w:space="0" w:color="auto"/>
+        <w:insideV w:val="single" w:sz="4" w:space="0" w:color="auto"/>
+      </w:tblBorders>
+    </w:tblPr>
+  </w:style>
 </w:styles>
 </file>
 
@@ -3442,6 +4443,7 @@
     <w:rsidRoot w:val="004D4673"/>
     <w:rsid w:val="004D4673"/>
     <w:rsid w:val="00596927"/>
+    <w:rsid w:val="006D24CA"/>
     <w:rsid w:val="009327FC"/>
     <w:rsid w:val="00B25225"/>
   </w:rsids>

</xml_diff>

<commit_message>
Cập nhật file thuyết trình
</commit_message>
<xml_diff>
--- a/20127172_20127456_20127625.docx
+++ b/20127172_20127456_20127625.docx
@@ -626,8 +626,8 @@
               <w:i/>
               <w:iCs/>
               <w:color w:val="000000" w:themeColor="text1"/>
-              <w:sz w:val="40"/>
-              <w:szCs w:val="40"/>
+              <w:sz w:val="52"/>
+              <w:szCs w:val="52"/>
             </w:rPr>
           </w:pPr>
           <w:r>
@@ -637,8 +637,8 @@
               <w:i/>
               <w:iCs/>
               <w:color w:val="000000" w:themeColor="text1"/>
-              <w:sz w:val="40"/>
-              <w:szCs w:val="40"/>
+              <w:sz w:val="52"/>
+              <w:szCs w:val="52"/>
             </w:rPr>
             <w:t>Mục lục</w:t>
           </w:r>
@@ -667,7 +667,7 @@
           <w:r>
             <w:fldChar w:fldCharType="separate"/>
           </w:r>
-          <w:hyperlink w:anchor="_Toc120808060" w:history="1">
+          <w:hyperlink w:anchor="_Toc120810362" w:history="1">
             <w:r>
               <w:rPr>
                 <w:rStyle w:val="Hyperlink"/>
@@ -713,7 +713,7 @@
                 <w:noProof/>
                 <w:webHidden/>
               </w:rPr>
-              <w:instrText xml:space="preserve"> PAGEREF _Toc120808060 \h </w:instrText>
+              <w:instrText xml:space="preserve"> PAGEREF _Toc120810362 \h </w:instrText>
             </w:r>
             <w:r>
               <w:rPr>
@@ -759,7 +759,7 @@
               <w:lang w:eastAsia="vi-VN"/>
             </w:rPr>
           </w:pPr>
-          <w:hyperlink w:anchor="_Toc120808061" w:history="1">
+          <w:hyperlink w:anchor="_Toc120810363" w:history="1">
             <w:r>
               <w:rPr>
                 <w:rStyle w:val="Hyperlink"/>
@@ -805,7 +805,7 @@
                 <w:noProof/>
                 <w:webHidden/>
               </w:rPr>
-              <w:instrText xml:space="preserve"> PAGEREF _Toc120808061 \h </w:instrText>
+              <w:instrText xml:space="preserve"> PAGEREF _Toc120810363 \h </w:instrText>
             </w:r>
             <w:r>
               <w:rPr>
@@ -851,7 +851,7 @@
               <w:lang w:eastAsia="vi-VN"/>
             </w:rPr>
           </w:pPr>
-          <w:hyperlink w:anchor="_Toc120808062" w:history="1">
+          <w:hyperlink w:anchor="_Toc120810364" w:history="1">
             <w:r>
               <w:rPr>
                 <w:rStyle w:val="Hyperlink"/>
@@ -897,7 +897,7 @@
                 <w:noProof/>
                 <w:webHidden/>
               </w:rPr>
-              <w:instrText xml:space="preserve"> PAGEREF _Toc120808062 \h </w:instrText>
+              <w:instrText xml:space="preserve"> PAGEREF _Toc120810364 \h </w:instrText>
             </w:r>
             <w:r>
               <w:rPr>
@@ -943,7 +943,7 @@
               <w:lang w:eastAsia="vi-VN"/>
             </w:rPr>
           </w:pPr>
-          <w:hyperlink w:anchor="_Toc120808063" w:history="1">
+          <w:hyperlink w:anchor="_Toc120810365" w:history="1">
             <w:r>
               <w:rPr>
                 <w:rStyle w:val="Hyperlink"/>
@@ -989,7 +989,7 @@
                 <w:noProof/>
                 <w:webHidden/>
               </w:rPr>
-              <w:instrText xml:space="preserve"> PAGEREF _Toc120808063 \h </w:instrText>
+              <w:instrText xml:space="preserve"> PAGEREF _Toc120810365 \h </w:instrText>
             </w:r>
             <w:r>
               <w:rPr>
@@ -1035,7 +1035,7 @@
               <w:lang w:eastAsia="vi-VN"/>
             </w:rPr>
           </w:pPr>
-          <w:hyperlink w:anchor="_Toc120808064" w:history="1">
+          <w:hyperlink w:anchor="_Toc120810366" w:history="1">
             <w:r>
               <w:rPr>
                 <w:rStyle w:val="Hyperlink"/>
@@ -1081,7 +1081,7 @@
                 <w:noProof/>
                 <w:webHidden/>
               </w:rPr>
-              <w:instrText xml:space="preserve"> PAGEREF _Toc120808064 \h </w:instrText>
+              <w:instrText xml:space="preserve"> PAGEREF _Toc120810366 \h </w:instrText>
             </w:r>
             <w:r>
               <w:rPr>
@@ -1127,7 +1127,7 @@
               <w:lang w:eastAsia="vi-VN"/>
             </w:rPr>
           </w:pPr>
-          <w:hyperlink w:anchor="_Toc120808065" w:history="1">
+          <w:hyperlink w:anchor="_Toc120810367" w:history="1">
             <w:r>
               <w:rPr>
                 <w:rStyle w:val="Hyperlink"/>
@@ -1173,7 +1173,7 @@
                 <w:noProof/>
                 <w:webHidden/>
               </w:rPr>
-              <w:instrText xml:space="preserve"> PAGEREF _Toc120808065 \h </w:instrText>
+              <w:instrText xml:space="preserve"> PAGEREF _Toc120810367 \h </w:instrText>
             </w:r>
             <w:r>
               <w:rPr>
@@ -1218,7 +1218,7 @@
               <w:lang w:eastAsia="vi-VN"/>
             </w:rPr>
           </w:pPr>
-          <w:hyperlink w:anchor="_Toc120808066" w:history="1">
+          <w:hyperlink w:anchor="_Toc120810368" w:history="1">
             <w:r>
               <w:rPr>
                 <w:rStyle w:val="Hyperlink"/>
@@ -1245,7 +1245,7 @@
                 <w:noProof/>
                 <w:webHidden/>
               </w:rPr>
-              <w:instrText xml:space="preserve"> PAGEREF _Toc120808066 \h </w:instrText>
+              <w:instrText xml:space="preserve"> PAGEREF _Toc120810368 \h </w:instrText>
             </w:r>
             <w:r>
               <w:rPr>
@@ -1290,7 +1290,7 @@
               <w:lang w:eastAsia="vi-VN"/>
             </w:rPr>
           </w:pPr>
-          <w:hyperlink w:anchor="_Toc120808067" w:history="1">
+          <w:hyperlink w:anchor="_Toc120810369" w:history="1">
             <w:r>
               <w:rPr>
                 <w:rStyle w:val="Hyperlink"/>
@@ -1317,7 +1317,7 @@
                 <w:noProof/>
                 <w:webHidden/>
               </w:rPr>
-              <w:instrText xml:space="preserve"> PAGEREF _Toc120808067 \h </w:instrText>
+              <w:instrText xml:space="preserve"> PAGEREF _Toc120810369 \h </w:instrText>
             </w:r>
             <w:r>
               <w:rPr>
@@ -1337,7 +1337,7 @@
                 <w:noProof/>
                 <w:webHidden/>
               </w:rPr>
-              <w:t>3</w:t>
+              <w:t>4</w:t>
             </w:r>
             <w:r>
               <w:rPr>
@@ -1393,7 +1393,7 @@
           <w:lang w:val="en-US"/>
         </w:rPr>
       </w:pPr>
-      <w:bookmarkStart w:id="0" w:name="_Toc120808060"/>
+      <w:bookmarkStart w:id="0" w:name="_Toc120810362"/>
       <w:r>
         <w:rPr>
           <w:lang w:val="en-US"/>
@@ -1444,7 +1444,7 @@
         <w:rPr>
           <w:lang w:val="en-US"/>
         </w:rPr>
-        <w:t>Thành viên:</w:t>
+        <w:t>Thành viên</w:t>
       </w:r>
     </w:p>
     <w:tbl>
@@ -1656,7 +1656,7 @@
           <w:lang w:val="en-US"/>
         </w:rPr>
       </w:pPr>
-      <w:bookmarkStart w:id="1" w:name="_Toc120808061"/>
+      <w:bookmarkStart w:id="1" w:name="_Toc120810363"/>
       <w:r>
         <w:rPr>
           <w:lang w:val="en-US"/>
@@ -2048,7 +2048,7 @@
           <w:lang w:val="en-US"/>
         </w:rPr>
       </w:pPr>
-      <w:bookmarkStart w:id="2" w:name="_Toc120808062"/>
+      <w:bookmarkStart w:id="2" w:name="_Toc120810364"/>
       <w:r>
         <w:rPr>
           <w:rFonts w:cstheme="majorHAnsi"/>
@@ -2305,7 +2305,7 @@
           <w:lang w:val="en-US"/>
         </w:rPr>
       </w:pPr>
-      <w:bookmarkStart w:id="3" w:name="_Toc120808063"/>
+      <w:bookmarkStart w:id="3" w:name="_Toc120810365"/>
       <w:r>
         <w:rPr>
           <w:rFonts w:cstheme="majorHAnsi"/>
@@ -2495,7 +2495,7 @@
           <w:lang w:val="en-US"/>
         </w:rPr>
       </w:pPr>
-      <w:bookmarkStart w:id="4" w:name="_Toc120808064"/>
+      <w:bookmarkStart w:id="4" w:name="_Toc120810366"/>
       <w:r>
         <w:rPr>
           <w:rFonts w:cstheme="majorHAnsi"/>
@@ -2568,21 +2568,181 @@
           <w:rFonts w:asciiTheme="majorHAnsi" w:hAnsiTheme="majorHAnsi"/>
           <w:lang w:val="en-US"/>
         </w:rPr>
-        <w:t xml:space="preserve"> node red để xây dựng app quản lý</w:t>
+        <w:t xml:space="preserve"> </w:t>
       </w:r>
       <w:r>
         <w:rPr>
           <w:rFonts w:asciiTheme="majorHAnsi" w:hAnsiTheme="majorHAnsi"/>
           <w:lang w:val="en-US"/>
         </w:rPr>
-        <w:t xml:space="preserve"> và MQTT để truyền dữ liệu thông qua internet</w:t>
+        <w:t>N</w:t>
       </w:r>
       <w:r>
         <w:rPr>
           <w:rFonts w:asciiTheme="majorHAnsi" w:hAnsiTheme="majorHAnsi"/>
           <w:lang w:val="en-US"/>
         </w:rPr>
+        <w:t>ode</w:t>
+      </w:r>
+      <w:r>
+        <w:rPr>
+          <w:rFonts w:asciiTheme="majorHAnsi" w:hAnsiTheme="majorHAnsi"/>
+          <w:lang w:val="en-US"/>
+        </w:rPr>
+        <w:t xml:space="preserve">-RED </w:t>
+      </w:r>
+      <w:r>
+        <w:rPr>
+          <w:rFonts w:asciiTheme="majorHAnsi" w:hAnsiTheme="majorHAnsi"/>
+          <w:lang w:val="en-US"/>
+        </w:rPr>
+        <w:t>để xây dựng app quản lý</w:t>
+      </w:r>
+      <w:r>
+        <w:rPr>
+          <w:rFonts w:asciiTheme="majorHAnsi" w:hAnsiTheme="majorHAnsi"/>
+          <w:lang w:val="en-US"/>
+        </w:rPr>
+        <w:t xml:space="preserve"> và MQTT để truyền dữ liệu thông qua internet</w:t>
+      </w:r>
+      <w:r>
+        <w:rPr>
+          <w:rFonts w:asciiTheme="majorHAnsi" w:hAnsiTheme="majorHAnsi"/>
+          <w:lang w:val="en-US"/>
+        </w:rPr>
         <w:t>.</w:t>
+      </w:r>
+    </w:p>
+    <w:p>
+      <w:pPr>
+        <w:pStyle w:val="ListParagraph"/>
+        <w:keepNext/>
+        <w:tabs>
+          <w:tab w:val="left" w:pos="1134"/>
+        </w:tabs>
+        <w:ind w:left="851"/>
+        <w:jc w:val="left"/>
+      </w:pPr>
+      <w:r>
+        <w:rPr>
+          <w:rFonts w:asciiTheme="majorHAnsi" w:hAnsiTheme="majorHAnsi"/>
+          <w:noProof/>
+          <w:lang w:val="en-US"/>
+        </w:rPr>
+        <w:drawing>
+          <wp:inline distT="0" distB="0" distL="0" distR="0" wp14:anchorId="5D6E17A6" wp14:editId="6A3CE1B4">
+            <wp:extent cx="2162175" cy="4010025"/>
+            <wp:effectExtent l="9525" t="0" r="0" b="0"/>
+            <wp:docPr id="2" name="Picture 2" descr="Graphical user interface&#10;&#10;Description automatically generated"/>
+            <wp:cNvGraphicFramePr>
+              <a:graphicFrameLocks xmlns:a="http://schemas.openxmlformats.org/drawingml/2006/main" noChangeAspect="1"/>
+            </wp:cNvGraphicFramePr>
+            <a:graphic xmlns:a="http://schemas.openxmlformats.org/drawingml/2006/main">
+              <a:graphicData uri="http://schemas.openxmlformats.org/drawingml/2006/picture">
+                <pic:pic xmlns:pic="http://schemas.openxmlformats.org/drawingml/2006/picture">
+                  <pic:nvPicPr>
+                    <pic:cNvPr id="2" name="Picture 2" descr="Graphical user interface&#10;&#10;Description automatically generated"/>
+                    <pic:cNvPicPr/>
+                  </pic:nvPicPr>
+                  <pic:blipFill>
+                    <a:blip r:embed="rId9">
+                      <a:extLst>
+                        <a:ext uri="{28A0092B-C50C-407E-A947-70E740481C1C}">
+                          <a14:useLocalDpi xmlns:a14="http://schemas.microsoft.com/office/drawing/2010/main" val="0"/>
+                        </a:ext>
+                      </a:extLst>
+                    </a:blip>
+                    <a:stretch>
+                      <a:fillRect/>
+                    </a:stretch>
+                  </pic:blipFill>
+                  <pic:spPr>
+                    <a:xfrm rot="5400000">
+                      <a:off x="0" y="0"/>
+                      <a:ext cx="2162175" cy="4010025"/>
+                    </a:xfrm>
+                    <a:prstGeom prst="rect">
+                      <a:avLst/>
+                    </a:prstGeom>
+                  </pic:spPr>
+                </pic:pic>
+              </a:graphicData>
+            </a:graphic>
+          </wp:inline>
+        </w:drawing>
+      </w:r>
+    </w:p>
+    <w:p>
+      <w:pPr>
+        <w:pStyle w:val="Caption"/>
+        <w:jc w:val="center"/>
+      </w:pPr>
+      <w:r>
+        <w:t>Module ESP32 (từ trang web wokwi.com)</w:t>
+      </w:r>
+    </w:p>
+    <w:p/>
+    <w:p>
+      <w:pPr>
+        <w:keepNext/>
+      </w:pPr>
+      <w:r>
+        <w:rPr>
+          <w:noProof/>
+        </w:rPr>
+        <w:drawing>
+          <wp:inline distT="0" distB="0" distL="0" distR="0" wp14:anchorId="5C93EE7D" wp14:editId="79B024E4">
+            <wp:extent cx="5760085" cy="2531745"/>
+            <wp:effectExtent l="0" t="0" r="0" b="1905"/>
+            <wp:docPr id="5" name="Picture 5" descr="A picture containing table&#10;&#10;Description automatically generated"/>
+            <wp:cNvGraphicFramePr>
+              <a:graphicFrameLocks xmlns:a="http://schemas.openxmlformats.org/drawingml/2006/main" noChangeAspect="1"/>
+            </wp:cNvGraphicFramePr>
+            <a:graphic xmlns:a="http://schemas.openxmlformats.org/drawingml/2006/main">
+              <a:graphicData uri="http://schemas.openxmlformats.org/drawingml/2006/picture">
+                <pic:pic xmlns:pic="http://schemas.openxmlformats.org/drawingml/2006/picture">
+                  <pic:nvPicPr>
+                    <pic:cNvPr id="5" name="Picture 5" descr="A picture containing table&#10;&#10;Description automatically generated"/>
+                    <pic:cNvPicPr/>
+                  </pic:nvPicPr>
+                  <pic:blipFill>
+                    <a:blip r:embed="rId10" cstate="print">
+                      <a:extLst>
+                        <a:ext uri="{28A0092B-C50C-407E-A947-70E740481C1C}">
+                          <a14:useLocalDpi xmlns:a14="http://schemas.microsoft.com/office/drawing/2010/main" val="0"/>
+                        </a:ext>
+                      </a:extLst>
+                    </a:blip>
+                    <a:stretch>
+                      <a:fillRect/>
+                    </a:stretch>
+                  </pic:blipFill>
+                  <pic:spPr>
+                    <a:xfrm>
+                      <a:off x="0" y="0"/>
+                      <a:ext cx="5760085" cy="2531745"/>
+                    </a:xfrm>
+                    <a:prstGeom prst="rect">
+                      <a:avLst/>
+                    </a:prstGeom>
+                  </pic:spPr>
+                </pic:pic>
+              </a:graphicData>
+            </a:graphic>
+          </wp:inline>
+        </w:drawing>
+      </w:r>
+    </w:p>
+    <w:p>
+      <w:pPr>
+        <w:pStyle w:val="Caption"/>
+        <w:jc w:val="center"/>
+      </w:pPr>
+      <w:r>
+        <w:rPr>
+          <w:lang w:val="en-US"/>
+        </w:rPr>
+        <w:t>Giao diện Node-RED</w:t>
       </w:r>
     </w:p>
     <w:p>
@@ -2600,7 +2760,7 @@
           <w:lang w:val="en-US"/>
         </w:rPr>
       </w:pPr>
-      <w:bookmarkStart w:id="5" w:name="_Toc120808065"/>
+      <w:bookmarkStart w:id="5" w:name="_Toc120810367"/>
       <w:r>
         <w:rPr>
           <w:lang w:val="en-US"/>
@@ -2617,7 +2777,7 @@
         </w:tabs>
         <w:ind w:firstLine="851"/>
       </w:pPr>
-      <w:bookmarkStart w:id="6" w:name="_Toc120808066"/>
+      <w:bookmarkStart w:id="6" w:name="_Toc120810368"/>
       <w:r>
         <w:t>Website</w:t>
       </w:r>
@@ -2647,6 +2807,7 @@
         <w:ind w:left="0" w:firstLine="1418"/>
       </w:pPr>
       <w:r>
+        <w:lastRenderedPageBreak/>
         <w:t xml:space="preserve">Thiết kế bố cục giao diện (màu sắc, vị trí các UI...) </w:t>
       </w:r>
       <w:r>
@@ -2801,7 +2962,7 @@
         </w:tabs>
         <w:ind w:firstLine="851"/>
       </w:pPr>
-      <w:bookmarkStart w:id="7" w:name="_Toc120808067"/>
+      <w:bookmarkStart w:id="7" w:name="_Toc120810369"/>
       <w:r>
         <w:t>Wokwi</w:t>
       </w:r>
@@ -2895,6 +3056,7 @@
     </w:p>
     <w:p>
       <w:pPr>
+        <w:keepNext/>
         <w:tabs>
           <w:tab w:val="left" w:pos="1985"/>
         </w:tabs>
@@ -2903,7 +3065,6 @@
         <w:rPr>
           <w:noProof/>
         </w:rPr>
-        <w:lastRenderedPageBreak/>
         <w:drawing>
           <wp:inline distT="0" distB="0" distL="0" distR="0" wp14:anchorId="599ED90E" wp14:editId="3E3B2018">
             <wp:extent cx="6230844" cy="2805001"/>
@@ -2920,7 +3081,7 @@
                     <pic:cNvPicPr/>
                   </pic:nvPicPr>
                   <pic:blipFill>
-                    <a:blip r:embed="rId9"/>
+                    <a:blip r:embed="rId11"/>
                     <a:stretch>
                       <a:fillRect/>
                     </a:stretch>
@@ -2939,6 +3100,21 @@
             </a:graphic>
           </wp:inline>
         </w:drawing>
+      </w:r>
+    </w:p>
+    <w:p>
+      <w:pPr>
+        <w:pStyle w:val="Caption"/>
+        <w:jc w:val="center"/>
+      </w:pPr>
+      <w:r>
+        <w:t xml:space="preserve">Kế hoạch thực hiện đồ án </w:t>
+      </w:r>
+      <w:r>
+        <w:t xml:space="preserve">(dự kiến, </w:t>
+      </w:r>
+      <w:r>
+        <w:t>từ trello.com)</w:t>
       </w:r>
     </w:p>
     <w:p/>
@@ -2977,7 +3153,7 @@
         <v:path o:extrusionok="f" gradientshapeok="t" o:connecttype="rect"/>
         <o:lock v:ext="edit" aspectratio="t"/>
       </v:shapetype>
-      <v:shape id="_x0000_i1324" type="#_x0000_t75" style="width:11.55pt;height:11.55pt" o:bullet="t">
+      <v:shape id="_x0000_i1098" type="#_x0000_t75" style="width:11.25pt;height:11.25pt" o:bullet="t">
         <v:imagedata r:id="rId1" o:title="mso2BF6"/>
       </v:shape>
     </w:pict>
@@ -4311,6 +4487,25 @@
       </w:tblBorders>
     </w:tblPr>
   </w:style>
+  <w:style w:type="paragraph" w:styleId="Caption">
+    <w:name w:val="caption"/>
+    <w:basedOn w:val="Normal"/>
+    <w:next w:val="Normal"/>
+    <w:uiPriority w:val="35"/>
+    <w:unhideWhenUsed/>
+    <w:qFormat/>
+    <w:rsid w:val="00800162"/>
+    <w:pPr>
+      <w:spacing w:after="200" w:line="240" w:lineRule="auto"/>
+    </w:pPr>
+    <w:rPr>
+      <w:i/>
+      <w:iCs/>
+      <w:color w:val="44546A" w:themeColor="text2"/>
+      <w:sz w:val="18"/>
+      <w:szCs w:val="18"/>
+    </w:rPr>
+  </w:style>
 </w:styles>
 </file>
 
@@ -4444,6 +4639,7 @@
     <w:rsid w:val="004D4673"/>
     <w:rsid w:val="00596927"/>
     <w:rsid w:val="006D24CA"/>
+    <w:rsid w:val="00721244"/>
     <w:rsid w:val="009327FC"/>
     <w:rsid w:val="00B25225"/>
   </w:rsids>

</xml_diff>

<commit_message>
Cập nhật cuối trước buổi thuyết trình
</commit_message>
<xml_diff>
--- a/20127172_20127456_20127625.docx
+++ b/20127172_20127456_20127625.docx
@@ -667,7 +667,7 @@
           <w:r>
             <w:fldChar w:fldCharType="separate"/>
           </w:r>
-          <w:hyperlink w:anchor="_Toc120821903" w:history="1">
+          <w:hyperlink w:anchor="_Toc120826222" w:history="1">
             <w:r>
               <w:rPr>
                 <w:rStyle w:val="Hyperlink"/>
@@ -713,7 +713,7 @@
                 <w:noProof/>
                 <w:webHidden/>
               </w:rPr>
-              <w:instrText xml:space="preserve"> PAGEREF _Toc120821903 \h </w:instrText>
+              <w:instrText xml:space="preserve"> PAGEREF _Toc120826222 \h </w:instrText>
             </w:r>
             <w:r>
               <w:rPr>
@@ -759,7 +759,7 @@
               <w:lang w:eastAsia="vi-VN"/>
             </w:rPr>
           </w:pPr>
-          <w:hyperlink w:anchor="_Toc120821904" w:history="1">
+          <w:hyperlink w:anchor="_Toc120826223" w:history="1">
             <w:r>
               <w:rPr>
                 <w:rStyle w:val="Hyperlink"/>
@@ -805,7 +805,7 @@
                 <w:noProof/>
                 <w:webHidden/>
               </w:rPr>
-              <w:instrText xml:space="preserve"> PAGEREF _Toc120821904 \h </w:instrText>
+              <w:instrText xml:space="preserve"> PAGEREF _Toc120826223 \h </w:instrText>
             </w:r>
             <w:r>
               <w:rPr>
@@ -851,7 +851,7 @@
               <w:lang w:eastAsia="vi-VN"/>
             </w:rPr>
           </w:pPr>
-          <w:hyperlink w:anchor="_Toc120821905" w:history="1">
+          <w:hyperlink w:anchor="_Toc120826224" w:history="1">
             <w:r>
               <w:rPr>
                 <w:rStyle w:val="Hyperlink"/>
@@ -897,7 +897,7 @@
                 <w:noProof/>
                 <w:webHidden/>
               </w:rPr>
-              <w:instrText xml:space="preserve"> PAGEREF _Toc120821905 \h </w:instrText>
+              <w:instrText xml:space="preserve"> PAGEREF _Toc120826224 \h </w:instrText>
             </w:r>
             <w:r>
               <w:rPr>
@@ -943,7 +943,7 @@
               <w:lang w:eastAsia="vi-VN"/>
             </w:rPr>
           </w:pPr>
-          <w:hyperlink w:anchor="_Toc120821906" w:history="1">
+          <w:hyperlink w:anchor="_Toc120826225" w:history="1">
             <w:r>
               <w:rPr>
                 <w:rStyle w:val="Hyperlink"/>
@@ -989,7 +989,7 @@
                 <w:noProof/>
                 <w:webHidden/>
               </w:rPr>
-              <w:instrText xml:space="preserve"> PAGEREF _Toc120821906 \h </w:instrText>
+              <w:instrText xml:space="preserve"> PAGEREF _Toc120826225 \h </w:instrText>
             </w:r>
             <w:r>
               <w:rPr>
@@ -1009,7 +1009,7 @@
                 <w:noProof/>
                 <w:webHidden/>
               </w:rPr>
-              <w:t>4</w:t>
+              <w:t>5</w:t>
             </w:r>
             <w:r>
               <w:rPr>
@@ -1035,7 +1035,7 @@
               <w:lang w:eastAsia="vi-VN"/>
             </w:rPr>
           </w:pPr>
-          <w:hyperlink w:anchor="_Toc120821907" w:history="1">
+          <w:hyperlink w:anchor="_Toc120826226" w:history="1">
             <w:r>
               <w:rPr>
                 <w:rStyle w:val="Hyperlink"/>
@@ -1081,7 +1081,7 @@
                 <w:noProof/>
                 <w:webHidden/>
               </w:rPr>
-              <w:instrText xml:space="preserve"> PAGEREF _Toc120821907 \h </w:instrText>
+              <w:instrText xml:space="preserve"> PAGEREF _Toc120826226 \h </w:instrText>
             </w:r>
             <w:r>
               <w:rPr>
@@ -1127,7 +1127,7 @@
               <w:lang w:eastAsia="vi-VN"/>
             </w:rPr>
           </w:pPr>
-          <w:hyperlink w:anchor="_Toc120821908" w:history="1">
+          <w:hyperlink w:anchor="_Toc120826227" w:history="1">
             <w:r>
               <w:rPr>
                 <w:rStyle w:val="Hyperlink"/>
@@ -1173,7 +1173,7 @@
                 <w:noProof/>
                 <w:webHidden/>
               </w:rPr>
-              <w:instrText xml:space="preserve"> PAGEREF _Toc120821908 \h </w:instrText>
+              <w:instrText xml:space="preserve"> PAGEREF _Toc120826227 \h </w:instrText>
             </w:r>
             <w:r>
               <w:rPr>
@@ -1219,7 +1219,7 @@
               <w:lang w:eastAsia="vi-VN"/>
             </w:rPr>
           </w:pPr>
-          <w:hyperlink w:anchor="_Toc120821909" w:history="1">
+          <w:hyperlink w:anchor="_Toc120826228" w:history="1">
             <w:r>
               <w:rPr>
                 <w:rStyle w:val="Hyperlink"/>
@@ -1265,7 +1265,7 @@
                 <w:noProof/>
                 <w:webHidden/>
               </w:rPr>
-              <w:instrText xml:space="preserve"> PAGEREF _Toc120821909 \h </w:instrText>
+              <w:instrText xml:space="preserve"> PAGEREF _Toc120826228 \h </w:instrText>
             </w:r>
             <w:r>
               <w:rPr>
@@ -1285,7 +1285,7 @@
                 <w:noProof/>
                 <w:webHidden/>
               </w:rPr>
-              <w:t>5</w:t>
+              <w:t>6</w:t>
             </w:r>
             <w:r>
               <w:rPr>
@@ -1310,7 +1310,7 @@
               <w:lang w:eastAsia="vi-VN"/>
             </w:rPr>
           </w:pPr>
-          <w:hyperlink w:anchor="_Toc120821910" w:history="1">
+          <w:hyperlink w:anchor="_Toc120826229" w:history="1">
             <w:r>
               <w:rPr>
                 <w:rStyle w:val="Hyperlink"/>
@@ -1337,7 +1337,7 @@
                 <w:noProof/>
                 <w:webHidden/>
               </w:rPr>
-              <w:instrText xml:space="preserve"> PAGEREF _Toc120821910 \h </w:instrText>
+              <w:instrText xml:space="preserve"> PAGEREF _Toc120826229 \h </w:instrText>
             </w:r>
             <w:r>
               <w:rPr>
@@ -1357,7 +1357,7 @@
                 <w:noProof/>
                 <w:webHidden/>
               </w:rPr>
-              <w:t>5</w:t>
+              <w:t>6</w:t>
             </w:r>
             <w:r>
               <w:rPr>
@@ -1382,7 +1382,7 @@
               <w:lang w:eastAsia="vi-VN"/>
             </w:rPr>
           </w:pPr>
-          <w:hyperlink w:anchor="_Toc120821911" w:history="1">
+          <w:hyperlink w:anchor="_Toc120826230" w:history="1">
             <w:r>
               <w:rPr>
                 <w:rStyle w:val="Hyperlink"/>
@@ -1409,7 +1409,7 @@
                 <w:noProof/>
                 <w:webHidden/>
               </w:rPr>
-              <w:instrText xml:space="preserve"> PAGEREF _Toc120821911 \h </w:instrText>
+              <w:instrText xml:space="preserve"> PAGEREF _Toc120826230 \h </w:instrText>
             </w:r>
             <w:r>
               <w:rPr>
@@ -1485,7 +1485,7 @@
           <w:lang w:val="en-US"/>
         </w:rPr>
       </w:pPr>
-      <w:bookmarkStart w:id="0" w:name="_Toc120821903"/>
+      <w:bookmarkStart w:id="0" w:name="_Toc120826222"/>
       <w:r>
         <w:rPr>
           <w:lang w:val="en-US"/>
@@ -1748,7 +1748,7 @@
           <w:lang w:val="en-US"/>
         </w:rPr>
       </w:pPr>
-      <w:bookmarkStart w:id="1" w:name="_Toc120821904"/>
+      <w:bookmarkStart w:id="1" w:name="_Toc120826223"/>
       <w:r>
         <w:rPr>
           <w:lang w:val="en-US"/>
@@ -2297,7 +2297,7 @@
           <w:lang w:val="en-US"/>
         </w:rPr>
       </w:pPr>
-      <w:bookmarkStart w:id="2" w:name="_Toc120821905"/>
+      <w:bookmarkStart w:id="2" w:name="_Toc120826224"/>
       <w:r>
         <w:rPr>
           <w:rFonts w:cstheme="majorHAnsi"/>
@@ -2315,10 +2315,10 @@
         <w:tblLook w:val="04A0" w:firstRow="1" w:lastRow="0" w:firstColumn="1" w:lastColumn="0" w:noHBand="0" w:noVBand="1"/>
       </w:tblPr>
       <w:tblGrid>
-        <w:gridCol w:w="1593"/>
-        <w:gridCol w:w="4272"/>
-        <w:gridCol w:w="1532"/>
-        <w:gridCol w:w="1664"/>
+        <w:gridCol w:w="1835"/>
+        <w:gridCol w:w="3576"/>
+        <w:gridCol w:w="1782"/>
+        <w:gridCol w:w="1868"/>
       </w:tblGrid>
       <w:tr>
         <w:tc>
@@ -2442,16 +2442,16 @@
                 <w:noProof/>
               </w:rPr>
               <w:drawing>
-                <wp:anchor distT="0" distB="0" distL="114300" distR="114300" simplePos="0" relativeHeight="251660288" behindDoc="1" locked="0" layoutInCell="1" allowOverlap="1" wp14:anchorId="1A56E710" wp14:editId="17A1D0CC">
+                <wp:anchor distT="0" distB="0" distL="114300" distR="114300" simplePos="0" relativeHeight="251660288" behindDoc="1" locked="0" layoutInCell="1" allowOverlap="1" wp14:anchorId="1A56E710" wp14:editId="6002EDBA">
                   <wp:simplePos x="0" y="0"/>
                   <wp:positionH relativeFrom="column">
-                    <wp:posOffset>635</wp:posOffset>
+                    <wp:posOffset>202517</wp:posOffset>
                   </wp:positionH>
                   <wp:positionV relativeFrom="paragraph">
-                    <wp:posOffset>635</wp:posOffset>
+                    <wp:posOffset>144287</wp:posOffset>
                   </wp:positionV>
-                  <wp:extent cx="2437765" cy="1836420"/>
-                  <wp:effectExtent l="0" t="0" r="635" b="0"/>
+                  <wp:extent cx="2128520" cy="1603375"/>
+                  <wp:effectExtent l="0" t="0" r="5080" b="0"/>
                   <wp:wrapSquare wrapText="bothSides"/>
                   <wp:docPr id="4" name="Picture 4" descr="Cảm biến cường độ ánh sáng quang trở - Nshop"/>
                   <wp:cNvGraphicFramePr>
@@ -2482,7 +2482,7 @@
                         <pic:spPr bwMode="auto">
                           <a:xfrm flipH="1">
                             <a:off x="0" y="0"/>
-                            <a:ext cx="2437765" cy="1836420"/>
+                            <a:ext cx="2128520" cy="1603375"/>
                           </a:xfrm>
                           <a:prstGeom prst="rect">
                             <a:avLst/>
@@ -2495,6 +2495,12 @@
                       </pic:pic>
                     </a:graphicData>
                   </a:graphic>
+                  <wp14:sizeRelH relativeFrom="margin">
+                    <wp14:pctWidth>0</wp14:pctWidth>
+                  </wp14:sizeRelH>
+                  <wp14:sizeRelV relativeFrom="margin">
+                    <wp14:pctHeight>0</wp14:pctHeight>
+                  </wp14:sizeRelV>
                 </wp:anchor>
               </w:drawing>
             </w:r>
@@ -2578,9 +2584,9 @@
                 <w:noProof/>
               </w:rPr>
               <w:drawing>
-                <wp:inline distT="0" distB="0" distL="0" distR="0" wp14:anchorId="72983CC9" wp14:editId="26CE9AB7">
-                  <wp:extent cx="2575560" cy="2392680"/>
-                  <wp:effectExtent l="0" t="0" r="0" b="7620"/>
+                <wp:inline distT="0" distB="0" distL="0" distR="0" wp14:anchorId="72983CC9" wp14:editId="4C756E58">
+                  <wp:extent cx="2053989" cy="1908144"/>
+                  <wp:effectExtent l="0" t="0" r="3810" b="0"/>
                   <wp:docPr id="6" name="Picture 6" descr="Cảm biến nhiệt độ - độ ẩm DHT22 – ChipFC Wiki"/>
                   <wp:cNvGraphicFramePr>
                     <a:graphicFrameLocks xmlns:a="http://schemas.openxmlformats.org/drawingml/2006/main" noChangeAspect="1"/>
@@ -2610,7 +2616,7 @@
                         <pic:spPr bwMode="auto">
                           <a:xfrm>
                             <a:off x="0" y="0"/>
-                            <a:ext cx="2575560" cy="2392680"/>
+                            <a:ext cx="2057806" cy="1911690"/>
                           </a:xfrm>
                           <a:prstGeom prst="rect">
                             <a:avLst/>
@@ -2701,6 +2707,59 @@
                 <w:noProof/>
               </w:rPr>
             </w:pPr>
+            <w:r>
+              <w:rPr>
+                <w:noProof/>
+              </w:rPr>
+              <w:drawing>
+                <wp:inline distT="0" distB="0" distL="0" distR="0" wp14:anchorId="3ECFC833" wp14:editId="1CD14006">
+                  <wp:extent cx="1869743" cy="1869743"/>
+                  <wp:effectExtent l="0" t="0" r="0" b="0"/>
+                  <wp:docPr id="11" name="Picture 11" descr="Cảm biến âm thanh – Hshop.vn"/>
+                  <wp:cNvGraphicFramePr>
+                    <a:graphicFrameLocks xmlns:a="http://schemas.openxmlformats.org/drawingml/2006/main" noChangeAspect="1"/>
+                  </wp:cNvGraphicFramePr>
+                  <a:graphic xmlns:a="http://schemas.openxmlformats.org/drawingml/2006/main">
+                    <a:graphicData uri="http://schemas.openxmlformats.org/drawingml/2006/picture">
+                      <pic:pic xmlns:pic="http://schemas.openxmlformats.org/drawingml/2006/picture">
+                        <pic:nvPicPr>
+                          <pic:cNvPr id="0" name="Picture 7" descr="Cảm biến âm thanh – Hshop.vn"/>
+                          <pic:cNvPicPr>
+                            <a:picLocks noChangeAspect="1" noChangeArrowheads="1"/>
+                          </pic:cNvPicPr>
+                        </pic:nvPicPr>
+                        <pic:blipFill>
+                          <a:blip r:embed="rId13" cstate="print">
+                            <a:extLst>
+                              <a:ext uri="{28A0092B-C50C-407E-A947-70E740481C1C}">
+                                <a14:useLocalDpi xmlns:a14="http://schemas.microsoft.com/office/drawing/2010/main" val="0"/>
+                              </a:ext>
+                            </a:extLst>
+                          </a:blip>
+                          <a:srcRect/>
+                          <a:stretch>
+                            <a:fillRect/>
+                          </a:stretch>
+                        </pic:blipFill>
+                        <pic:spPr bwMode="auto">
+                          <a:xfrm>
+                            <a:off x="0" y="0"/>
+                            <a:ext cx="1892800" cy="1892800"/>
+                          </a:xfrm>
+                          <a:prstGeom prst="rect">
+                            <a:avLst/>
+                          </a:prstGeom>
+                          <a:noFill/>
+                          <a:ln>
+                            <a:noFill/>
+                          </a:ln>
+                        </pic:spPr>
+                      </pic:pic>
+                    </a:graphicData>
+                  </a:graphic>
+                </wp:inline>
+              </w:drawing>
+            </w:r>
           </w:p>
         </w:tc>
         <w:tc>
@@ -2735,6 +2794,12 @@
                 <w:lang w:val="en-US"/>
               </w:rPr>
             </w:pPr>
+            <w:r>
+              <w:rPr>
+                <w:lang w:val="en-US"/>
+              </w:rPr>
+              <w:t>16.000đ</w:t>
+            </w:r>
           </w:p>
         </w:tc>
       </w:tr>
@@ -2745,6 +2810,24 @@
           <w:lang w:val="en-US"/>
         </w:rPr>
       </w:pPr>
+    </w:p>
+    <w:p>
+      <w:pPr>
+        <w:rPr>
+          <w:rFonts w:asciiTheme="majorHAnsi" w:eastAsiaTheme="majorEastAsia" w:hAnsiTheme="majorHAnsi"/>
+          <w:b/>
+          <w:color w:val="FF0000"/>
+          <w:sz w:val="32"/>
+          <w:szCs w:val="32"/>
+          <w:lang w:val="en-US"/>
+        </w:rPr>
+      </w:pPr>
+      <w:r>
+        <w:rPr>
+          <w:lang w:val="en-US"/>
+        </w:rPr>
+        <w:br w:type="page"/>
+      </w:r>
     </w:p>
     <w:p>
       <w:pPr>
@@ -2762,12 +2845,13 @@
           <w:lang w:val="en-US"/>
         </w:rPr>
       </w:pPr>
-      <w:bookmarkStart w:id="3" w:name="_Toc120821906"/>
+      <w:bookmarkStart w:id="3" w:name="_Toc120826225"/>
       <w:r>
         <w:rPr>
           <w:rFonts w:cstheme="majorHAnsi"/>
           <w:lang w:val="en-US"/>
         </w:rPr>
+        <w:lastRenderedPageBreak/>
         <w:t>Các thiết bị output</w:t>
       </w:r>
       <w:bookmarkEnd w:id="3"/>
@@ -2930,7 +3014,7 @@
                           </pic:cNvPicPr>
                         </pic:nvPicPr>
                         <pic:blipFill>
-                          <a:blip r:embed="rId13" cstate="print">
+                          <a:blip r:embed="rId14" cstate="print">
                             <a:extLst>
                               <a:ext uri="{28A0092B-C50C-407E-A947-70E740481C1C}">
                                 <a14:useLocalDpi xmlns:a14="http://schemas.microsoft.com/office/drawing/2010/main" val="0"/>
@@ -3034,13 +3118,12 @@
           <w:lang w:val="en-US"/>
         </w:rPr>
       </w:pPr>
-      <w:bookmarkStart w:id="4" w:name="_Toc120821907"/>
+      <w:bookmarkStart w:id="4" w:name="_Toc120826226"/>
       <w:r>
         <w:rPr>
           <w:rFonts w:cstheme="majorHAnsi"/>
           <w:lang w:val="en-US"/>
         </w:rPr>
-        <w:lastRenderedPageBreak/>
         <w:t>Bảng vẽ phác thảo sản phẩm</w:t>
       </w:r>
       <w:bookmarkEnd w:id="4"/>
@@ -3074,7 +3157,7 @@
                     </pic:cNvPicPr>
                   </pic:nvPicPr>
                   <pic:blipFill>
-                    <a:blip r:embed="rId14" cstate="print">
+                    <a:blip r:embed="rId15" cstate="print">
                       <a:extLst>
                         <a:ext uri="{28A0092B-C50C-407E-A947-70E740481C1C}">
                           <a14:useLocalDpi xmlns:a14="http://schemas.microsoft.com/office/drawing/2010/main" val="0"/>
@@ -3122,7 +3205,7 @@
           <w:lang w:val="en-US"/>
         </w:rPr>
       </w:pPr>
-      <w:bookmarkStart w:id="5" w:name="_Toc120821908"/>
+      <w:bookmarkStart w:id="5" w:name="_Toc120826227"/>
       <w:r>
         <w:rPr>
           <w:rFonts w:cstheme="majorHAnsi"/>
@@ -3256,6 +3339,7 @@
           <w:noProof/>
           <w:lang w:val="en-US"/>
         </w:rPr>
+        <w:lastRenderedPageBreak/>
         <w:drawing>
           <wp:inline distT="0" distB="0" distL="0" distR="0" wp14:anchorId="5D6E17A6" wp14:editId="6A3CE1B4">
             <wp:extent cx="2162175" cy="4010025"/>
@@ -3272,7 +3356,7 @@
                     <pic:cNvPicPr/>
                   </pic:nvPicPr>
                   <pic:blipFill>
-                    <a:blip r:embed="rId15">
+                    <a:blip r:embed="rId16">
                       <a:extLst>
                         <a:ext uri="{28A0092B-C50C-407E-A947-70E740481C1C}">
                           <a14:useLocalDpi xmlns:a14="http://schemas.microsoft.com/office/drawing/2010/main" val="0"/>
@@ -3317,7 +3401,6 @@
         <w:rPr>
           <w:noProof/>
         </w:rPr>
-        <w:lastRenderedPageBreak/>
         <w:drawing>
           <wp:inline distT="0" distB="0" distL="0" distR="0" wp14:anchorId="5C93EE7D" wp14:editId="79B024E4">
             <wp:extent cx="5760085" cy="2531745"/>
@@ -3334,7 +3417,7 @@
                     <pic:cNvPicPr/>
                   </pic:nvPicPr>
                   <pic:blipFill>
-                    <a:blip r:embed="rId16" cstate="print">
+                    <a:blip r:embed="rId17" cstate="print">
                       <a:extLst>
                         <a:ext uri="{28A0092B-C50C-407E-A947-70E740481C1C}">
                           <a14:useLocalDpi xmlns:a14="http://schemas.microsoft.com/office/drawing/2010/main" val="0"/>
@@ -3388,7 +3471,7 @@
           <w:lang w:val="en-US"/>
         </w:rPr>
       </w:pPr>
-      <w:bookmarkStart w:id="6" w:name="_Toc120821909"/>
+      <w:bookmarkStart w:id="6" w:name="_Toc120826228"/>
       <w:r>
         <w:rPr>
           <w:lang w:val="en-US"/>
@@ -3405,7 +3488,7 @@
         </w:tabs>
         <w:ind w:firstLine="851"/>
       </w:pPr>
-      <w:bookmarkStart w:id="7" w:name="_Toc120821910"/>
+      <w:bookmarkStart w:id="7" w:name="_Toc120826229"/>
       <w:r>
         <w:t>Website</w:t>
       </w:r>
@@ -3589,7 +3672,7 @@
         </w:tabs>
         <w:ind w:firstLine="851"/>
       </w:pPr>
-      <w:bookmarkStart w:id="8" w:name="_Toc120821911"/>
+      <w:bookmarkStart w:id="8" w:name="_Toc120826230"/>
       <w:r>
         <w:t>Wokwi</w:t>
       </w:r>
@@ -3624,6 +3707,7 @@
         <w:ind w:left="0" w:firstLine="1701"/>
       </w:pPr>
       <w:r>
+        <w:lastRenderedPageBreak/>
         <w:t>Bóng đèn C</w:t>
       </w:r>
     </w:p>
@@ -3692,7 +3776,6 @@
         <w:rPr>
           <w:noProof/>
         </w:rPr>
-        <w:lastRenderedPageBreak/>
         <w:drawing>
           <wp:inline distT="0" distB="0" distL="0" distR="0" wp14:anchorId="599ED90E" wp14:editId="3E3B2018">
             <wp:extent cx="6230844" cy="2805001"/>
@@ -3709,7 +3792,7 @@
                     <pic:cNvPicPr/>
                   </pic:nvPicPr>
                   <pic:blipFill>
-                    <a:blip r:embed="rId17"/>
+                    <a:blip r:embed="rId18"/>
                     <a:stretch>
                       <a:fillRect/>
                     </a:stretch>
@@ -3781,7 +3864,7 @@
         <v:path o:extrusionok="f" gradientshapeok="t" o:connecttype="rect"/>
         <o:lock v:ext="edit" aspectratio="t"/>
       </v:shapetype>
-      <v:shape id="_x0000_i1043" type="#_x0000_t75" style="width:12.15pt;height:12.15pt" o:bullet="t">
+      <v:shape id="_x0000_i1074" type="#_x0000_t75" style="width:12.35pt;height:12.35pt" o:bullet="t">
         <v:imagedata r:id="rId1" o:title="mso2BF6"/>
       </v:shape>
     </w:pict>
@@ -5219,14 +5302,14 @@
   </w:font>
   <w:font w:name="Times New Roman">
     <w:panose1 w:val="02020603050405020304"/>
-    <w:charset w:val="00"/>
+    <w:charset w:val="A3"/>
     <w:family w:val="roman"/>
     <w:pitch w:val="variable"/>
     <w:sig w:usb0="E0002EFF" w:usb1="C000785B" w:usb2="00000009" w:usb3="00000000" w:csb0="000001FF" w:csb1="00000000"/>
   </w:font>
   <w:font w:name="Courier New">
     <w:panose1 w:val="02070309020205020404"/>
-    <w:charset w:val="00"/>
+    <w:charset w:val="A3"/>
     <w:family w:val="modern"/>
     <w:pitch w:val="fixed"/>
     <w:sig w:usb0="E0002EFF" w:usb1="C0007843" w:usb2="00000009" w:usb3="00000000" w:csb0="000001FF" w:csb1="00000000"/>
@@ -5240,7 +5323,7 @@
   </w:font>
   <w:font w:name="Arial">
     <w:panose1 w:val="020B0604020202020204"/>
-    <w:charset w:val="00"/>
+    <w:charset w:val="A3"/>
     <w:family w:val="swiss"/>
     <w:pitch w:val="variable"/>
     <w:sig w:usb0="E0002EFF" w:usb1="C000785B" w:usb2="00000009" w:usb3="00000000" w:csb0="000001FF" w:csb1="00000000"/>
@@ -5272,6 +5355,7 @@
     <w:rsid w:val="00853BC9"/>
     <w:rsid w:val="008F491D"/>
     <w:rsid w:val="009327FC"/>
+    <w:rsid w:val="00A655B1"/>
     <w:rsid w:val="00B25225"/>
     <w:rsid w:val="00B8639F"/>
     <w:rsid w:val="00F65A89"/>

</xml_diff>

<commit_message>
Tô đậm các mục của phần 2
</commit_message>
<xml_diff>
--- a/20127172_20127456_20127625.docx
+++ b/20127172_20127456_20127625.docx
@@ -1836,9 +1836,20 @@
       <w:r>
         <w:rPr>
           <w:rFonts w:asciiTheme="majorHAnsi" w:hAnsiTheme="majorHAnsi"/>
+          <w:b/>
+          <w:bCs/>
+          <w:i/>
+          <w:iCs/>
           <w:lang w:val="en-US"/>
         </w:rPr>
-        <w:t>Tên sản phẩm: hệ thống đèn tự động</w:t>
+        <w:t>Tên sản phẩm</w:t>
+      </w:r>
+      <w:r>
+        <w:rPr>
+          <w:rFonts w:asciiTheme="majorHAnsi" w:hAnsiTheme="majorHAnsi"/>
+          <w:lang w:val="en-US"/>
+        </w:rPr>
+        <w:t>: hệ thống đèn tự động</w:t>
       </w:r>
       <w:r>
         <w:rPr>
@@ -1867,6 +1878,10 @@
       <w:r>
         <w:rPr>
           <w:rFonts w:asciiTheme="majorHAnsi" w:hAnsiTheme="majorHAnsi"/>
+          <w:b/>
+          <w:bCs/>
+          <w:i/>
+          <w:iCs/>
           <w:lang w:val="en-US"/>
         </w:rPr>
         <w:t>Giới thiệu</w:t>
@@ -2001,6 +2016,10 @@
       <w:r>
         <w:rPr>
           <w:rFonts w:asciiTheme="majorHAnsi" w:hAnsiTheme="majorHAnsi"/>
+          <w:b/>
+          <w:bCs/>
+          <w:i/>
+          <w:iCs/>
           <w:lang w:val="en-US"/>
         </w:rPr>
         <w:t>Chức năng dự kiến của sản phẩm</w:t>
@@ -2008,6 +2027,10 @@
       <w:r>
         <w:rPr>
           <w:rFonts w:asciiTheme="majorHAnsi" w:hAnsiTheme="majorHAnsi"/>
+          <w:b/>
+          <w:bCs/>
+          <w:i/>
+          <w:iCs/>
           <w:lang w:val="en-US"/>
         </w:rPr>
         <w:t>:</w:t>
@@ -2170,11 +2193,19 @@
         <w:ind w:left="0" w:firstLine="851"/>
         <w:rPr>
           <w:rFonts w:asciiTheme="majorHAnsi" w:hAnsiTheme="majorHAnsi"/>
+          <w:b/>
+          <w:bCs/>
+          <w:i/>
+          <w:iCs/>
         </w:rPr>
       </w:pPr>
       <w:r>
         <w:rPr>
           <w:rFonts w:asciiTheme="majorHAnsi" w:hAnsiTheme="majorHAnsi"/>
+          <w:b/>
+          <w:bCs/>
+          <w:i/>
+          <w:iCs/>
         </w:rPr>
         <w:t>Ưu điểm của sản phẩm:</w:t>
       </w:r>
@@ -3864,7 +3895,7 @@
         <v:path o:extrusionok="f" gradientshapeok="t" o:connecttype="rect"/>
         <o:lock v:ext="edit" aspectratio="t"/>
       </v:shapetype>
-      <v:shape id="_x0000_i1074" type="#_x0000_t75" style="width:12.35pt;height:12.35pt" o:bullet="t">
+      <v:shape id="_x0000_i1043" type="#_x0000_t75" style="width:12.35pt;height:12.35pt" o:bullet="t">
         <v:imagedata r:id="rId1" o:title="mso2BF6"/>
       </v:shape>
     </w:pict>
@@ -5347,6 +5378,8 @@
   </w:compat>
   <w:rsids>
     <w:rsidRoot w:val="004D4673"/>
+    <w:rsid w:val="000E4DFD"/>
+    <w:rsid w:val="000F29A3"/>
     <w:rsid w:val="001567F8"/>
     <w:rsid w:val="004D4673"/>
     <w:rsid w:val="00596927"/>

</xml_diff>